<commit_message>
Updated Resume with Schaefer Experience
</commit_message>
<xml_diff>
--- a/Tapas_Mohite_Resume.docx
+++ b/Tapas_Mohite_Resume.docx
@@ -5,6 +5,9 @@
     <w:p>
       <w:pPr>
         <w:widowControl w:val="0"/>
+        <w:tabs>
+          <w:tab w:val="right" w:pos="10490"/>
+        </w:tabs>
         <w:autoSpaceDE w:val="0"/>
         <w:autoSpaceDN w:val="0"/>
         <w:adjustRightInd w:val="0"/>
@@ -20,6 +23,9 @@
     <w:p>
       <w:pPr>
         <w:widowControl w:val="0"/>
+        <w:tabs>
+          <w:tab w:val="right" w:pos="10490"/>
+        </w:tabs>
         <w:autoSpaceDE w:val="0"/>
         <w:autoSpaceDN w:val="0"/>
         <w:adjustRightInd w:val="0"/>
@@ -35,6 +41,9 @@
     <w:p>
       <w:pPr>
         <w:widowControl w:val="0"/>
+        <w:tabs>
+          <w:tab w:val="right" w:pos="10490"/>
+        </w:tabs>
         <w:autoSpaceDE w:val="0"/>
         <w:autoSpaceDN w:val="0"/>
         <w:adjustRightInd w:val="0"/>
@@ -58,6 +67,9 @@
     <w:p>
       <w:pPr>
         <w:widowControl w:val="0"/>
+        <w:tabs>
+          <w:tab w:val="right" w:pos="10490"/>
+        </w:tabs>
         <w:autoSpaceDE w:val="0"/>
         <w:autoSpaceDN w:val="0"/>
         <w:adjustRightInd w:val="0"/>
@@ -89,6 +101,9 @@
     <w:p>
       <w:pPr>
         <w:widowControl w:val="0"/>
+        <w:tabs>
+          <w:tab w:val="right" w:pos="10490"/>
+        </w:tabs>
         <w:autoSpaceDE w:val="0"/>
         <w:autoSpaceDN w:val="0"/>
         <w:adjustRightInd w:val="0"/>
@@ -131,6 +146,9 @@
     <w:p>
       <w:pPr>
         <w:widowControl w:val="0"/>
+        <w:tabs>
+          <w:tab w:val="right" w:pos="10490"/>
+        </w:tabs>
         <w:autoSpaceDE w:val="0"/>
         <w:autoSpaceDN w:val="0"/>
         <w:adjustRightInd w:val="0"/>
@@ -154,6 +172,9 @@
     <w:p>
       <w:pPr>
         <w:widowControl w:val="0"/>
+        <w:tabs>
+          <w:tab w:val="right" w:pos="10490"/>
+        </w:tabs>
         <w:autoSpaceDE w:val="0"/>
         <w:autoSpaceDN w:val="0"/>
         <w:adjustRightInd w:val="0"/>
@@ -167,6 +188,9 @@
     <w:p>
       <w:pPr>
         <w:widowControl w:val="0"/>
+        <w:tabs>
+          <w:tab w:val="right" w:pos="10490"/>
+        </w:tabs>
         <w:autoSpaceDE w:val="0"/>
         <w:autoSpaceDN w:val="0"/>
         <w:adjustRightInd w:val="0"/>
@@ -180,6 +204,9 @@
     <w:p>
       <w:pPr>
         <w:widowControl w:val="0"/>
+        <w:tabs>
+          <w:tab w:val="right" w:pos="10490"/>
+        </w:tabs>
         <w:autoSpaceDE w:val="0"/>
         <w:autoSpaceDN w:val="0"/>
         <w:adjustRightInd w:val="0"/>
@@ -204,6 +231,9 @@
           <w:ilvl w:val="0"/>
           <w:numId w:val="21"/>
         </w:numPr>
+        <w:tabs>
+          <w:tab w:val="right" w:pos="10490"/>
+        </w:tabs>
         <w:spacing w:after="0" w:line="240" w:lineRule="auto"/>
         <w:ind w:right="310"/>
         <w:jc w:val="both"/>
@@ -254,6 +284,9 @@
           <w:ilvl w:val="0"/>
           <w:numId w:val="21"/>
         </w:numPr>
+        <w:tabs>
+          <w:tab w:val="right" w:pos="10490"/>
+        </w:tabs>
         <w:spacing w:after="0" w:line="240" w:lineRule="auto"/>
         <w:ind w:right="310"/>
         <w:jc w:val="both"/>
@@ -377,6 +410,9 @@
           <w:ilvl w:val="0"/>
           <w:numId w:val="21"/>
         </w:numPr>
+        <w:tabs>
+          <w:tab w:val="right" w:pos="10490"/>
+        </w:tabs>
         <w:spacing w:after="0" w:line="240" w:lineRule="auto"/>
         <w:ind w:right="310"/>
         <w:jc w:val="both"/>
@@ -427,6 +463,9 @@
           <w:ilvl w:val="0"/>
           <w:numId w:val="21"/>
         </w:numPr>
+        <w:tabs>
+          <w:tab w:val="right" w:pos="10490"/>
+        </w:tabs>
         <w:spacing w:after="0" w:line="240" w:lineRule="auto"/>
         <w:ind w:right="310"/>
         <w:jc w:val="both"/>
@@ -514,6 +553,9 @@
           <w:ilvl w:val="0"/>
           <w:numId w:val="37"/>
         </w:numPr>
+        <w:tabs>
+          <w:tab w:val="right" w:pos="10490"/>
+        </w:tabs>
         <w:spacing w:after="0" w:line="240" w:lineRule="auto"/>
         <w:ind w:right="310"/>
         <w:jc w:val="both"/>
@@ -536,6 +578,9 @@
           <w:ilvl w:val="0"/>
           <w:numId w:val="37"/>
         </w:numPr>
+        <w:tabs>
+          <w:tab w:val="right" w:pos="10490"/>
+        </w:tabs>
         <w:spacing w:after="0" w:line="240" w:lineRule="auto"/>
         <w:ind w:right="310"/>
         <w:jc w:val="both"/>
@@ -558,6 +603,9 @@
           <w:ilvl w:val="0"/>
           <w:numId w:val="37"/>
         </w:numPr>
+        <w:tabs>
+          <w:tab w:val="right" w:pos="10490"/>
+        </w:tabs>
         <w:spacing w:after="0" w:line="240" w:lineRule="auto"/>
         <w:ind w:right="310"/>
         <w:jc w:val="both"/>
@@ -601,6 +649,9 @@
           <w:ilvl w:val="0"/>
           <w:numId w:val="21"/>
         </w:numPr>
+        <w:tabs>
+          <w:tab w:val="right" w:pos="10490"/>
+        </w:tabs>
         <w:autoSpaceDE w:val="0"/>
         <w:autoSpaceDN w:val="0"/>
         <w:spacing w:after="0" w:line="240" w:lineRule="auto"/>
@@ -633,6 +684,9 @@
     <w:p>
       <w:pPr>
         <w:widowControl w:val="0"/>
+        <w:tabs>
+          <w:tab w:val="right" w:pos="10490"/>
+        </w:tabs>
         <w:autoSpaceDE w:val="0"/>
         <w:autoSpaceDN w:val="0"/>
         <w:adjustRightInd w:val="0"/>
@@ -656,6 +710,9 @@
     <w:p>
       <w:pPr>
         <w:widowControl w:val="0"/>
+        <w:tabs>
+          <w:tab w:val="right" w:pos="10490"/>
+        </w:tabs>
         <w:autoSpaceDE w:val="0"/>
         <w:autoSpaceDN w:val="0"/>
         <w:adjustRightInd w:val="0"/>
@@ -680,6 +737,9 @@
     <w:p>
       <w:pPr>
         <w:widowControl w:val="0"/>
+        <w:tabs>
+          <w:tab w:val="right" w:pos="10490"/>
+        </w:tabs>
         <w:autoSpaceDE w:val="0"/>
         <w:autoSpaceDN w:val="0"/>
         <w:adjustRightInd w:val="0"/>
@@ -696,6 +756,9 @@
     <w:p>
       <w:pPr>
         <w:widowControl w:val="0"/>
+        <w:tabs>
+          <w:tab w:val="right" w:pos="10490"/>
+        </w:tabs>
         <w:autoSpaceDE w:val="0"/>
         <w:autoSpaceDN w:val="0"/>
         <w:adjustRightInd w:val="0"/>
@@ -767,6 +830,9 @@
     <w:p>
       <w:pPr>
         <w:widowControl w:val="0"/>
+        <w:tabs>
+          <w:tab w:val="right" w:pos="10490"/>
+        </w:tabs>
         <w:autoSpaceDE w:val="0"/>
         <w:autoSpaceDN w:val="0"/>
         <w:adjustRightInd w:val="0"/>
@@ -789,6 +855,9 @@
     <w:p>
       <w:pPr>
         <w:widowControl w:val="0"/>
+        <w:tabs>
+          <w:tab w:val="right" w:pos="10490"/>
+        </w:tabs>
         <w:autoSpaceDE w:val="0"/>
         <w:autoSpaceDN w:val="0"/>
         <w:adjustRightInd w:val="0"/>
@@ -827,6 +896,9 @@
     <w:p>
       <w:pPr>
         <w:widowControl w:val="0"/>
+        <w:tabs>
+          <w:tab w:val="right" w:pos="10490"/>
+        </w:tabs>
         <w:autoSpaceDE w:val="0"/>
         <w:autoSpaceDN w:val="0"/>
         <w:adjustRightInd w:val="0"/>
@@ -842,6 +914,9 @@
     <w:p>
       <w:pPr>
         <w:widowControl w:val="0"/>
+        <w:tabs>
+          <w:tab w:val="right" w:pos="10490"/>
+        </w:tabs>
         <w:autoSpaceDE w:val="0"/>
         <w:autoSpaceDN w:val="0"/>
         <w:adjustRightInd w:val="0"/>
@@ -878,6 +953,9 @@
     <w:p>
       <w:pPr>
         <w:widowControl w:val="0"/>
+        <w:tabs>
+          <w:tab w:val="right" w:pos="10490"/>
+        </w:tabs>
         <w:autoSpaceDE w:val="0"/>
         <w:autoSpaceDN w:val="0"/>
         <w:adjustRightInd w:val="0"/>
@@ -893,6 +971,9 @@
     <w:p>
       <w:pPr>
         <w:widowControl w:val="0"/>
+        <w:tabs>
+          <w:tab w:val="right" w:pos="10490"/>
+        </w:tabs>
         <w:autoSpaceDE w:val="0"/>
         <w:autoSpaceDN w:val="0"/>
         <w:adjustRightInd w:val="0"/>
@@ -931,6 +1012,9 @@
     <w:p>
       <w:pPr>
         <w:widowControl w:val="0"/>
+        <w:tabs>
+          <w:tab w:val="right" w:pos="10490"/>
+        </w:tabs>
         <w:autoSpaceDE w:val="0"/>
         <w:autoSpaceDN w:val="0"/>
         <w:adjustRightInd w:val="0"/>
@@ -946,6 +1030,9 @@
     <w:p>
       <w:pPr>
         <w:widowControl w:val="0"/>
+        <w:tabs>
+          <w:tab w:val="right" w:pos="10490"/>
+        </w:tabs>
         <w:autoSpaceDE w:val="0"/>
         <w:autoSpaceDN w:val="0"/>
         <w:adjustRightInd w:val="0"/>
@@ -961,6 +1048,9 @@
     <w:p>
       <w:pPr>
         <w:widowControl w:val="0"/>
+        <w:tabs>
+          <w:tab w:val="right" w:pos="10490"/>
+        </w:tabs>
         <w:autoSpaceDE w:val="0"/>
         <w:autoSpaceDN w:val="0"/>
         <w:adjustRightInd w:val="0"/>
@@ -1039,6 +1129,9 @@
     <w:p>
       <w:pPr>
         <w:widowControl w:val="0"/>
+        <w:tabs>
+          <w:tab w:val="right" w:pos="10490"/>
+        </w:tabs>
         <w:autoSpaceDE w:val="0"/>
         <w:autoSpaceDN w:val="0"/>
         <w:adjustRightInd w:val="0"/>
@@ -1054,6 +1147,9 @@
     <w:p>
       <w:pPr>
         <w:widowControl w:val="0"/>
+        <w:tabs>
+          <w:tab w:val="right" w:pos="10490"/>
+        </w:tabs>
         <w:autoSpaceDE w:val="0"/>
         <w:autoSpaceDN w:val="0"/>
         <w:adjustRightInd w:val="0"/>
@@ -1092,6 +1188,9 @@
     <w:p>
       <w:pPr>
         <w:widowControl w:val="0"/>
+        <w:tabs>
+          <w:tab w:val="right" w:pos="10490"/>
+        </w:tabs>
         <w:autoSpaceDE w:val="0"/>
         <w:autoSpaceDN w:val="0"/>
         <w:adjustRightInd w:val="0"/>
@@ -1107,6 +1206,9 @@
     <w:p>
       <w:pPr>
         <w:widowControl w:val="0"/>
+        <w:tabs>
+          <w:tab w:val="right" w:pos="10490"/>
+        </w:tabs>
         <w:autoSpaceDE w:val="0"/>
         <w:autoSpaceDN w:val="0"/>
         <w:adjustRightInd w:val="0"/>
@@ -1151,6 +1253,9 @@
     <w:p>
       <w:pPr>
         <w:widowControl w:val="0"/>
+        <w:tabs>
+          <w:tab w:val="right" w:pos="10490"/>
+        </w:tabs>
         <w:autoSpaceDE w:val="0"/>
         <w:autoSpaceDN w:val="0"/>
         <w:adjustRightInd w:val="0"/>
@@ -1166,6 +1271,9 @@
     <w:p>
       <w:pPr>
         <w:widowControl w:val="0"/>
+        <w:tabs>
+          <w:tab w:val="right" w:pos="10490"/>
+        </w:tabs>
         <w:autoSpaceDE w:val="0"/>
         <w:autoSpaceDN w:val="0"/>
         <w:adjustRightInd w:val="0"/>
@@ -1197,6 +1305,9 @@
     <w:p>
       <w:pPr>
         <w:widowControl w:val="0"/>
+        <w:tabs>
+          <w:tab w:val="right" w:pos="10490"/>
+        </w:tabs>
         <w:autoSpaceDE w:val="0"/>
         <w:autoSpaceDN w:val="0"/>
         <w:adjustRightInd w:val="0"/>
@@ -1213,6 +1324,9 @@
     <w:p>
       <w:pPr>
         <w:widowControl w:val="0"/>
+        <w:tabs>
+          <w:tab w:val="right" w:pos="10490"/>
+        </w:tabs>
         <w:autoSpaceDE w:val="0"/>
         <w:autoSpaceDN w:val="0"/>
         <w:adjustRightInd w:val="0"/>
@@ -1229,6 +1343,9 @@
     <w:p>
       <w:pPr>
         <w:widowControl w:val="0"/>
+        <w:tabs>
+          <w:tab w:val="right" w:pos="10490"/>
+        </w:tabs>
         <w:autoSpaceDE w:val="0"/>
         <w:autoSpaceDN w:val="0"/>
         <w:adjustRightInd w:val="0"/>
@@ -1249,7 +1366,6 @@
         </w:rPr>
         <w:t xml:space="preserve">Access additional documents on </w:t>
       </w:r>
-      <w:proofErr w:type="spellStart"/>
       <w:r>
         <w:rPr>
           <w:rFonts w:ascii="Arial" w:hAnsi="Arial" w:cs="Arial"/>
@@ -1264,16 +1380,7 @@
           <w:b/>
           <w:bCs/>
         </w:rPr>
-        <w:t>neDrive</w:t>
-      </w:r>
-      <w:proofErr w:type="spellEnd"/>
-      <w:r>
-        <w:rPr>
-          <w:rFonts w:ascii="Arial" w:hAnsi="Arial" w:cs="Arial"/>
-          <w:b/>
-          <w:bCs/>
-        </w:rPr>
-        <w:t xml:space="preserve"> by</w:t>
+        <w:t>neDrive by</w:t>
       </w:r>
       <w:r>
         <w:rPr>
@@ -1287,6 +1394,9 @@
     <w:p>
       <w:pPr>
         <w:widowControl w:val="0"/>
+        <w:tabs>
+          <w:tab w:val="right" w:pos="10490"/>
+        </w:tabs>
         <w:autoSpaceDE w:val="0"/>
         <w:autoSpaceDN w:val="0"/>
         <w:adjustRightInd w:val="0"/>
@@ -1303,6 +1413,9 @@
     <w:p>
       <w:pPr>
         <w:widowControl w:val="0"/>
+        <w:tabs>
+          <w:tab w:val="right" w:pos="10490"/>
+        </w:tabs>
         <w:autoSpaceDE w:val="0"/>
         <w:autoSpaceDN w:val="0"/>
         <w:adjustRightInd w:val="0"/>
@@ -1336,6 +1449,9 @@
     <w:p>
       <w:pPr>
         <w:widowControl w:val="0"/>
+        <w:tabs>
+          <w:tab w:val="right" w:pos="10490"/>
+        </w:tabs>
         <w:autoSpaceDE w:val="0"/>
         <w:autoSpaceDN w:val="0"/>
         <w:adjustRightInd w:val="0"/>
@@ -1361,6 +1477,9 @@
     <w:p>
       <w:pPr>
         <w:widowControl w:val="0"/>
+        <w:tabs>
+          <w:tab w:val="right" w:pos="10490"/>
+        </w:tabs>
         <w:autoSpaceDE w:val="0"/>
         <w:autoSpaceDN w:val="0"/>
         <w:adjustRightInd w:val="0"/>
@@ -1376,21 +1495,21 @@
     </w:p>
     <w:tbl>
       <w:tblPr>
-        <w:tblW w:w="10645" w:type="dxa"/>
+        <w:tblW w:w="10444" w:type="dxa"/>
         <w:tblInd w:w="95" w:type="dxa"/>
         <w:tblLook w:val="04A0"/>
       </w:tblPr>
       <w:tblGrid>
-        <w:gridCol w:w="6534"/>
-        <w:gridCol w:w="4111"/>
+        <w:gridCol w:w="6271"/>
+        <w:gridCol w:w="4173"/>
       </w:tblGrid>
       <w:tr>
         <w:trPr>
-          <w:trHeight w:val="300"/>
+          <w:trHeight w:val="304"/>
         </w:trPr>
         <w:tc>
           <w:tcPr>
-            <w:tcW w:w="6534" w:type="dxa"/>
+            <w:tcW w:w="6271" w:type="dxa"/>
             <w:tcBorders>
               <w:top w:val="single" w:sz="4" w:space="0" w:color="auto"/>
               <w:left w:val="single" w:sz="4" w:space="0" w:color="auto"/>
@@ -1403,6 +1522,9 @@
           </w:tcPr>
           <w:p>
             <w:pPr>
+              <w:tabs>
+                <w:tab w:val="right" w:pos="10490"/>
+              </w:tabs>
               <w:spacing w:after="0" w:line="240" w:lineRule="auto"/>
               <w:rPr>
                 <w:rFonts w:ascii="Arial" w:hAnsi="Arial" w:cs="Arial"/>
@@ -1423,7 +1545,7 @@
         </w:tc>
         <w:tc>
           <w:tcPr>
-            <w:tcW w:w="4111" w:type="dxa"/>
+            <w:tcW w:w="4173" w:type="dxa"/>
             <w:tcBorders>
               <w:top w:val="single" w:sz="4" w:space="0" w:color="auto"/>
               <w:left w:val="nil"/>
@@ -1436,6 +1558,9 @@
           </w:tcPr>
           <w:p>
             <w:pPr>
+              <w:tabs>
+                <w:tab w:val="right" w:pos="10490"/>
+              </w:tabs>
               <w:spacing w:after="0" w:line="240" w:lineRule="auto"/>
               <w:rPr>
                 <w:rFonts w:ascii="Arial" w:hAnsi="Arial" w:cs="Arial"/>
@@ -1457,11 +1582,11 @@
       </w:tr>
       <w:tr>
         <w:trPr>
-          <w:trHeight w:val="300"/>
+          <w:trHeight w:val="304"/>
         </w:trPr>
         <w:tc>
           <w:tcPr>
-            <w:tcW w:w="6534" w:type="dxa"/>
+            <w:tcW w:w="6271" w:type="dxa"/>
             <w:tcBorders>
               <w:top w:val="nil"/>
               <w:left w:val="single" w:sz="4" w:space="0" w:color="auto"/>
@@ -1474,6 +1599,9 @@
           </w:tcPr>
           <w:p>
             <w:pPr>
+              <w:tabs>
+                <w:tab w:val="right" w:pos="10490"/>
+              </w:tabs>
               <w:spacing w:after="0" w:line="240" w:lineRule="auto"/>
               <w:rPr>
                 <w:rFonts w:ascii="Arial" w:hAnsi="Arial" w:cs="Arial"/>
@@ -1494,7 +1622,7 @@
         </w:tc>
         <w:tc>
           <w:tcPr>
-            <w:tcW w:w="4111" w:type="dxa"/>
+            <w:tcW w:w="4173" w:type="dxa"/>
             <w:tcBorders>
               <w:top w:val="nil"/>
               <w:left w:val="nil"/>
@@ -1507,6 +1635,9 @@
           </w:tcPr>
           <w:p>
             <w:pPr>
+              <w:tabs>
+                <w:tab w:val="right" w:pos="10490"/>
+              </w:tabs>
               <w:spacing w:after="0" w:line="240" w:lineRule="auto"/>
               <w:rPr>
                 <w:rFonts w:ascii="Arial" w:hAnsi="Arial" w:cs="Arial"/>
@@ -1528,11 +1659,11 @@
       </w:tr>
       <w:tr>
         <w:trPr>
-          <w:trHeight w:val="300"/>
+          <w:trHeight w:val="304"/>
         </w:trPr>
         <w:tc>
           <w:tcPr>
-            <w:tcW w:w="6534" w:type="dxa"/>
+            <w:tcW w:w="6271" w:type="dxa"/>
             <w:tcBorders>
               <w:top w:val="nil"/>
               <w:left w:val="single" w:sz="4" w:space="0" w:color="auto"/>
@@ -1545,6 +1676,9 @@
           </w:tcPr>
           <w:p>
             <w:pPr>
+              <w:tabs>
+                <w:tab w:val="right" w:pos="10490"/>
+              </w:tabs>
               <w:spacing w:after="0" w:line="240" w:lineRule="auto"/>
               <w:rPr>
                 <w:rFonts w:ascii="Arial" w:hAnsi="Arial" w:cs="Arial"/>
@@ -1564,7 +1698,7 @@
         </w:tc>
         <w:tc>
           <w:tcPr>
-            <w:tcW w:w="4111" w:type="dxa"/>
+            <w:tcW w:w="4173" w:type="dxa"/>
             <w:tcBorders>
               <w:top w:val="nil"/>
               <w:left w:val="nil"/>
@@ -1577,6 +1711,9 @@
           </w:tcPr>
           <w:p>
             <w:pPr>
+              <w:tabs>
+                <w:tab w:val="right" w:pos="10490"/>
+              </w:tabs>
               <w:spacing w:after="0" w:line="240" w:lineRule="auto"/>
               <w:rPr>
                 <w:rFonts w:ascii="Arial" w:hAnsi="Arial" w:cs="Arial"/>
@@ -1598,11 +1735,11 @@
       </w:tr>
       <w:tr>
         <w:trPr>
-          <w:trHeight w:val="300"/>
+          <w:trHeight w:val="304"/>
         </w:trPr>
         <w:tc>
           <w:tcPr>
-            <w:tcW w:w="6534" w:type="dxa"/>
+            <w:tcW w:w="6271" w:type="dxa"/>
             <w:tcBorders>
               <w:top w:val="nil"/>
               <w:left w:val="single" w:sz="4" w:space="0" w:color="auto"/>
@@ -1615,6 +1752,9 @@
           </w:tcPr>
           <w:p>
             <w:pPr>
+              <w:tabs>
+                <w:tab w:val="right" w:pos="10490"/>
+              </w:tabs>
               <w:spacing w:after="0" w:line="240" w:lineRule="auto"/>
               <w:rPr>
                 <w:rFonts w:ascii="Arial" w:hAnsi="Arial" w:cs="Arial"/>
@@ -1634,7 +1774,7 @@
         </w:tc>
         <w:tc>
           <w:tcPr>
-            <w:tcW w:w="4111" w:type="dxa"/>
+            <w:tcW w:w="4173" w:type="dxa"/>
             <w:tcBorders>
               <w:top w:val="nil"/>
               <w:left w:val="nil"/>
@@ -1647,6 +1787,9 @@
           </w:tcPr>
           <w:p>
             <w:pPr>
+              <w:tabs>
+                <w:tab w:val="right" w:pos="10490"/>
+              </w:tabs>
               <w:spacing w:after="0" w:line="240" w:lineRule="auto"/>
               <w:rPr>
                 <w:rFonts w:ascii="Arial" w:hAnsi="Arial" w:cs="Arial"/>
@@ -1668,11 +1811,11 @@
       </w:tr>
       <w:tr>
         <w:trPr>
-          <w:trHeight w:val="300"/>
+          <w:trHeight w:val="304"/>
         </w:trPr>
         <w:tc>
           <w:tcPr>
-            <w:tcW w:w="6534" w:type="dxa"/>
+            <w:tcW w:w="6271" w:type="dxa"/>
             <w:tcBorders>
               <w:top w:val="nil"/>
               <w:left w:val="single" w:sz="4" w:space="0" w:color="auto"/>
@@ -1685,6 +1828,9 @@
           </w:tcPr>
           <w:p>
             <w:pPr>
+              <w:tabs>
+                <w:tab w:val="right" w:pos="10490"/>
+              </w:tabs>
               <w:spacing w:after="0" w:line="240" w:lineRule="auto"/>
               <w:rPr>
                 <w:rFonts w:ascii="Arial" w:hAnsi="Arial" w:cs="Arial"/>
@@ -1704,7 +1850,7 @@
         </w:tc>
         <w:tc>
           <w:tcPr>
-            <w:tcW w:w="4111" w:type="dxa"/>
+            <w:tcW w:w="4173" w:type="dxa"/>
             <w:tcBorders>
               <w:top w:val="nil"/>
               <w:left w:val="nil"/>
@@ -1717,6 +1863,9 @@
           </w:tcPr>
           <w:p>
             <w:pPr>
+              <w:tabs>
+                <w:tab w:val="right" w:pos="10490"/>
+              </w:tabs>
               <w:spacing w:after="0" w:line="240" w:lineRule="auto"/>
               <w:rPr>
                 <w:rFonts w:ascii="Arial" w:hAnsi="Arial" w:cs="Arial"/>
@@ -1737,11 +1886,11 @@
       </w:tr>
       <w:tr>
         <w:trPr>
-          <w:trHeight w:val="300"/>
+          <w:trHeight w:val="304"/>
         </w:trPr>
         <w:tc>
           <w:tcPr>
-            <w:tcW w:w="6534" w:type="dxa"/>
+            <w:tcW w:w="6271" w:type="dxa"/>
             <w:tcBorders>
               <w:top w:val="nil"/>
               <w:left w:val="single" w:sz="4" w:space="0" w:color="auto"/>
@@ -1754,6 +1903,9 @@
           </w:tcPr>
           <w:p>
             <w:pPr>
+              <w:tabs>
+                <w:tab w:val="right" w:pos="10490"/>
+              </w:tabs>
               <w:spacing w:after="0" w:line="240" w:lineRule="auto"/>
               <w:rPr>
                 <w:rFonts w:ascii="Arial" w:hAnsi="Arial" w:cs="Arial"/>
@@ -1774,7 +1926,7 @@
         </w:tc>
         <w:tc>
           <w:tcPr>
-            <w:tcW w:w="4111" w:type="dxa"/>
+            <w:tcW w:w="4173" w:type="dxa"/>
             <w:tcBorders>
               <w:top w:val="nil"/>
               <w:left w:val="nil"/>
@@ -1787,6 +1939,9 @@
           </w:tcPr>
           <w:p>
             <w:pPr>
+              <w:tabs>
+                <w:tab w:val="right" w:pos="10490"/>
+              </w:tabs>
               <w:spacing w:after="0" w:line="240" w:lineRule="auto"/>
               <w:rPr>
                 <w:rFonts w:ascii="Arial" w:hAnsi="Arial" w:cs="Arial"/>
@@ -1808,11 +1963,11 @@
       </w:tr>
       <w:tr>
         <w:trPr>
-          <w:trHeight w:val="300"/>
+          <w:trHeight w:val="304"/>
         </w:trPr>
         <w:tc>
           <w:tcPr>
-            <w:tcW w:w="6534" w:type="dxa"/>
+            <w:tcW w:w="6271" w:type="dxa"/>
             <w:tcBorders>
               <w:top w:val="nil"/>
               <w:left w:val="single" w:sz="4" w:space="0" w:color="auto"/>
@@ -1825,6 +1980,9 @@
           </w:tcPr>
           <w:p>
             <w:pPr>
+              <w:tabs>
+                <w:tab w:val="right" w:pos="10490"/>
+              </w:tabs>
               <w:spacing w:after="0" w:line="240" w:lineRule="auto"/>
               <w:rPr>
                 <w:rFonts w:ascii="Arial" w:hAnsi="Arial" w:cs="Arial"/>
@@ -1844,7 +2002,7 @@
         </w:tc>
         <w:tc>
           <w:tcPr>
-            <w:tcW w:w="4111" w:type="dxa"/>
+            <w:tcW w:w="4173" w:type="dxa"/>
             <w:tcBorders>
               <w:top w:val="nil"/>
               <w:left w:val="nil"/>
@@ -1857,6 +2015,9 @@
           </w:tcPr>
           <w:p>
             <w:pPr>
+              <w:tabs>
+                <w:tab w:val="right" w:pos="10490"/>
+              </w:tabs>
               <w:spacing w:after="0" w:line="240" w:lineRule="auto"/>
               <w:rPr>
                 <w:rFonts w:ascii="Arial" w:hAnsi="Arial" w:cs="Arial"/>
@@ -1878,11 +2039,11 @@
       </w:tr>
       <w:tr>
         <w:trPr>
-          <w:trHeight w:val="300"/>
+          <w:trHeight w:val="304"/>
         </w:trPr>
         <w:tc>
           <w:tcPr>
-            <w:tcW w:w="6534" w:type="dxa"/>
+            <w:tcW w:w="6271" w:type="dxa"/>
             <w:tcBorders>
               <w:top w:val="nil"/>
               <w:left w:val="single" w:sz="4" w:space="0" w:color="auto"/>
@@ -1895,6 +2056,9 @@
           </w:tcPr>
           <w:p>
             <w:pPr>
+              <w:tabs>
+                <w:tab w:val="right" w:pos="10490"/>
+              </w:tabs>
               <w:spacing w:after="0" w:line="240" w:lineRule="auto"/>
               <w:rPr>
                 <w:rFonts w:ascii="Arial" w:hAnsi="Arial" w:cs="Arial"/>
@@ -1914,7 +2078,7 @@
         </w:tc>
         <w:tc>
           <w:tcPr>
-            <w:tcW w:w="4111" w:type="dxa"/>
+            <w:tcW w:w="4173" w:type="dxa"/>
             <w:tcBorders>
               <w:top w:val="nil"/>
               <w:left w:val="nil"/>
@@ -1927,6 +2091,9 @@
           </w:tcPr>
           <w:p>
             <w:pPr>
+              <w:tabs>
+                <w:tab w:val="right" w:pos="10490"/>
+              </w:tabs>
               <w:spacing w:after="0" w:line="240" w:lineRule="auto"/>
               <w:rPr>
                 <w:rFonts w:ascii="Arial" w:hAnsi="Arial" w:cs="Arial"/>
@@ -1947,11 +2114,11 @@
       </w:tr>
       <w:tr>
         <w:trPr>
-          <w:trHeight w:val="300"/>
+          <w:trHeight w:val="304"/>
         </w:trPr>
         <w:tc>
           <w:tcPr>
-            <w:tcW w:w="6534" w:type="dxa"/>
+            <w:tcW w:w="6271" w:type="dxa"/>
             <w:tcBorders>
               <w:top w:val="nil"/>
               <w:left w:val="single" w:sz="4" w:space="0" w:color="auto"/>
@@ -1964,6 +2131,9 @@
           </w:tcPr>
           <w:p>
             <w:pPr>
+              <w:tabs>
+                <w:tab w:val="right" w:pos="10490"/>
+              </w:tabs>
               <w:spacing w:after="0" w:line="240" w:lineRule="auto"/>
               <w:rPr>
                 <w:rFonts w:ascii="Arial" w:hAnsi="Arial" w:cs="Arial"/>
@@ -1983,7 +2153,7 @@
         </w:tc>
         <w:tc>
           <w:tcPr>
-            <w:tcW w:w="4111" w:type="dxa"/>
+            <w:tcW w:w="4173" w:type="dxa"/>
             <w:tcBorders>
               <w:top w:val="nil"/>
               <w:left w:val="nil"/>
@@ -1996,6 +2166,9 @@
           </w:tcPr>
           <w:p>
             <w:pPr>
+              <w:tabs>
+                <w:tab w:val="right" w:pos="10490"/>
+              </w:tabs>
               <w:spacing w:after="0" w:line="240" w:lineRule="auto"/>
               <w:rPr>
                 <w:rFonts w:ascii="Arial" w:hAnsi="Arial" w:cs="Arial"/>
@@ -2016,11 +2189,11 @@
       </w:tr>
       <w:tr>
         <w:trPr>
-          <w:trHeight w:val="300"/>
+          <w:trHeight w:val="304"/>
         </w:trPr>
         <w:tc>
           <w:tcPr>
-            <w:tcW w:w="6534" w:type="dxa"/>
+            <w:tcW w:w="6271" w:type="dxa"/>
             <w:tcBorders>
               <w:top w:val="nil"/>
               <w:left w:val="single" w:sz="4" w:space="0" w:color="auto"/>
@@ -2033,6 +2206,9 @@
           </w:tcPr>
           <w:p>
             <w:pPr>
+              <w:tabs>
+                <w:tab w:val="right" w:pos="10490"/>
+              </w:tabs>
               <w:spacing w:after="0" w:line="240" w:lineRule="auto"/>
               <w:rPr>
                 <w:rFonts w:ascii="Arial" w:hAnsi="Arial" w:cs="Arial"/>
@@ -2052,7 +2228,7 @@
         </w:tc>
         <w:tc>
           <w:tcPr>
-            <w:tcW w:w="4111" w:type="dxa"/>
+            <w:tcW w:w="4173" w:type="dxa"/>
             <w:tcBorders>
               <w:top w:val="nil"/>
               <w:left w:val="nil"/>
@@ -2065,6 +2241,9 @@
           </w:tcPr>
           <w:p>
             <w:pPr>
+              <w:tabs>
+                <w:tab w:val="right" w:pos="10490"/>
+              </w:tabs>
               <w:spacing w:after="0" w:line="240" w:lineRule="auto"/>
               <w:rPr>
                 <w:rFonts w:ascii="Arial" w:hAnsi="Arial" w:cs="Arial"/>
@@ -2085,11 +2264,11 @@
       </w:tr>
       <w:tr>
         <w:trPr>
-          <w:trHeight w:val="300"/>
+          <w:trHeight w:val="304"/>
         </w:trPr>
         <w:tc>
           <w:tcPr>
-            <w:tcW w:w="6534" w:type="dxa"/>
+            <w:tcW w:w="6271" w:type="dxa"/>
             <w:tcBorders>
               <w:top w:val="nil"/>
               <w:left w:val="single" w:sz="4" w:space="0" w:color="auto"/>
@@ -2102,6 +2281,9 @@
           </w:tcPr>
           <w:p>
             <w:pPr>
+              <w:tabs>
+                <w:tab w:val="right" w:pos="10490"/>
+              </w:tabs>
               <w:spacing w:after="0" w:line="240" w:lineRule="auto"/>
               <w:rPr>
                 <w:rFonts w:ascii="Arial" w:hAnsi="Arial" w:cs="Arial"/>
@@ -2121,7 +2303,7 @@
         </w:tc>
         <w:tc>
           <w:tcPr>
-            <w:tcW w:w="4111" w:type="dxa"/>
+            <w:tcW w:w="4173" w:type="dxa"/>
             <w:tcBorders>
               <w:top w:val="nil"/>
               <w:left w:val="nil"/>
@@ -2134,6 +2316,9 @@
           </w:tcPr>
           <w:p>
             <w:pPr>
+              <w:tabs>
+                <w:tab w:val="right" w:pos="10490"/>
+              </w:tabs>
               <w:spacing w:after="0" w:line="240" w:lineRule="auto"/>
               <w:rPr>
                 <w:rFonts w:ascii="Arial" w:hAnsi="Arial" w:cs="Arial"/>
@@ -2154,11 +2339,11 @@
       </w:tr>
       <w:tr>
         <w:trPr>
-          <w:trHeight w:val="300"/>
+          <w:trHeight w:val="304"/>
         </w:trPr>
         <w:tc>
           <w:tcPr>
-            <w:tcW w:w="6534" w:type="dxa"/>
+            <w:tcW w:w="6271" w:type="dxa"/>
             <w:tcBorders>
               <w:top w:val="nil"/>
               <w:left w:val="single" w:sz="4" w:space="0" w:color="auto"/>
@@ -2171,6 +2356,9 @@
           </w:tcPr>
           <w:p>
             <w:pPr>
+              <w:tabs>
+                <w:tab w:val="right" w:pos="10490"/>
+              </w:tabs>
               <w:spacing w:after="0" w:line="240" w:lineRule="auto"/>
               <w:rPr>
                 <w:rFonts w:ascii="Arial" w:hAnsi="Arial" w:cs="Arial"/>
@@ -2191,7 +2379,7 @@
         </w:tc>
         <w:tc>
           <w:tcPr>
-            <w:tcW w:w="4111" w:type="dxa"/>
+            <w:tcW w:w="4173" w:type="dxa"/>
             <w:tcBorders>
               <w:top w:val="nil"/>
               <w:left w:val="nil"/>
@@ -2204,6 +2392,9 @@
           </w:tcPr>
           <w:p>
             <w:pPr>
+              <w:tabs>
+                <w:tab w:val="right" w:pos="10490"/>
+              </w:tabs>
               <w:spacing w:after="0" w:line="240" w:lineRule="auto"/>
               <w:rPr>
                 <w:rFonts w:ascii="Arial" w:hAnsi="Arial" w:cs="Arial"/>
@@ -2225,11 +2416,11 @@
       </w:tr>
       <w:tr>
         <w:trPr>
-          <w:trHeight w:val="300"/>
+          <w:trHeight w:val="304"/>
         </w:trPr>
         <w:tc>
           <w:tcPr>
-            <w:tcW w:w="6534" w:type="dxa"/>
+            <w:tcW w:w="6271" w:type="dxa"/>
             <w:tcBorders>
               <w:top w:val="nil"/>
               <w:left w:val="single" w:sz="4" w:space="0" w:color="auto"/>
@@ -2242,6 +2433,9 @@
           </w:tcPr>
           <w:p>
             <w:pPr>
+              <w:tabs>
+                <w:tab w:val="right" w:pos="10490"/>
+              </w:tabs>
               <w:spacing w:after="0" w:line="240" w:lineRule="auto"/>
               <w:rPr>
                 <w:rFonts w:ascii="Arial" w:hAnsi="Arial" w:cs="Arial"/>
@@ -2262,7 +2456,7 @@
         </w:tc>
         <w:tc>
           <w:tcPr>
-            <w:tcW w:w="4111" w:type="dxa"/>
+            <w:tcW w:w="4173" w:type="dxa"/>
             <w:tcBorders>
               <w:top w:val="nil"/>
               <w:left w:val="nil"/>
@@ -2275,6 +2469,9 @@
           </w:tcPr>
           <w:p>
             <w:pPr>
+              <w:tabs>
+                <w:tab w:val="right" w:pos="10490"/>
+              </w:tabs>
               <w:spacing w:after="0" w:line="240" w:lineRule="auto"/>
               <w:rPr>
                 <w:rFonts w:ascii="Arial" w:hAnsi="Arial" w:cs="Arial"/>
@@ -2298,6 +2495,9 @@
     <w:p>
       <w:pPr>
         <w:widowControl w:val="0"/>
+        <w:tabs>
+          <w:tab w:val="right" w:pos="10490"/>
+        </w:tabs>
         <w:autoSpaceDE w:val="0"/>
         <w:autoSpaceDN w:val="0"/>
         <w:adjustRightInd w:val="0"/>
@@ -2313,6 +2513,9 @@
     <w:p>
       <w:pPr>
         <w:widowControl w:val="0"/>
+        <w:tabs>
+          <w:tab w:val="right" w:pos="10490"/>
+        </w:tabs>
         <w:autoSpaceDE w:val="0"/>
         <w:autoSpaceDN w:val="0"/>
         <w:adjustRightInd w:val="0"/>
@@ -2328,6 +2531,9 @@
     <w:p>
       <w:pPr>
         <w:widowControl w:val="0"/>
+        <w:tabs>
+          <w:tab w:val="right" w:pos="10490"/>
+        </w:tabs>
         <w:autoSpaceDE w:val="0"/>
         <w:autoSpaceDN w:val="0"/>
         <w:adjustRightInd w:val="0"/>
@@ -2352,6 +2558,9 @@
     <w:p>
       <w:pPr>
         <w:widowControl w:val="0"/>
+        <w:tabs>
+          <w:tab w:val="right" w:pos="10490"/>
+        </w:tabs>
         <w:autoSpaceDE w:val="0"/>
         <w:autoSpaceDN w:val="0"/>
         <w:adjustRightInd w:val="0"/>
@@ -2368,6 +2577,9 @@
     <w:p>
       <w:pPr>
         <w:widowControl w:val="0"/>
+        <w:tabs>
+          <w:tab w:val="right" w:pos="10490"/>
+        </w:tabs>
         <w:autoSpaceDE w:val="0"/>
         <w:autoSpaceDN w:val="0"/>
         <w:adjustRightInd w:val="0"/>
@@ -2398,6 +2610,9 @@
     <w:p>
       <w:pPr>
         <w:widowControl w:val="0"/>
+        <w:tabs>
+          <w:tab w:val="right" w:pos="10490"/>
+        </w:tabs>
         <w:autoSpaceDE w:val="0"/>
         <w:autoSpaceDN w:val="0"/>
         <w:adjustRightInd w:val="0"/>
@@ -2420,6 +2635,9 @@
     <w:p>
       <w:pPr>
         <w:widowControl w:val="0"/>
+        <w:tabs>
+          <w:tab w:val="right" w:pos="10490"/>
+        </w:tabs>
         <w:autoSpaceDE w:val="0"/>
         <w:autoSpaceDN w:val="0"/>
         <w:adjustRightInd w:val="0"/>
@@ -2436,6 +2654,9 @@
     <w:p>
       <w:pPr>
         <w:widowControl w:val="0"/>
+        <w:tabs>
+          <w:tab w:val="right" w:pos="10490"/>
+        </w:tabs>
         <w:autoSpaceDE w:val="0"/>
         <w:autoSpaceDN w:val="0"/>
         <w:adjustRightInd w:val="0"/>
@@ -2469,18 +2690,18 @@
         <w:tblLook w:val="04A0"/>
       </w:tblPr>
       <w:tblGrid>
-        <w:gridCol w:w="5137"/>
-        <w:gridCol w:w="5495"/>
+        <w:gridCol w:w="5031"/>
+        <w:gridCol w:w="5381"/>
       </w:tblGrid>
       <w:tr>
         <w:trPr>
           <w:cnfStyle w:val="100000000000"/>
-          <w:trHeight w:val="294"/>
+          <w:trHeight w:val="286"/>
         </w:trPr>
         <w:tc>
           <w:tcPr>
             <w:cnfStyle w:val="001000000000"/>
-            <w:tcW w:w="5137" w:type="dxa"/>
+            <w:tcW w:w="5031" w:type="dxa"/>
             <w:tcBorders>
               <w:top w:val="none" w:sz="0" w:space="0" w:color="auto"/>
               <w:left w:val="none" w:sz="0" w:space="0" w:color="auto"/>
@@ -2492,6 +2713,9 @@
           <w:p>
             <w:pPr>
               <w:widowControl w:val="0"/>
+              <w:tabs>
+                <w:tab w:val="right" w:pos="10490"/>
+              </w:tabs>
               <w:autoSpaceDE w:val="0"/>
               <w:autoSpaceDN w:val="0"/>
               <w:adjustRightInd w:val="0"/>
@@ -2515,7 +2739,7 @@
         </w:tc>
         <w:tc>
           <w:tcPr>
-            <w:tcW w:w="5495" w:type="dxa"/>
+            <w:tcW w:w="5381" w:type="dxa"/>
             <w:tcBorders>
               <w:top w:val="none" w:sz="0" w:space="0" w:color="auto"/>
               <w:left w:val="none" w:sz="0" w:space="0" w:color="auto"/>
@@ -2527,6 +2751,9 @@
           <w:p>
             <w:pPr>
               <w:widowControl w:val="0"/>
+              <w:tabs>
+                <w:tab w:val="right" w:pos="10490"/>
+              </w:tabs>
               <w:autoSpaceDE w:val="0"/>
               <w:autoSpaceDN w:val="0"/>
               <w:adjustRightInd w:val="0"/>
@@ -2553,12 +2780,12 @@
       <w:tr>
         <w:trPr>
           <w:cnfStyle w:val="000000100000"/>
-          <w:trHeight w:val="294"/>
+          <w:trHeight w:val="286"/>
         </w:trPr>
         <w:tc>
           <w:tcPr>
             <w:cnfStyle w:val="001000000000"/>
-            <w:tcW w:w="5137" w:type="dxa"/>
+            <w:tcW w:w="5031" w:type="dxa"/>
             <w:tcBorders>
               <w:left w:val="none" w:sz="0" w:space="0" w:color="auto"/>
               <w:right w:val="none" w:sz="0" w:space="0" w:color="auto"/>
@@ -2568,6 +2795,9 @@
           <w:p>
             <w:pPr>
               <w:widowControl w:val="0"/>
+              <w:tabs>
+                <w:tab w:val="right" w:pos="10490"/>
+              </w:tabs>
               <w:autoSpaceDE w:val="0"/>
               <w:autoSpaceDN w:val="0"/>
               <w:adjustRightInd w:val="0"/>
@@ -2591,7 +2821,7 @@
         </w:tc>
         <w:tc>
           <w:tcPr>
-            <w:tcW w:w="5495" w:type="dxa"/>
+            <w:tcW w:w="5381" w:type="dxa"/>
             <w:tcBorders>
               <w:left w:val="none" w:sz="0" w:space="0" w:color="auto"/>
               <w:right w:val="none" w:sz="0" w:space="0" w:color="auto"/>
@@ -2601,6 +2831,9 @@
           <w:p>
             <w:pPr>
               <w:widowControl w:val="0"/>
+              <w:tabs>
+                <w:tab w:val="right" w:pos="10490"/>
+              </w:tabs>
               <w:autoSpaceDE w:val="0"/>
               <w:autoSpaceDN w:val="0"/>
               <w:adjustRightInd w:val="0"/>
@@ -2624,17 +2857,20 @@
       </w:tr>
       <w:tr>
         <w:trPr>
-          <w:trHeight w:val="294"/>
+          <w:trHeight w:val="286"/>
         </w:trPr>
         <w:tc>
           <w:tcPr>
             <w:cnfStyle w:val="001000000000"/>
-            <w:tcW w:w="5137" w:type="dxa"/>
+            <w:tcW w:w="5031" w:type="dxa"/>
             <w:vAlign w:val="center"/>
           </w:tcPr>
           <w:p>
             <w:pPr>
               <w:widowControl w:val="0"/>
+              <w:tabs>
+                <w:tab w:val="right" w:pos="10490"/>
+              </w:tabs>
               <w:autoSpaceDE w:val="0"/>
               <w:autoSpaceDN w:val="0"/>
               <w:adjustRightInd w:val="0"/>
@@ -2666,12 +2902,15 @@
         </w:tc>
         <w:tc>
           <w:tcPr>
-            <w:tcW w:w="5495" w:type="dxa"/>
+            <w:tcW w:w="5381" w:type="dxa"/>
             <w:vAlign w:val="center"/>
           </w:tcPr>
           <w:p>
             <w:pPr>
               <w:widowControl w:val="0"/>
+              <w:tabs>
+                <w:tab w:val="right" w:pos="10490"/>
+              </w:tabs>
               <w:autoSpaceDE w:val="0"/>
               <w:autoSpaceDN w:val="0"/>
               <w:adjustRightInd w:val="0"/>
@@ -2696,12 +2935,12 @@
       <w:tr>
         <w:trPr>
           <w:cnfStyle w:val="000000100000"/>
-          <w:trHeight w:val="294"/>
+          <w:trHeight w:val="286"/>
         </w:trPr>
         <w:tc>
           <w:tcPr>
             <w:cnfStyle w:val="001000000000"/>
-            <w:tcW w:w="5137" w:type="dxa"/>
+            <w:tcW w:w="5031" w:type="dxa"/>
             <w:tcBorders>
               <w:left w:val="none" w:sz="0" w:space="0" w:color="auto"/>
               <w:right w:val="none" w:sz="0" w:space="0" w:color="auto"/>
@@ -2711,6 +2950,9 @@
           <w:p>
             <w:pPr>
               <w:widowControl w:val="0"/>
+              <w:tabs>
+                <w:tab w:val="right" w:pos="10490"/>
+              </w:tabs>
               <w:autoSpaceDE w:val="0"/>
               <w:autoSpaceDN w:val="0"/>
               <w:adjustRightInd w:val="0"/>
@@ -2734,7 +2976,7 @@
         </w:tc>
         <w:tc>
           <w:tcPr>
-            <w:tcW w:w="5495" w:type="dxa"/>
+            <w:tcW w:w="5381" w:type="dxa"/>
             <w:tcBorders>
               <w:left w:val="none" w:sz="0" w:space="0" w:color="auto"/>
               <w:right w:val="none" w:sz="0" w:space="0" w:color="auto"/>
@@ -2744,6 +2986,9 @@
           <w:p>
             <w:pPr>
               <w:widowControl w:val="0"/>
+              <w:tabs>
+                <w:tab w:val="right" w:pos="10490"/>
+              </w:tabs>
               <w:autoSpaceDE w:val="0"/>
               <w:autoSpaceDN w:val="0"/>
               <w:adjustRightInd w:val="0"/>
@@ -2767,17 +3012,20 @@
       </w:tr>
       <w:tr>
         <w:trPr>
-          <w:trHeight w:val="294"/>
+          <w:trHeight w:val="286"/>
         </w:trPr>
         <w:tc>
           <w:tcPr>
             <w:cnfStyle w:val="001000000000"/>
-            <w:tcW w:w="5137" w:type="dxa"/>
+            <w:tcW w:w="5031" w:type="dxa"/>
             <w:vAlign w:val="center"/>
           </w:tcPr>
           <w:p>
             <w:pPr>
               <w:widowControl w:val="0"/>
+              <w:tabs>
+                <w:tab w:val="right" w:pos="10490"/>
+              </w:tabs>
               <w:autoSpaceDE w:val="0"/>
               <w:autoSpaceDN w:val="0"/>
               <w:adjustRightInd w:val="0"/>
@@ -2801,12 +3049,15 @@
         </w:tc>
         <w:tc>
           <w:tcPr>
-            <w:tcW w:w="5495" w:type="dxa"/>
+            <w:tcW w:w="5381" w:type="dxa"/>
             <w:vAlign w:val="center"/>
           </w:tcPr>
           <w:p>
             <w:pPr>
               <w:widowControl w:val="0"/>
+              <w:tabs>
+                <w:tab w:val="right" w:pos="10490"/>
+              </w:tabs>
               <w:autoSpaceDE w:val="0"/>
               <w:autoSpaceDN w:val="0"/>
               <w:adjustRightInd w:val="0"/>
@@ -2831,12 +3082,12 @@
       <w:tr>
         <w:trPr>
           <w:cnfStyle w:val="000000100000"/>
-          <w:trHeight w:val="294"/>
+          <w:trHeight w:val="286"/>
         </w:trPr>
         <w:tc>
           <w:tcPr>
             <w:cnfStyle w:val="001000000000"/>
-            <w:tcW w:w="5137" w:type="dxa"/>
+            <w:tcW w:w="5031" w:type="dxa"/>
             <w:tcBorders>
               <w:left w:val="none" w:sz="0" w:space="0" w:color="auto"/>
               <w:right w:val="none" w:sz="0" w:space="0" w:color="auto"/>
@@ -2846,6 +3097,9 @@
           <w:p>
             <w:pPr>
               <w:widowControl w:val="0"/>
+              <w:tabs>
+                <w:tab w:val="right" w:pos="10490"/>
+              </w:tabs>
               <w:autoSpaceDE w:val="0"/>
               <w:autoSpaceDN w:val="0"/>
               <w:adjustRightInd w:val="0"/>
@@ -2869,7 +3123,7 @@
         </w:tc>
         <w:tc>
           <w:tcPr>
-            <w:tcW w:w="5495" w:type="dxa"/>
+            <w:tcW w:w="5381" w:type="dxa"/>
             <w:tcBorders>
               <w:left w:val="none" w:sz="0" w:space="0" w:color="auto"/>
               <w:right w:val="none" w:sz="0" w:space="0" w:color="auto"/>
@@ -2879,6 +3133,9 @@
           <w:p>
             <w:pPr>
               <w:widowControl w:val="0"/>
+              <w:tabs>
+                <w:tab w:val="right" w:pos="10490"/>
+              </w:tabs>
               <w:autoSpaceDE w:val="0"/>
               <w:autoSpaceDN w:val="0"/>
               <w:adjustRightInd w:val="0"/>
@@ -2904,6 +3161,9 @@
     <w:p>
       <w:pPr>
         <w:widowControl w:val="0"/>
+        <w:tabs>
+          <w:tab w:val="right" w:pos="10490"/>
+        </w:tabs>
         <w:autoSpaceDE w:val="0"/>
         <w:autoSpaceDN w:val="0"/>
         <w:adjustRightInd w:val="0"/>
@@ -2920,6 +3180,9 @@
     <w:p>
       <w:pPr>
         <w:widowControl w:val="0"/>
+        <w:tabs>
+          <w:tab w:val="right" w:pos="10490"/>
+        </w:tabs>
         <w:autoSpaceDE w:val="0"/>
         <w:autoSpaceDN w:val="0"/>
         <w:adjustRightInd w:val="0"/>
@@ -2944,6 +3207,9 @@
     <w:p>
       <w:pPr>
         <w:widowControl w:val="0"/>
+        <w:tabs>
+          <w:tab w:val="right" w:pos="10490"/>
+        </w:tabs>
         <w:autoSpaceDE w:val="0"/>
         <w:autoSpaceDN w:val="0"/>
         <w:adjustRightInd w:val="0"/>
@@ -2983,6 +3249,9 @@
     <w:p>
       <w:pPr>
         <w:widowControl w:val="0"/>
+        <w:tabs>
+          <w:tab w:val="right" w:pos="10490"/>
+        </w:tabs>
         <w:autoSpaceDE w:val="0"/>
         <w:autoSpaceDN w:val="0"/>
         <w:adjustRightInd w:val="0"/>
@@ -2999,6 +3268,9 @@
     <w:p>
       <w:pPr>
         <w:widowControl w:val="0"/>
+        <w:tabs>
+          <w:tab w:val="right" w:pos="10490"/>
+        </w:tabs>
         <w:autoSpaceDE w:val="0"/>
         <w:autoSpaceDN w:val="0"/>
         <w:adjustRightInd w:val="0"/>
@@ -3015,6 +3287,9 @@
     <w:p>
       <w:pPr>
         <w:widowControl w:val="0"/>
+        <w:tabs>
+          <w:tab w:val="right" w:pos="10490"/>
+        </w:tabs>
         <w:autoSpaceDE w:val="0"/>
         <w:autoSpaceDN w:val="0"/>
         <w:adjustRightInd w:val="0"/>
@@ -3073,6 +3348,9 @@
     <w:p>
       <w:pPr>
         <w:widowControl w:val="0"/>
+        <w:tabs>
+          <w:tab w:val="right" w:pos="10490"/>
+        </w:tabs>
         <w:autoSpaceDE w:val="0"/>
         <w:autoSpaceDN w:val="0"/>
         <w:adjustRightInd w:val="0"/>
@@ -3095,6 +3373,9 @@
     <w:p>
       <w:pPr>
         <w:widowControl w:val="0"/>
+        <w:tabs>
+          <w:tab w:val="right" w:pos="10490"/>
+        </w:tabs>
         <w:autoSpaceDE w:val="0"/>
         <w:autoSpaceDN w:val="0"/>
         <w:adjustRightInd w:val="0"/>
@@ -3110,6 +3391,9 @@
     <w:p>
       <w:pPr>
         <w:widowControl w:val="0"/>
+        <w:tabs>
+          <w:tab w:val="right" w:pos="10490"/>
+        </w:tabs>
         <w:autoSpaceDE w:val="0"/>
         <w:autoSpaceDN w:val="0"/>
         <w:adjustRightInd w:val="0"/>
@@ -3143,8 +3427,8 @@
         <w:tblLook w:val="04A0"/>
       </w:tblPr>
       <w:tblGrid>
-        <w:gridCol w:w="4995"/>
-        <w:gridCol w:w="5670"/>
+        <w:gridCol w:w="4860"/>
+        <w:gridCol w:w="5514"/>
       </w:tblGrid>
       <w:tr>
         <w:trPr>
@@ -3154,7 +3438,7 @@
         <w:tc>
           <w:tcPr>
             <w:cnfStyle w:val="001000000000"/>
-            <w:tcW w:w="4995" w:type="dxa"/>
+            <w:tcW w:w="4860" w:type="dxa"/>
             <w:tcBorders>
               <w:top w:val="none" w:sz="0" w:space="0" w:color="auto"/>
               <w:left w:val="none" w:sz="0" w:space="0" w:color="auto"/>
@@ -3166,6 +3450,9 @@
           <w:p>
             <w:pPr>
               <w:widowControl w:val="0"/>
+              <w:tabs>
+                <w:tab w:val="right" w:pos="10490"/>
+              </w:tabs>
               <w:autoSpaceDE w:val="0"/>
               <w:autoSpaceDN w:val="0"/>
               <w:adjustRightInd w:val="0"/>
@@ -3189,7 +3476,7 @@
         </w:tc>
         <w:tc>
           <w:tcPr>
-            <w:tcW w:w="5670" w:type="dxa"/>
+            <w:tcW w:w="5514" w:type="dxa"/>
             <w:tcBorders>
               <w:top w:val="none" w:sz="0" w:space="0" w:color="auto"/>
               <w:left w:val="none" w:sz="0" w:space="0" w:color="auto"/>
@@ -3201,6 +3488,9 @@
           <w:p>
             <w:pPr>
               <w:widowControl w:val="0"/>
+              <w:tabs>
+                <w:tab w:val="right" w:pos="10490"/>
+              </w:tabs>
               <w:autoSpaceDE w:val="0"/>
               <w:autoSpaceDN w:val="0"/>
               <w:adjustRightInd w:val="0"/>
@@ -3232,7 +3522,7 @@
         <w:tc>
           <w:tcPr>
             <w:cnfStyle w:val="001000000000"/>
-            <w:tcW w:w="4995" w:type="dxa"/>
+            <w:tcW w:w="4860" w:type="dxa"/>
             <w:tcBorders>
               <w:left w:val="none" w:sz="0" w:space="0" w:color="auto"/>
               <w:right w:val="none" w:sz="0" w:space="0" w:color="auto"/>
@@ -3242,6 +3532,9 @@
           <w:p>
             <w:pPr>
               <w:widowControl w:val="0"/>
+              <w:tabs>
+                <w:tab w:val="right" w:pos="10490"/>
+              </w:tabs>
               <w:autoSpaceDE w:val="0"/>
               <w:autoSpaceDN w:val="0"/>
               <w:adjustRightInd w:val="0"/>
@@ -3265,7 +3558,7 @@
         </w:tc>
         <w:tc>
           <w:tcPr>
-            <w:tcW w:w="5670" w:type="dxa"/>
+            <w:tcW w:w="5514" w:type="dxa"/>
             <w:tcBorders>
               <w:left w:val="none" w:sz="0" w:space="0" w:color="auto"/>
               <w:right w:val="none" w:sz="0" w:space="0" w:color="auto"/>
@@ -3275,6 +3568,9 @@
           <w:p>
             <w:pPr>
               <w:widowControl w:val="0"/>
+              <w:tabs>
+                <w:tab w:val="right" w:pos="10490"/>
+              </w:tabs>
               <w:autoSpaceDE w:val="0"/>
               <w:autoSpaceDN w:val="0"/>
               <w:adjustRightInd w:val="0"/>
@@ -3303,12 +3599,15 @@
         <w:tc>
           <w:tcPr>
             <w:cnfStyle w:val="001000000000"/>
-            <w:tcW w:w="4995" w:type="dxa"/>
+            <w:tcW w:w="4860" w:type="dxa"/>
             <w:vAlign w:val="center"/>
           </w:tcPr>
           <w:p>
             <w:pPr>
               <w:widowControl w:val="0"/>
+              <w:tabs>
+                <w:tab w:val="right" w:pos="10490"/>
+              </w:tabs>
               <w:autoSpaceDE w:val="0"/>
               <w:autoSpaceDN w:val="0"/>
               <w:adjustRightInd w:val="0"/>
@@ -3332,12 +3631,15 @@
         </w:tc>
         <w:tc>
           <w:tcPr>
-            <w:tcW w:w="5670" w:type="dxa"/>
+            <w:tcW w:w="5514" w:type="dxa"/>
             <w:vAlign w:val="center"/>
           </w:tcPr>
           <w:p>
             <w:pPr>
               <w:widowControl w:val="0"/>
+              <w:tabs>
+                <w:tab w:val="right" w:pos="10490"/>
+              </w:tabs>
               <w:autoSpaceDE w:val="0"/>
               <w:autoSpaceDN w:val="0"/>
               <w:adjustRightInd w:val="0"/>
@@ -3367,7 +3669,7 @@
         <w:tc>
           <w:tcPr>
             <w:cnfStyle w:val="001000000000"/>
-            <w:tcW w:w="4995" w:type="dxa"/>
+            <w:tcW w:w="4860" w:type="dxa"/>
             <w:tcBorders>
               <w:left w:val="none" w:sz="0" w:space="0" w:color="auto"/>
               <w:right w:val="none" w:sz="0" w:space="0" w:color="auto"/>
@@ -3377,6 +3679,9 @@
           <w:p>
             <w:pPr>
               <w:widowControl w:val="0"/>
+              <w:tabs>
+                <w:tab w:val="right" w:pos="10490"/>
+              </w:tabs>
               <w:autoSpaceDE w:val="0"/>
               <w:autoSpaceDN w:val="0"/>
               <w:adjustRightInd w:val="0"/>
@@ -3400,7 +3705,7 @@
         </w:tc>
         <w:tc>
           <w:tcPr>
-            <w:tcW w:w="5670" w:type="dxa"/>
+            <w:tcW w:w="5514" w:type="dxa"/>
             <w:tcBorders>
               <w:left w:val="none" w:sz="0" w:space="0" w:color="auto"/>
               <w:right w:val="none" w:sz="0" w:space="0" w:color="auto"/>
@@ -3410,6 +3715,9 @@
           <w:p>
             <w:pPr>
               <w:widowControl w:val="0"/>
+              <w:tabs>
+                <w:tab w:val="right" w:pos="10490"/>
+              </w:tabs>
               <w:autoSpaceDE w:val="0"/>
               <w:autoSpaceDN w:val="0"/>
               <w:adjustRightInd w:val="0"/>
@@ -3438,12 +3746,15 @@
         <w:tc>
           <w:tcPr>
             <w:cnfStyle w:val="001000000000"/>
-            <w:tcW w:w="4995" w:type="dxa"/>
+            <w:tcW w:w="4860" w:type="dxa"/>
             <w:vAlign w:val="center"/>
           </w:tcPr>
           <w:p>
             <w:pPr>
               <w:widowControl w:val="0"/>
+              <w:tabs>
+                <w:tab w:val="right" w:pos="10490"/>
+              </w:tabs>
               <w:autoSpaceDE w:val="0"/>
               <w:autoSpaceDN w:val="0"/>
               <w:adjustRightInd w:val="0"/>
@@ -3467,12 +3778,15 @@
         </w:tc>
         <w:tc>
           <w:tcPr>
-            <w:tcW w:w="5670" w:type="dxa"/>
+            <w:tcW w:w="5514" w:type="dxa"/>
             <w:vAlign w:val="center"/>
           </w:tcPr>
           <w:p>
             <w:pPr>
               <w:widowControl w:val="0"/>
+              <w:tabs>
+                <w:tab w:val="right" w:pos="10490"/>
+              </w:tabs>
               <w:autoSpaceDE w:val="0"/>
               <w:autoSpaceDN w:val="0"/>
               <w:adjustRightInd w:val="0"/>
@@ -3502,7 +3816,7 @@
         <w:tc>
           <w:tcPr>
             <w:cnfStyle w:val="001000000000"/>
-            <w:tcW w:w="4995" w:type="dxa"/>
+            <w:tcW w:w="4860" w:type="dxa"/>
             <w:tcBorders>
               <w:left w:val="none" w:sz="0" w:space="0" w:color="auto"/>
               <w:right w:val="none" w:sz="0" w:space="0" w:color="auto"/>
@@ -3512,6 +3826,9 @@
           <w:p>
             <w:pPr>
               <w:widowControl w:val="0"/>
+              <w:tabs>
+                <w:tab w:val="right" w:pos="10490"/>
+              </w:tabs>
               <w:autoSpaceDE w:val="0"/>
               <w:autoSpaceDN w:val="0"/>
               <w:adjustRightInd w:val="0"/>
@@ -3535,7 +3852,7 @@
         </w:tc>
         <w:tc>
           <w:tcPr>
-            <w:tcW w:w="5670" w:type="dxa"/>
+            <w:tcW w:w="5514" w:type="dxa"/>
             <w:tcBorders>
               <w:left w:val="none" w:sz="0" w:space="0" w:color="auto"/>
               <w:right w:val="none" w:sz="0" w:space="0" w:color="auto"/>
@@ -3545,6 +3862,9 @@
           <w:p>
             <w:pPr>
               <w:widowControl w:val="0"/>
+              <w:tabs>
+                <w:tab w:val="right" w:pos="10490"/>
+              </w:tabs>
               <w:autoSpaceDE w:val="0"/>
               <w:autoSpaceDN w:val="0"/>
               <w:adjustRightInd w:val="0"/>
@@ -3573,12 +3893,15 @@
         <w:tc>
           <w:tcPr>
             <w:cnfStyle w:val="001000000000"/>
-            <w:tcW w:w="4995" w:type="dxa"/>
+            <w:tcW w:w="4860" w:type="dxa"/>
             <w:vAlign w:val="center"/>
           </w:tcPr>
           <w:p>
             <w:pPr>
               <w:widowControl w:val="0"/>
+              <w:tabs>
+                <w:tab w:val="right" w:pos="10490"/>
+              </w:tabs>
               <w:autoSpaceDE w:val="0"/>
               <w:autoSpaceDN w:val="0"/>
               <w:adjustRightInd w:val="0"/>
@@ -3602,12 +3925,15 @@
         </w:tc>
         <w:tc>
           <w:tcPr>
-            <w:tcW w:w="5670" w:type="dxa"/>
+            <w:tcW w:w="5514" w:type="dxa"/>
             <w:vAlign w:val="center"/>
           </w:tcPr>
           <w:p>
             <w:pPr>
               <w:widowControl w:val="0"/>
+              <w:tabs>
+                <w:tab w:val="right" w:pos="10490"/>
+              </w:tabs>
               <w:autoSpaceDE w:val="0"/>
               <w:autoSpaceDN w:val="0"/>
               <w:adjustRightInd w:val="0"/>
@@ -3637,7 +3963,7 @@
         <w:tc>
           <w:tcPr>
             <w:cnfStyle w:val="001000000000"/>
-            <w:tcW w:w="4995" w:type="dxa"/>
+            <w:tcW w:w="4860" w:type="dxa"/>
             <w:tcBorders>
               <w:left w:val="none" w:sz="0" w:space="0" w:color="auto"/>
               <w:right w:val="none" w:sz="0" w:space="0" w:color="auto"/>
@@ -3647,6 +3973,9 @@
           <w:p>
             <w:pPr>
               <w:widowControl w:val="0"/>
+              <w:tabs>
+                <w:tab w:val="right" w:pos="10490"/>
+              </w:tabs>
               <w:autoSpaceDE w:val="0"/>
               <w:autoSpaceDN w:val="0"/>
               <w:adjustRightInd w:val="0"/>
@@ -3670,7 +3999,7 @@
         </w:tc>
         <w:tc>
           <w:tcPr>
-            <w:tcW w:w="5670" w:type="dxa"/>
+            <w:tcW w:w="5514" w:type="dxa"/>
             <w:tcBorders>
               <w:left w:val="none" w:sz="0" w:space="0" w:color="auto"/>
               <w:right w:val="none" w:sz="0" w:space="0" w:color="auto"/>
@@ -3680,6 +4009,9 @@
           <w:p>
             <w:pPr>
               <w:widowControl w:val="0"/>
+              <w:tabs>
+                <w:tab w:val="right" w:pos="10490"/>
+              </w:tabs>
               <w:autoSpaceDE w:val="0"/>
               <w:autoSpaceDN w:val="0"/>
               <w:adjustRightInd w:val="0"/>
@@ -3708,12 +4040,15 @@
         <w:tc>
           <w:tcPr>
             <w:cnfStyle w:val="001000000000"/>
-            <w:tcW w:w="4995" w:type="dxa"/>
+            <w:tcW w:w="4860" w:type="dxa"/>
             <w:vAlign w:val="center"/>
           </w:tcPr>
           <w:p>
             <w:pPr>
               <w:widowControl w:val="0"/>
+              <w:tabs>
+                <w:tab w:val="right" w:pos="10490"/>
+              </w:tabs>
               <w:autoSpaceDE w:val="0"/>
               <w:autoSpaceDN w:val="0"/>
               <w:adjustRightInd w:val="0"/>
@@ -3737,12 +4072,15 @@
         </w:tc>
         <w:tc>
           <w:tcPr>
-            <w:tcW w:w="5670" w:type="dxa"/>
+            <w:tcW w:w="5514" w:type="dxa"/>
             <w:vAlign w:val="center"/>
           </w:tcPr>
           <w:p>
             <w:pPr>
               <w:widowControl w:val="0"/>
+              <w:tabs>
+                <w:tab w:val="right" w:pos="10490"/>
+              </w:tabs>
               <w:autoSpaceDE w:val="0"/>
               <w:autoSpaceDN w:val="0"/>
               <w:adjustRightInd w:val="0"/>
@@ -3772,7 +4110,7 @@
         <w:tc>
           <w:tcPr>
             <w:cnfStyle w:val="001000000000"/>
-            <w:tcW w:w="4995" w:type="dxa"/>
+            <w:tcW w:w="4860" w:type="dxa"/>
             <w:tcBorders>
               <w:left w:val="none" w:sz="0" w:space="0" w:color="auto"/>
               <w:right w:val="none" w:sz="0" w:space="0" w:color="auto"/>
@@ -3782,6 +4120,9 @@
           <w:p>
             <w:pPr>
               <w:widowControl w:val="0"/>
+              <w:tabs>
+                <w:tab w:val="right" w:pos="10490"/>
+              </w:tabs>
               <w:autoSpaceDE w:val="0"/>
               <w:autoSpaceDN w:val="0"/>
               <w:adjustRightInd w:val="0"/>
@@ -3806,7 +4147,7 @@
         </w:tc>
         <w:tc>
           <w:tcPr>
-            <w:tcW w:w="5670" w:type="dxa"/>
+            <w:tcW w:w="5514" w:type="dxa"/>
             <w:tcBorders>
               <w:left w:val="none" w:sz="0" w:space="0" w:color="auto"/>
               <w:right w:val="none" w:sz="0" w:space="0" w:color="auto"/>
@@ -3816,6 +4157,9 @@
           <w:p>
             <w:pPr>
               <w:widowControl w:val="0"/>
+              <w:tabs>
+                <w:tab w:val="right" w:pos="10490"/>
+              </w:tabs>
               <w:autoSpaceDE w:val="0"/>
               <w:autoSpaceDN w:val="0"/>
               <w:adjustRightInd w:val="0"/>
@@ -3844,12 +4188,15 @@
         <w:tc>
           <w:tcPr>
             <w:cnfStyle w:val="001000000000"/>
-            <w:tcW w:w="4995" w:type="dxa"/>
+            <w:tcW w:w="4860" w:type="dxa"/>
             <w:vAlign w:val="center"/>
           </w:tcPr>
           <w:p>
             <w:pPr>
               <w:widowControl w:val="0"/>
+              <w:tabs>
+                <w:tab w:val="right" w:pos="10490"/>
+              </w:tabs>
               <w:autoSpaceDE w:val="0"/>
               <w:autoSpaceDN w:val="0"/>
               <w:adjustRightInd w:val="0"/>
@@ -3873,12 +4220,15 @@
         </w:tc>
         <w:tc>
           <w:tcPr>
-            <w:tcW w:w="5670" w:type="dxa"/>
+            <w:tcW w:w="5514" w:type="dxa"/>
             <w:vAlign w:val="center"/>
           </w:tcPr>
           <w:p>
             <w:pPr>
               <w:widowControl w:val="0"/>
+              <w:tabs>
+                <w:tab w:val="right" w:pos="10490"/>
+              </w:tabs>
               <w:autoSpaceDE w:val="0"/>
               <w:autoSpaceDN w:val="0"/>
               <w:adjustRightInd w:val="0"/>
@@ -3908,7 +4258,7 @@
         <w:tc>
           <w:tcPr>
             <w:cnfStyle w:val="001000000000"/>
-            <w:tcW w:w="4995" w:type="dxa"/>
+            <w:tcW w:w="4860" w:type="dxa"/>
             <w:tcBorders>
               <w:left w:val="none" w:sz="0" w:space="0" w:color="auto"/>
               <w:right w:val="none" w:sz="0" w:space="0" w:color="auto"/>
@@ -3918,6 +4268,9 @@
           <w:p>
             <w:pPr>
               <w:widowControl w:val="0"/>
+              <w:tabs>
+                <w:tab w:val="right" w:pos="10490"/>
+              </w:tabs>
               <w:autoSpaceDE w:val="0"/>
               <w:autoSpaceDN w:val="0"/>
               <w:adjustRightInd w:val="0"/>
@@ -3941,7 +4294,7 @@
         </w:tc>
         <w:tc>
           <w:tcPr>
-            <w:tcW w:w="5670" w:type="dxa"/>
+            <w:tcW w:w="5514" w:type="dxa"/>
             <w:tcBorders>
               <w:left w:val="none" w:sz="0" w:space="0" w:color="auto"/>
               <w:right w:val="none" w:sz="0" w:space="0" w:color="auto"/>
@@ -3951,6 +4304,9 @@
           <w:p>
             <w:pPr>
               <w:widowControl w:val="0"/>
+              <w:tabs>
+                <w:tab w:val="right" w:pos="10490"/>
+              </w:tabs>
               <w:autoSpaceDE w:val="0"/>
               <w:autoSpaceDN w:val="0"/>
               <w:adjustRightInd w:val="0"/>
@@ -3979,12 +4335,15 @@
         <w:tc>
           <w:tcPr>
             <w:cnfStyle w:val="001000000000"/>
-            <w:tcW w:w="4995" w:type="dxa"/>
+            <w:tcW w:w="4860" w:type="dxa"/>
             <w:vAlign w:val="center"/>
           </w:tcPr>
           <w:p>
             <w:pPr>
               <w:widowControl w:val="0"/>
+              <w:tabs>
+                <w:tab w:val="right" w:pos="10490"/>
+              </w:tabs>
               <w:autoSpaceDE w:val="0"/>
               <w:autoSpaceDN w:val="0"/>
               <w:adjustRightInd w:val="0"/>
@@ -4008,12 +4367,15 @@
         </w:tc>
         <w:tc>
           <w:tcPr>
-            <w:tcW w:w="5670" w:type="dxa"/>
+            <w:tcW w:w="5514" w:type="dxa"/>
             <w:vAlign w:val="center"/>
           </w:tcPr>
           <w:p>
             <w:pPr>
               <w:widowControl w:val="0"/>
+              <w:tabs>
+                <w:tab w:val="right" w:pos="10490"/>
+              </w:tabs>
               <w:autoSpaceDE w:val="0"/>
               <w:autoSpaceDN w:val="0"/>
               <w:adjustRightInd w:val="0"/>
@@ -4043,7 +4405,7 @@
         <w:tc>
           <w:tcPr>
             <w:cnfStyle w:val="001000000000"/>
-            <w:tcW w:w="4995" w:type="dxa"/>
+            <w:tcW w:w="4860" w:type="dxa"/>
             <w:tcBorders>
               <w:left w:val="none" w:sz="0" w:space="0" w:color="auto"/>
               <w:right w:val="none" w:sz="0" w:space="0" w:color="auto"/>
@@ -4053,6 +4415,9 @@
           <w:p>
             <w:pPr>
               <w:widowControl w:val="0"/>
+              <w:tabs>
+                <w:tab w:val="right" w:pos="10490"/>
+              </w:tabs>
               <w:autoSpaceDE w:val="0"/>
               <w:autoSpaceDN w:val="0"/>
               <w:adjustRightInd w:val="0"/>
@@ -4076,7 +4441,7 @@
         </w:tc>
         <w:tc>
           <w:tcPr>
-            <w:tcW w:w="5670" w:type="dxa"/>
+            <w:tcW w:w="5514" w:type="dxa"/>
             <w:tcBorders>
               <w:left w:val="none" w:sz="0" w:space="0" w:color="auto"/>
               <w:right w:val="none" w:sz="0" w:space="0" w:color="auto"/>
@@ -4086,6 +4451,9 @@
           <w:p>
             <w:pPr>
               <w:widowControl w:val="0"/>
+              <w:tabs>
+                <w:tab w:val="right" w:pos="10490"/>
+              </w:tabs>
               <w:autoSpaceDE w:val="0"/>
               <w:autoSpaceDN w:val="0"/>
               <w:adjustRightInd w:val="0"/>
@@ -4114,12 +4482,15 @@
         <w:tc>
           <w:tcPr>
             <w:cnfStyle w:val="001000000000"/>
-            <w:tcW w:w="4995" w:type="dxa"/>
+            <w:tcW w:w="4860" w:type="dxa"/>
             <w:vAlign w:val="center"/>
           </w:tcPr>
           <w:p>
             <w:pPr>
               <w:widowControl w:val="0"/>
+              <w:tabs>
+                <w:tab w:val="right" w:pos="10490"/>
+              </w:tabs>
               <w:autoSpaceDE w:val="0"/>
               <w:autoSpaceDN w:val="0"/>
               <w:adjustRightInd w:val="0"/>
@@ -4143,12 +4514,15 @@
         </w:tc>
         <w:tc>
           <w:tcPr>
-            <w:tcW w:w="5670" w:type="dxa"/>
+            <w:tcW w:w="5514" w:type="dxa"/>
             <w:vAlign w:val="center"/>
           </w:tcPr>
           <w:p>
             <w:pPr>
               <w:widowControl w:val="0"/>
+              <w:tabs>
+                <w:tab w:val="right" w:pos="10490"/>
+              </w:tabs>
               <w:autoSpaceDE w:val="0"/>
               <w:autoSpaceDN w:val="0"/>
               <w:adjustRightInd w:val="0"/>
@@ -4175,6 +4549,9 @@
     <w:p>
       <w:pPr>
         <w:widowControl w:val="0"/>
+        <w:tabs>
+          <w:tab w:val="right" w:pos="10490"/>
+        </w:tabs>
         <w:autoSpaceDE w:val="0"/>
         <w:autoSpaceDN w:val="0"/>
         <w:adjustRightInd w:val="0"/>
@@ -4190,6 +4567,9 @@
     <w:p>
       <w:pPr>
         <w:widowControl w:val="0"/>
+        <w:tabs>
+          <w:tab w:val="right" w:pos="10490"/>
+        </w:tabs>
         <w:autoSpaceDE w:val="0"/>
         <w:autoSpaceDN w:val="0"/>
         <w:adjustRightInd w:val="0"/>
@@ -4228,6 +4608,9 @@
     <w:p>
       <w:pPr>
         <w:widowControl w:val="0"/>
+        <w:tabs>
+          <w:tab w:val="right" w:pos="10490"/>
+        </w:tabs>
         <w:autoSpaceDE w:val="0"/>
         <w:autoSpaceDN w:val="0"/>
         <w:adjustRightInd w:val="0"/>
@@ -4255,6 +4638,9 @@
     <w:p>
       <w:pPr>
         <w:widowControl w:val="0"/>
+        <w:tabs>
+          <w:tab w:val="right" w:pos="10490"/>
+        </w:tabs>
         <w:autoSpaceDE w:val="0"/>
         <w:autoSpaceDN w:val="0"/>
         <w:adjustRightInd w:val="0"/>
@@ -4275,6 +4661,9 @@
     <w:p>
       <w:pPr>
         <w:widowControl w:val="0"/>
+        <w:tabs>
+          <w:tab w:val="right" w:pos="10490"/>
+        </w:tabs>
         <w:autoSpaceDE w:val="0"/>
         <w:autoSpaceDN w:val="0"/>
         <w:adjustRightInd w:val="0"/>
@@ -4291,6 +4680,9 @@
     <w:p>
       <w:pPr>
         <w:widowControl w:val="0"/>
+        <w:tabs>
+          <w:tab w:val="right" w:pos="10490"/>
+        </w:tabs>
         <w:autoSpaceDE w:val="0"/>
         <w:autoSpaceDN w:val="0"/>
         <w:adjustRightInd w:val="0"/>
@@ -4313,6 +4705,9 @@
     <w:p>
       <w:pPr>
         <w:widowControl w:val="0"/>
+        <w:tabs>
+          <w:tab w:val="right" w:pos="10490"/>
+        </w:tabs>
         <w:autoSpaceDE w:val="0"/>
         <w:autoSpaceDN w:val="0"/>
         <w:adjustRightInd w:val="0"/>
@@ -4345,6 +4740,9 @@
     <w:p>
       <w:pPr>
         <w:widowControl w:val="0"/>
+        <w:tabs>
+          <w:tab w:val="right" w:pos="10490"/>
+        </w:tabs>
         <w:autoSpaceDE w:val="0"/>
         <w:autoSpaceDN w:val="0"/>
         <w:adjustRightInd w:val="0"/>
@@ -4359,6 +4757,9 @@
     <w:p>
       <w:pPr>
         <w:widowControl w:val="0"/>
+        <w:tabs>
+          <w:tab w:val="right" w:pos="10490"/>
+        </w:tabs>
         <w:autoSpaceDE w:val="0"/>
         <w:autoSpaceDN w:val="0"/>
         <w:adjustRightInd w:val="0"/>
@@ -4397,6 +4798,9 @@
     <w:p>
       <w:pPr>
         <w:widowControl w:val="0"/>
+        <w:tabs>
+          <w:tab w:val="right" w:pos="10490"/>
+        </w:tabs>
         <w:autoSpaceDE w:val="0"/>
         <w:autoSpaceDN w:val="0"/>
         <w:adjustRightInd w:val="0"/>
@@ -4424,6 +4828,9 @@
     <w:p>
       <w:pPr>
         <w:widowControl w:val="0"/>
+        <w:tabs>
+          <w:tab w:val="right" w:pos="10490"/>
+        </w:tabs>
         <w:autoSpaceDE w:val="0"/>
         <w:autoSpaceDN w:val="0"/>
         <w:adjustRightInd w:val="0"/>
@@ -4444,6 +4851,9 @@
     <w:p>
       <w:pPr>
         <w:widowControl w:val="0"/>
+        <w:tabs>
+          <w:tab w:val="right" w:pos="10490"/>
+        </w:tabs>
         <w:autoSpaceDE w:val="0"/>
         <w:autoSpaceDN w:val="0"/>
         <w:adjustRightInd w:val="0"/>
@@ -4458,6 +4868,9 @@
     <w:p>
       <w:pPr>
         <w:widowControl w:val="0"/>
+        <w:tabs>
+          <w:tab w:val="right" w:pos="10490"/>
+        </w:tabs>
         <w:autoSpaceDE w:val="0"/>
         <w:autoSpaceDN w:val="0"/>
         <w:adjustRightInd w:val="0"/>
@@ -4491,6 +4904,9 @@
     <w:p>
       <w:pPr>
         <w:widowControl w:val="0"/>
+        <w:tabs>
+          <w:tab w:val="right" w:pos="10490"/>
+        </w:tabs>
         <w:autoSpaceDE w:val="0"/>
         <w:autoSpaceDN w:val="0"/>
         <w:adjustRightInd w:val="0"/>
@@ -4511,6 +4927,9 @@
     <w:p>
       <w:pPr>
         <w:widowControl w:val="0"/>
+        <w:tabs>
+          <w:tab w:val="right" w:pos="10490"/>
+        </w:tabs>
         <w:autoSpaceDE w:val="0"/>
         <w:autoSpaceDN w:val="0"/>
         <w:adjustRightInd w:val="0"/>
@@ -4525,6 +4944,9 @@
     <w:p>
       <w:pPr>
         <w:widowControl w:val="0"/>
+        <w:tabs>
+          <w:tab w:val="right" w:pos="10490"/>
+        </w:tabs>
         <w:autoSpaceDE w:val="0"/>
         <w:autoSpaceDN w:val="0"/>
         <w:adjustRightInd w:val="0"/>
@@ -4539,6 +4961,9 @@
     <w:p>
       <w:pPr>
         <w:widowControl w:val="0"/>
+        <w:tabs>
+          <w:tab w:val="right" w:pos="10490"/>
+        </w:tabs>
         <w:autoSpaceDE w:val="0"/>
         <w:autoSpaceDN w:val="0"/>
         <w:adjustRightInd w:val="0"/>
@@ -4565,6 +4990,9 @@
           <w:ilvl w:val="0"/>
           <w:numId w:val="23"/>
         </w:numPr>
+        <w:tabs>
+          <w:tab w:val="right" w:pos="10490"/>
+        </w:tabs>
         <w:autoSpaceDE w:val="0"/>
         <w:autoSpaceDN w:val="0"/>
         <w:adjustRightInd w:val="0"/>
@@ -4579,25 +5007,19 @@
         <w:rPr>
           <w:rFonts w:ascii="Arial" w:hAnsi="Arial" w:cs="Arial"/>
         </w:rPr>
-        <w:t xml:space="preserve">AWS: </w:t>
-      </w:r>
-      <w:r>
-        <w:rPr>
-          <w:rFonts w:ascii="Arial" w:hAnsi="Arial" w:cs="Arial"/>
-        </w:rPr>
-        <w:t>EC2, KMS, S3, RDS, VPC, ELB, Cloud Formation (YAML and JSON), Lambda, Elastic Beanstalk, Cloud Watch, IAM, Glacier, SNS, SES, Route 53, AWS Networking, CI/CD (AWS CodeDeploy and CodePipeline), Data Pipelines, AWS CLI, Dynamo DB, Red</w:t>
-      </w:r>
-      <w:r>
-        <w:rPr>
-          <w:rFonts w:ascii="Arial" w:hAnsi="Arial" w:cs="Arial"/>
-        </w:rPr>
-        <w:t>S</w:t>
-      </w:r>
-      <w:r>
-        <w:rPr>
-          <w:rFonts w:ascii="Arial" w:hAnsi="Arial" w:cs="Arial"/>
-        </w:rPr>
-        <w:t>hift, Kinesis, EMR, CloudTrail, Direct Connect, Networking and Cloud Security.</w:t>
+        <w:t xml:space="preserve">Programming Language: Java, Python, HTML, </w:t>
+      </w:r>
+      <w:r>
+        <w:rPr>
+          <w:rFonts w:ascii="Arial" w:hAnsi="Arial" w:cs="Arial"/>
+        </w:rPr>
+        <w:t xml:space="preserve">CSS, </w:t>
+      </w:r>
+      <w:r>
+        <w:rPr>
+          <w:rFonts w:ascii="Arial" w:hAnsi="Arial" w:cs="Arial"/>
+        </w:rPr>
+        <w:t>SQL, PL/SQL</w:t>
       </w:r>
     </w:p>
     <w:p>
@@ -4607,6 +5029,9 @@
           <w:ilvl w:val="0"/>
           <w:numId w:val="23"/>
         </w:numPr>
+        <w:tabs>
+          <w:tab w:val="right" w:pos="10490"/>
+        </w:tabs>
         <w:autoSpaceDE w:val="0"/>
         <w:autoSpaceDN w:val="0"/>
         <w:adjustRightInd w:val="0"/>
@@ -4621,31 +5046,13 @@
         <w:rPr>
           <w:rFonts w:ascii="Arial" w:hAnsi="Arial" w:cs="Arial"/>
         </w:rPr>
-        <w:t xml:space="preserve">Programming Language: </w:t>
-      </w:r>
-      <w:r>
-        <w:rPr>
-          <w:rFonts w:ascii="Arial" w:hAnsi="Arial" w:cs="Arial"/>
-        </w:rPr>
-        <w:t xml:space="preserve">Java, Python, HTML, </w:t>
-      </w:r>
-      <w:r>
-        <w:rPr>
-          <w:rFonts w:ascii="Arial" w:hAnsi="Arial" w:cs="Arial"/>
-        </w:rPr>
-        <w:t>C, C++, Visual Basic (VB), Oracle, SQL</w:t>
-      </w:r>
-      <w:r>
-        <w:rPr>
-          <w:rFonts w:ascii="Arial" w:hAnsi="Arial" w:cs="Arial"/>
-        </w:rPr>
-        <w:t>, PL/SQL</w:t>
-      </w:r>
-      <w:r>
-        <w:rPr>
-          <w:rFonts w:ascii="Arial" w:hAnsi="Arial" w:cs="Arial"/>
-        </w:rPr>
-        <w:t>.</w:t>
+        <w:t>Database Systems</w:t>
+      </w:r>
+      <w:r>
+        <w:rPr>
+          <w:rFonts w:ascii="Arial" w:hAnsi="Arial" w:cs="Arial"/>
+        </w:rPr>
+        <w:t>: Oracle Database 12C, 11g, 11g Express Edition R2, 10g, 9i, Oracle SQL Developer 17.3.1, Java SE 8, pgAdmin 4, R-3.4.3</w:t>
       </w:r>
     </w:p>
     <w:p>
@@ -4655,6 +5062,9 @@
           <w:ilvl w:val="0"/>
           <w:numId w:val="23"/>
         </w:numPr>
+        <w:tabs>
+          <w:tab w:val="right" w:pos="10490"/>
+        </w:tabs>
         <w:autoSpaceDE w:val="0"/>
         <w:autoSpaceDN w:val="0"/>
         <w:adjustRightInd w:val="0"/>
@@ -4669,31 +5079,25 @@
         <w:rPr>
           <w:rFonts w:ascii="Arial" w:hAnsi="Arial" w:cs="Arial"/>
         </w:rPr>
-        <w:t xml:space="preserve">Packages and Software: </w:t>
-      </w:r>
-      <w:r>
-        <w:rPr>
-          <w:rFonts w:ascii="Arial" w:hAnsi="Arial" w:cs="Arial"/>
-        </w:rPr>
-        <w:t xml:space="preserve">Oracle </w:t>
-      </w:r>
-      <w:r>
-        <w:rPr>
-          <w:rFonts w:ascii="Arial" w:hAnsi="Arial" w:cs="Arial"/>
-        </w:rPr>
-        <w:t>Database 12C, 11g, 11g Express Edition R2</w:t>
-      </w:r>
-      <w:r>
-        <w:rPr>
-          <w:rFonts w:ascii="Arial" w:hAnsi="Arial" w:cs="Arial"/>
-        </w:rPr>
-        <w:t xml:space="preserve">, 10g, 9i, 8i, </w:t>
-      </w:r>
-      <w:r>
-        <w:rPr>
-          <w:rFonts w:ascii="Arial" w:hAnsi="Arial" w:cs="Arial"/>
-        </w:rPr>
-        <w:t>Oracle SQL Developer 17.3.1, Java SE 8, pgAdmin 4, R-3.4.3</w:t>
+        <w:t xml:space="preserve">AWS: </w:t>
+      </w:r>
+      <w:r>
+        <w:rPr>
+          <w:rFonts w:ascii="Arial" w:hAnsi="Arial" w:cs="Arial"/>
+        </w:rPr>
+        <w:t>EC2, KMS, S3, RDS, VPC, ELB, Cloud Formation (YAML and JSON), Lambda, Elastic Beanstalk, Cloud Watch, IAM, Glacier, SNS, SES, Route 53, AWS Networking, CI/CD (AWS CodeDeploy and CodePipeline), Data Pipelines, AWS CLI, Dynamo DB, Red</w:t>
+      </w:r>
+      <w:r>
+        <w:rPr>
+          <w:rFonts w:ascii="Arial" w:hAnsi="Arial" w:cs="Arial"/>
+        </w:rPr>
+        <w:t>S</w:t>
+      </w:r>
+      <w:r>
+        <w:rPr>
+          <w:rFonts w:ascii="Arial" w:hAnsi="Arial" w:cs="Arial"/>
+        </w:rPr>
+        <w:t>hift, Kinesis, EMR, CloudTrail, Direct Connect, Networking and Cloud Security.</w:t>
       </w:r>
     </w:p>
     <w:p>
@@ -4703,6 +5107,9 @@
           <w:ilvl w:val="0"/>
           <w:numId w:val="23"/>
         </w:numPr>
+        <w:tabs>
+          <w:tab w:val="right" w:pos="10490"/>
+        </w:tabs>
         <w:autoSpaceDE w:val="0"/>
         <w:autoSpaceDN w:val="0"/>
         <w:adjustRightInd w:val="0"/>
@@ -4717,7 +5124,19 @@
         <w:rPr>
           <w:rFonts w:ascii="Arial" w:hAnsi="Arial" w:cs="Arial"/>
         </w:rPr>
-        <w:t>SQL DDL / DML queries, Processing Data, PL/SQL Blocks, Procedures, Functions, Exceptions, Packages, Records, Cursors, Collections, Triggers in Oracle SQL, MySQL, PostgreSQL.</w:t>
+        <w:t xml:space="preserve">Editor: </w:t>
+      </w:r>
+      <w:r>
+        <w:rPr>
+          <w:rFonts w:ascii="Arial" w:hAnsi="Arial" w:cs="Arial"/>
+        </w:rPr>
+        <w:t xml:space="preserve">Eclipse, </w:t>
+      </w:r>
+      <w:r>
+        <w:rPr>
+          <w:rFonts w:ascii="Arial" w:hAnsi="Arial" w:cs="Arial"/>
+        </w:rPr>
+        <w:t>IntelliJ Idea Community Edition 2017.3</w:t>
       </w:r>
     </w:p>
     <w:p>
@@ -4727,6 +5146,9 @@
           <w:ilvl w:val="0"/>
           <w:numId w:val="23"/>
         </w:numPr>
+        <w:tabs>
+          <w:tab w:val="right" w:pos="10490"/>
+        </w:tabs>
         <w:autoSpaceDE w:val="0"/>
         <w:autoSpaceDN w:val="0"/>
         <w:adjustRightInd w:val="0"/>
@@ -4741,7 +5163,27 @@
         <w:rPr>
           <w:rFonts w:ascii="Arial" w:hAnsi="Arial" w:cs="Arial"/>
         </w:rPr>
-        <w:t>Editor: IntelliJ Idea Community Edition 2017.3</w:t>
+        <w:t xml:space="preserve">Reporting BI Tools: </w:t>
+      </w:r>
+      <w:proofErr w:type="spellStart"/>
+      <w:r>
+        <w:rPr>
+          <w:rFonts w:ascii="Arial" w:hAnsi="Arial" w:cs="Arial"/>
+        </w:rPr>
+        <w:t>Jaspersoft</w:t>
+      </w:r>
+      <w:proofErr w:type="spellEnd"/>
+      <w:r>
+        <w:rPr>
+          <w:rFonts w:ascii="Arial" w:hAnsi="Arial" w:cs="Arial"/>
+        </w:rPr>
+        <w:t xml:space="preserve"> Studio, Jasper Reports, </w:t>
+      </w:r>
+      <w:r>
+        <w:rPr>
+          <w:rFonts w:ascii="Arial" w:hAnsi="Arial" w:cs="Arial"/>
+        </w:rPr>
+        <w:t>Tableau Public 10.4 Desktop, R, Alteryx</w:t>
       </w:r>
     </w:p>
     <w:p>
@@ -4751,6 +5193,9 @@
           <w:ilvl w:val="0"/>
           <w:numId w:val="23"/>
         </w:numPr>
+        <w:tabs>
+          <w:tab w:val="right" w:pos="10490"/>
+        </w:tabs>
         <w:autoSpaceDE w:val="0"/>
         <w:autoSpaceDN w:val="0"/>
         <w:adjustRightInd w:val="0"/>
@@ -4765,7 +5210,39 @@
         <w:rPr>
           <w:rFonts w:ascii="Arial" w:hAnsi="Arial" w:cs="Arial"/>
         </w:rPr>
-        <w:t>Reporting BI Tools: Tableau Public 10.4 Desktop, R, Alteryx</w:t>
+        <w:t xml:space="preserve">OS: </w:t>
+      </w:r>
+      <w:r>
+        <w:rPr>
+          <w:rFonts w:ascii="Arial" w:hAnsi="Arial" w:cs="Arial"/>
+        </w:rPr>
+        <w:t>Oracle Linux, CentOS,</w:t>
+      </w:r>
+      <w:r>
+        <w:rPr>
+          <w:rFonts w:ascii="Arial" w:hAnsi="Arial" w:cs="Arial"/>
+        </w:rPr>
+        <w:t xml:space="preserve"> Ubuntu</w:t>
+      </w:r>
+      <w:r>
+        <w:rPr>
+          <w:rFonts w:ascii="Arial" w:hAnsi="Arial" w:cs="Arial"/>
+        </w:rPr>
+        <w:t>,</w:t>
+      </w:r>
+      <w:r>
+        <w:rPr>
+          <w:rFonts w:ascii="Arial" w:hAnsi="Arial" w:cs="Arial"/>
+          <w:lang w:val="en-AU"/>
+        </w:rPr>
+        <w:t xml:space="preserve"> Windows Server 2012 R2, Windows 10/8/7</w:t>
+      </w:r>
+      <w:r>
+        <w:rPr>
+          <w:rFonts w:ascii="Arial" w:hAnsi="Arial" w:cs="Arial"/>
+          <w:lang w:val="en-AU"/>
+        </w:rPr>
+        <w:t>/Vista/XP</w:t>
       </w:r>
     </w:p>
     <w:p>
@@ -4775,6 +5252,9 @@
           <w:ilvl w:val="0"/>
           <w:numId w:val="23"/>
         </w:numPr>
+        <w:tabs>
+          <w:tab w:val="right" w:pos="10490"/>
+        </w:tabs>
         <w:autoSpaceDE w:val="0"/>
         <w:autoSpaceDN w:val="0"/>
         <w:adjustRightInd w:val="0"/>
@@ -4789,109 +5269,7 @@
         <w:rPr>
           <w:rFonts w:ascii="Arial" w:hAnsi="Arial" w:cs="Arial"/>
         </w:rPr>
-        <w:t>M</w:t>
-      </w:r>
-      <w:r>
-        <w:rPr>
-          <w:rFonts w:ascii="Arial" w:hAnsi="Arial" w:cs="Arial"/>
-        </w:rPr>
-        <w:t>S</w:t>
-      </w:r>
-      <w:r>
-        <w:rPr>
-          <w:rFonts w:ascii="Arial" w:hAnsi="Arial" w:cs="Arial"/>
-        </w:rPr>
-        <w:t xml:space="preserve"> Office (Word</w:t>
-      </w:r>
-      <w:r>
-        <w:rPr>
-          <w:rFonts w:ascii="Arial" w:hAnsi="Arial" w:cs="Arial"/>
-        </w:rPr>
-        <w:t xml:space="preserve"> </w:t>
-      </w:r>
-      <w:r>
-        <w:rPr>
-          <w:rFonts w:ascii="Arial" w:hAnsi="Arial" w:cs="Arial"/>
-        </w:rPr>
-        <w:t>/</w:t>
-      </w:r>
-      <w:r>
-        <w:rPr>
-          <w:rFonts w:ascii="Arial" w:hAnsi="Arial" w:cs="Arial"/>
-        </w:rPr>
-        <w:t xml:space="preserve"> </w:t>
-      </w:r>
-      <w:r>
-        <w:rPr>
-          <w:rFonts w:ascii="Arial" w:hAnsi="Arial" w:cs="Arial"/>
-        </w:rPr>
-        <w:t>Excel</w:t>
-      </w:r>
-      <w:r>
-        <w:rPr>
-          <w:rFonts w:ascii="Arial" w:hAnsi="Arial" w:cs="Arial"/>
-        </w:rPr>
-        <w:t xml:space="preserve"> </w:t>
-      </w:r>
-      <w:r>
-        <w:rPr>
-          <w:rFonts w:ascii="Arial" w:hAnsi="Arial" w:cs="Arial"/>
-        </w:rPr>
-        <w:t>/</w:t>
-      </w:r>
-      <w:r>
-        <w:rPr>
-          <w:rFonts w:ascii="Arial" w:hAnsi="Arial" w:cs="Arial"/>
-        </w:rPr>
-        <w:t xml:space="preserve"> </w:t>
-      </w:r>
-      <w:r>
-        <w:rPr>
-          <w:rFonts w:ascii="Arial" w:hAnsi="Arial" w:cs="Arial"/>
-        </w:rPr>
-        <w:t>PowerPoint</w:t>
-      </w:r>
-      <w:r>
-        <w:rPr>
-          <w:rFonts w:ascii="Arial" w:hAnsi="Arial" w:cs="Arial"/>
-        </w:rPr>
-        <w:t xml:space="preserve"> </w:t>
-      </w:r>
-      <w:r>
-        <w:rPr>
-          <w:rFonts w:ascii="Arial" w:hAnsi="Arial" w:cs="Arial"/>
-        </w:rPr>
-        <w:t>/</w:t>
-      </w:r>
-      <w:r>
-        <w:rPr>
-          <w:rFonts w:ascii="Arial" w:hAnsi="Arial" w:cs="Arial"/>
-        </w:rPr>
-        <w:t xml:space="preserve"> </w:t>
-      </w:r>
-      <w:r>
-        <w:rPr>
-          <w:rFonts w:ascii="Arial" w:hAnsi="Arial" w:cs="Arial"/>
-        </w:rPr>
-        <w:t>Outlook</w:t>
-      </w:r>
-      <w:r>
-        <w:rPr>
-          <w:rFonts w:ascii="Arial" w:hAnsi="Arial" w:cs="Arial"/>
-        </w:rPr>
-        <w:t xml:space="preserve"> / Project</w:t>
-      </w:r>
-      <w:r>
-        <w:rPr>
-          <w:rFonts w:ascii="Arial" w:hAnsi="Arial" w:cs="Arial"/>
-        </w:rPr>
-        <w:t>)</w:t>
-      </w:r>
-      <w:r>
-        <w:rPr>
-          <w:rFonts w:ascii="Arial" w:hAnsi="Arial" w:cs="Arial"/>
-        </w:rPr>
-        <w:t>, Adobe Creative Cloud</w:t>
+        <w:t>Ticketing Systems: Jira, IET, SDP</w:t>
       </w:r>
     </w:p>
     <w:p>
@@ -4901,6 +5279,9 @@
           <w:ilvl w:val="0"/>
           <w:numId w:val="23"/>
         </w:numPr>
+        <w:tabs>
+          <w:tab w:val="right" w:pos="10490"/>
+        </w:tabs>
         <w:autoSpaceDE w:val="0"/>
         <w:autoSpaceDN w:val="0"/>
         <w:adjustRightInd w:val="0"/>
@@ -4915,60 +5296,109 @@
         <w:rPr>
           <w:rFonts w:ascii="Arial" w:hAnsi="Arial" w:cs="Arial"/>
         </w:rPr>
-        <w:t xml:space="preserve">OS: </w:t>
-      </w:r>
-      <w:r>
-        <w:rPr>
-          <w:rFonts w:ascii="Arial" w:hAnsi="Arial" w:cs="Arial"/>
-        </w:rPr>
-        <w:t>CentOS,</w:t>
-      </w:r>
-      <w:r>
-        <w:rPr>
-          <w:rFonts w:ascii="Arial" w:hAnsi="Arial" w:cs="Arial"/>
-        </w:rPr>
-        <w:t xml:space="preserve"> Ubuntu</w:t>
-      </w:r>
-      <w:r>
-        <w:rPr>
-          <w:rFonts w:ascii="Arial" w:hAnsi="Arial" w:cs="Arial"/>
-        </w:rPr>
-        <w:t>,</w:t>
-      </w:r>
-      <w:r>
-        <w:rPr>
-          <w:rFonts w:ascii="Arial" w:hAnsi="Arial" w:cs="Arial"/>
-          <w:lang w:val="en-AU"/>
+        <w:t>M</w:t>
+      </w:r>
+      <w:r>
+        <w:rPr>
+          <w:rFonts w:ascii="Arial" w:hAnsi="Arial" w:cs="Arial"/>
+        </w:rPr>
+        <w:t>S</w:t>
+      </w:r>
+      <w:r>
+        <w:rPr>
+          <w:rFonts w:ascii="Arial" w:hAnsi="Arial" w:cs="Arial"/>
+        </w:rPr>
+        <w:t xml:space="preserve"> Office (Word</w:t>
+      </w:r>
+      <w:r>
+        <w:rPr>
+          <w:rFonts w:ascii="Arial" w:hAnsi="Arial" w:cs="Arial"/>
         </w:rPr>
         <w:t xml:space="preserve"> </w:t>
       </w:r>
       <w:r>
         <w:rPr>
           <w:rFonts w:ascii="Arial" w:hAnsi="Arial" w:cs="Arial"/>
-          <w:lang w:val="en-AU"/>
-        </w:rPr>
-        <w:t>Windows Server 20</w:t>
-      </w:r>
-      <w:r>
-        <w:rPr>
-          <w:rFonts w:ascii="Arial" w:hAnsi="Arial" w:cs="Arial"/>
-          <w:lang w:val="en-AU"/>
-        </w:rPr>
-        <w:t>12 R2</w:t>
-      </w:r>
-      <w:r>
-        <w:rPr>
-          <w:rFonts w:ascii="Arial" w:hAnsi="Arial" w:cs="Arial"/>
-          <w:lang w:val="en-AU"/>
-        </w:rPr>
-        <w:t>, Windows 10/8/7</w:t>
-      </w:r>
-      <w:r>
-        <w:rPr>
-          <w:rFonts w:ascii="Arial" w:hAnsi="Arial" w:cs="Arial"/>
-          <w:lang w:val="en-AU"/>
-        </w:rPr>
-        <w:t>/Vista/XP</w:t>
+        </w:rPr>
+        <w:t>/</w:t>
+      </w:r>
+      <w:r>
+        <w:rPr>
+          <w:rFonts w:ascii="Arial" w:hAnsi="Arial" w:cs="Arial"/>
+        </w:rPr>
+        <w:t xml:space="preserve"> </w:t>
+      </w:r>
+      <w:r>
+        <w:rPr>
+          <w:rFonts w:ascii="Arial" w:hAnsi="Arial" w:cs="Arial"/>
+        </w:rPr>
+        <w:t>Excel</w:t>
+      </w:r>
+      <w:r>
+        <w:rPr>
+          <w:rFonts w:ascii="Arial" w:hAnsi="Arial" w:cs="Arial"/>
+        </w:rPr>
+        <w:t xml:space="preserve"> </w:t>
+      </w:r>
+      <w:r>
+        <w:rPr>
+          <w:rFonts w:ascii="Arial" w:hAnsi="Arial" w:cs="Arial"/>
+        </w:rPr>
+        <w:t>/</w:t>
+      </w:r>
+      <w:r>
+        <w:rPr>
+          <w:rFonts w:ascii="Arial" w:hAnsi="Arial" w:cs="Arial"/>
+        </w:rPr>
+        <w:t xml:space="preserve"> </w:t>
+      </w:r>
+      <w:r>
+        <w:rPr>
+          <w:rFonts w:ascii="Arial" w:hAnsi="Arial" w:cs="Arial"/>
+        </w:rPr>
+        <w:t>PowerPoint</w:t>
+      </w:r>
+      <w:r>
+        <w:rPr>
+          <w:rFonts w:ascii="Arial" w:hAnsi="Arial" w:cs="Arial"/>
+        </w:rPr>
+        <w:t xml:space="preserve"> </w:t>
+      </w:r>
+      <w:r>
+        <w:rPr>
+          <w:rFonts w:ascii="Arial" w:hAnsi="Arial" w:cs="Arial"/>
+        </w:rPr>
+        <w:t>/</w:t>
+      </w:r>
+      <w:r>
+        <w:rPr>
+          <w:rFonts w:ascii="Arial" w:hAnsi="Arial" w:cs="Arial"/>
+        </w:rPr>
+        <w:t xml:space="preserve"> </w:t>
+      </w:r>
+      <w:r>
+        <w:rPr>
+          <w:rFonts w:ascii="Arial" w:hAnsi="Arial" w:cs="Arial"/>
+        </w:rPr>
+        <w:t>Outlook</w:t>
+      </w:r>
+      <w:r>
+        <w:rPr>
+          <w:rFonts w:ascii="Arial" w:hAnsi="Arial" w:cs="Arial"/>
+        </w:rPr>
+        <w:t xml:space="preserve"> / Project</w:t>
+      </w:r>
+      <w:r>
+        <w:rPr>
+          <w:rFonts w:ascii="Arial" w:hAnsi="Arial" w:cs="Arial"/>
+        </w:rPr>
+        <w:t>)</w:t>
+      </w:r>
+      <w:r>
+        <w:rPr>
+          <w:rFonts w:ascii="Arial" w:hAnsi="Arial" w:cs="Arial"/>
+        </w:rPr>
+        <w:t>, Adobe Creative Cloud</w:t>
       </w:r>
     </w:p>
     <w:p>
@@ -4978,6 +5408,9 @@
           <w:ilvl w:val="0"/>
           <w:numId w:val="23"/>
         </w:numPr>
+        <w:tabs>
+          <w:tab w:val="right" w:pos="10490"/>
+        </w:tabs>
         <w:autoSpaceDE w:val="0"/>
         <w:autoSpaceDN w:val="0"/>
         <w:adjustRightInd w:val="0"/>
@@ -5003,6 +5436,9 @@
           <w:ilvl w:val="0"/>
           <w:numId w:val="23"/>
         </w:numPr>
+        <w:tabs>
+          <w:tab w:val="right" w:pos="10490"/>
+        </w:tabs>
         <w:autoSpaceDE w:val="0"/>
         <w:autoSpaceDN w:val="0"/>
         <w:adjustRightInd w:val="0"/>
@@ -5029,13 +5465,19 @@
         <w:rPr>
           <w:rFonts w:ascii="Arial" w:hAnsi="Arial" w:cs="Arial"/>
         </w:rPr>
-        <w:t>(Navision), Timeteq</w:t>
-      </w:r>
-      <w:r>
-        <w:rPr>
-          <w:rFonts w:ascii="Arial" w:hAnsi="Arial" w:cs="Arial"/>
-        </w:rPr>
-        <w:t>, SAP, BW, Cognos / TM1</w:t>
+        <w:t xml:space="preserve">(Navision), </w:t>
+      </w:r>
+      <w:r>
+        <w:rPr>
+          <w:rFonts w:ascii="Arial" w:hAnsi="Arial" w:cs="Arial"/>
+        </w:rPr>
+        <w:t xml:space="preserve">SAP, JDE, </w:t>
+      </w:r>
+      <w:r>
+        <w:rPr>
+          <w:rFonts w:ascii="Arial" w:hAnsi="Arial" w:cs="Arial"/>
+        </w:rPr>
+        <w:t>Cognos / TM1</w:t>
       </w:r>
     </w:p>
     <w:p>
@@ -5045,6 +5487,9 @@
           <w:ilvl w:val="0"/>
           <w:numId w:val="23"/>
         </w:numPr>
+        <w:tabs>
+          <w:tab w:val="right" w:pos="10490"/>
+        </w:tabs>
         <w:autoSpaceDE w:val="0"/>
         <w:autoSpaceDN w:val="0"/>
         <w:adjustRightInd w:val="0"/>
@@ -5076,6 +5521,9 @@
           <w:ilvl w:val="0"/>
           <w:numId w:val="23"/>
         </w:numPr>
+        <w:tabs>
+          <w:tab w:val="right" w:pos="10490"/>
+        </w:tabs>
         <w:autoSpaceDE w:val="0"/>
         <w:autoSpaceDN w:val="0"/>
         <w:adjustRightInd w:val="0"/>
@@ -5105,6 +5553,9 @@
     <w:p>
       <w:pPr>
         <w:widowControl w:val="0"/>
+        <w:tabs>
+          <w:tab w:val="right" w:pos="10490"/>
+        </w:tabs>
         <w:autoSpaceDE w:val="0"/>
         <w:autoSpaceDN w:val="0"/>
         <w:adjustRightInd w:val="0"/>
@@ -5120,6 +5571,9 @@
     <w:p>
       <w:pPr>
         <w:widowControl w:val="0"/>
+        <w:tabs>
+          <w:tab w:val="right" w:pos="10490"/>
+        </w:tabs>
         <w:autoSpaceDE w:val="0"/>
         <w:autoSpaceDN w:val="0"/>
         <w:adjustRightInd w:val="0"/>
@@ -5135,6 +5589,9 @@
     <w:p>
       <w:pPr>
         <w:widowControl w:val="0"/>
+        <w:tabs>
+          <w:tab w:val="right" w:pos="10490"/>
+        </w:tabs>
         <w:autoSpaceDE w:val="0"/>
         <w:autoSpaceDN w:val="0"/>
         <w:adjustRightInd w:val="0"/>
@@ -5146,62 +5603,685 @@
           <w:b/>
         </w:rPr>
       </w:pPr>
-    </w:p>
-    <w:p>
-      <w:pPr>
-        <w:widowControl w:val="0"/>
-        <w:autoSpaceDE w:val="0"/>
-        <w:autoSpaceDN w:val="0"/>
-        <w:adjustRightInd w:val="0"/>
+      <w:r>
+        <w:rPr>
+          <w:rFonts w:ascii="Arial" w:hAnsi="Arial" w:cs="Arial"/>
+          <w:b/>
+        </w:rPr>
+        <w:t>Experience:</w:t>
+      </w:r>
+    </w:p>
+    <w:p>
+      <w:pPr>
+        <w:tabs>
+          <w:tab w:val="right" w:pos="10490"/>
+          <w:tab w:val="right" w:pos="10773"/>
+        </w:tabs>
+        <w:spacing w:after="0" w:line="240" w:lineRule="auto"/>
+        <w:ind w:right="-257"/>
+        <w:rPr>
+          <w:rFonts w:ascii="Arial" w:hAnsi="Arial" w:cs="Arial"/>
+          <w:b/>
+          <w:lang w:val="en-GB"/>
+        </w:rPr>
+      </w:pPr>
+      <w:r>
+        <w:rPr>
+          <w:rFonts w:ascii="Arial" w:hAnsi="Arial" w:cs="Arial"/>
+          <w:b/>
+          <w:lang w:val="en-GB"/>
+        </w:rPr>
+        <w:t xml:space="preserve">SSI-Schaefer Systems International LTD, Sydney </w:t>
+      </w:r>
+      <w:r>
+        <w:rPr>
+          <w:rFonts w:ascii="Arial" w:hAnsi="Arial" w:cs="Arial"/>
+          <w:b/>
+          <w:lang w:val="en-GB"/>
+        </w:rPr>
+        <w:tab/>
+        <w:t>Nov 2018 - Present</w:t>
+      </w:r>
+    </w:p>
+    <w:p>
+      <w:pPr>
+        <w:tabs>
+          <w:tab w:val="right" w:pos="10490"/>
+          <w:tab w:val="right" w:pos="11057"/>
+        </w:tabs>
+        <w:spacing w:after="0" w:line="240" w:lineRule="auto"/>
+        <w:ind w:right="-257"/>
+        <w:rPr>
+          <w:rFonts w:ascii="Arial" w:hAnsi="Arial" w:cs="Arial"/>
+          <w:b/>
+          <w:lang w:val="en-GB"/>
+        </w:rPr>
+      </w:pPr>
+      <w:r>
+        <w:rPr>
+          <w:rFonts w:ascii="Arial" w:hAnsi="Arial" w:cs="Arial"/>
+          <w:b/>
+          <w:lang w:val="en-GB"/>
+        </w:rPr>
+        <w:t>Technical</w:t>
+      </w:r>
+      <w:r>
+        <w:rPr>
+          <w:rFonts w:ascii="Arial" w:hAnsi="Arial" w:cs="Arial"/>
+          <w:b/>
+          <w:lang w:val="en-GB"/>
+        </w:rPr>
+        <w:t xml:space="preserve"> Analyst </w:t>
+      </w:r>
+      <w:r>
+        <w:rPr>
+          <w:rFonts w:ascii="Arial" w:hAnsi="Arial" w:cs="Arial"/>
+          <w:b/>
+          <w:lang w:val="en-GB"/>
+        </w:rPr>
+        <w:t>-</w:t>
+      </w:r>
+      <w:r>
+        <w:rPr>
+          <w:rFonts w:ascii="Arial" w:hAnsi="Arial" w:cs="Arial"/>
+          <w:b/>
+          <w:lang w:val="en-GB"/>
+        </w:rPr>
+        <w:t xml:space="preserve"> WAMAS Production Support</w:t>
+      </w:r>
+    </w:p>
+    <w:p>
+      <w:pPr>
+        <w:numPr>
+          <w:ilvl w:val="0"/>
+          <w:numId w:val="39"/>
+        </w:numPr>
+        <w:tabs>
+          <w:tab w:val="right" w:pos="10490"/>
+        </w:tabs>
+        <w:spacing w:after="0" w:line="240" w:lineRule="auto"/>
+        <w:ind w:left="360" w:right="-12"/>
+        <w:jc w:val="both"/>
+        <w:rPr>
+          <w:rFonts w:ascii="Arial" w:hAnsi="Arial" w:cs="Arial"/>
+          <w:lang w:val="en-AU"/>
+        </w:rPr>
+      </w:pPr>
+      <w:r>
+        <w:rPr>
+          <w:rFonts w:ascii="Arial" w:hAnsi="Arial" w:cs="Arial"/>
+          <w:lang w:val="en-AU"/>
+        </w:rPr>
+        <w:t xml:space="preserve">Effectively </w:t>
+      </w:r>
+      <w:r>
+        <w:rPr>
+          <w:rFonts w:ascii="Arial" w:hAnsi="Arial" w:cs="Arial"/>
+          <w:lang w:val="en-AU"/>
+        </w:rPr>
+        <w:t>Analyse, S</w:t>
+      </w:r>
+      <w:r>
+        <w:rPr>
+          <w:rFonts w:ascii="Arial" w:hAnsi="Arial" w:cs="Arial"/>
+          <w:lang w:val="en-AU"/>
+        </w:rPr>
+        <w:t xml:space="preserve">upport </w:t>
+      </w:r>
+      <w:r>
+        <w:rPr>
+          <w:rFonts w:ascii="Arial" w:hAnsi="Arial" w:cs="Arial"/>
+          <w:lang w:val="en-AU"/>
+        </w:rPr>
+        <w:t xml:space="preserve">and coordinate </w:t>
+      </w:r>
+      <w:r>
+        <w:rPr>
+          <w:rFonts w:ascii="Arial" w:hAnsi="Arial" w:cs="Arial"/>
+          <w:lang w:val="en-AU"/>
+        </w:rPr>
+        <w:t>operations start, monitoring and control of the computer systems</w:t>
+      </w:r>
+      <w:r>
+        <w:rPr>
+          <w:rFonts w:ascii="Arial" w:hAnsi="Arial" w:cs="Arial"/>
+          <w:lang w:val="en-AU"/>
+        </w:rPr>
+        <w:t xml:space="preserve"> and intra-logistic application – WAMAS C.</w:t>
+      </w:r>
+    </w:p>
+    <w:p>
+      <w:pPr>
+        <w:numPr>
+          <w:ilvl w:val="0"/>
+          <w:numId w:val="39"/>
+        </w:numPr>
+        <w:tabs>
+          <w:tab w:val="right" w:pos="10490"/>
+        </w:tabs>
+        <w:spacing w:after="0" w:line="240" w:lineRule="auto"/>
+        <w:ind w:left="360" w:right="-12"/>
+        <w:jc w:val="both"/>
+        <w:rPr>
+          <w:rFonts w:ascii="Arial" w:hAnsi="Arial" w:cs="Arial"/>
+          <w:lang w:val="en-AU"/>
+        </w:rPr>
+      </w:pPr>
+      <w:r>
+        <w:rPr>
+          <w:rFonts w:ascii="Arial" w:hAnsi="Arial" w:cs="Arial"/>
+          <w:lang w:val="en-AU"/>
+        </w:rPr>
+        <w:t>Continually assesses the performance of the computer systems and equipment in order to maintain the parameters and standards of its operation, and to assist in making corrections or improvements in them</w:t>
+      </w:r>
+      <w:r>
+        <w:rPr>
+          <w:rFonts w:ascii="Arial" w:hAnsi="Arial" w:cs="Arial"/>
+          <w:lang w:val="en-AU"/>
+        </w:rPr>
+        <w:t>.</w:t>
+      </w:r>
+    </w:p>
+    <w:p>
+      <w:pPr>
+        <w:numPr>
+          <w:ilvl w:val="0"/>
+          <w:numId w:val="39"/>
+        </w:numPr>
+        <w:tabs>
+          <w:tab w:val="right" w:pos="10490"/>
+        </w:tabs>
+        <w:spacing w:after="0" w:line="240" w:lineRule="auto"/>
+        <w:ind w:left="360" w:right="-12"/>
+        <w:jc w:val="both"/>
+        <w:rPr>
+          <w:rFonts w:ascii="Arial" w:hAnsi="Arial" w:cs="Arial"/>
+          <w:lang w:val="en-AU"/>
+        </w:rPr>
+      </w:pPr>
+      <w:r>
+        <w:rPr>
+          <w:rFonts w:ascii="Arial" w:hAnsi="Arial" w:cs="Arial"/>
+          <w:lang w:val="en-AU"/>
+        </w:rPr>
+        <w:t>Analy</w:t>
+      </w:r>
+      <w:r>
+        <w:rPr>
+          <w:rFonts w:ascii="Arial" w:hAnsi="Arial" w:cs="Arial"/>
+          <w:lang w:val="en-AU"/>
+        </w:rPr>
+        <w:t>s</w:t>
+      </w:r>
+      <w:r>
+        <w:rPr>
+          <w:rFonts w:ascii="Arial" w:hAnsi="Arial" w:cs="Arial"/>
+          <w:lang w:val="en-AU"/>
+        </w:rPr>
+        <w:t>e, debug, solve and report problems of project specific software and Oracle database systems</w:t>
+      </w:r>
+      <w:r>
+        <w:rPr>
+          <w:rFonts w:ascii="Arial" w:hAnsi="Arial" w:cs="Arial"/>
+          <w:lang w:val="en-AU"/>
+        </w:rPr>
+        <w:t>.</w:t>
+      </w:r>
+    </w:p>
+    <w:p>
+      <w:pPr>
+        <w:numPr>
+          <w:ilvl w:val="0"/>
+          <w:numId w:val="39"/>
+        </w:numPr>
+        <w:tabs>
+          <w:tab w:val="right" w:pos="10490"/>
+        </w:tabs>
+        <w:spacing w:after="0" w:line="240" w:lineRule="auto"/>
+        <w:ind w:left="360" w:right="-12"/>
+        <w:jc w:val="both"/>
+        <w:rPr>
+          <w:rFonts w:ascii="Arial" w:hAnsi="Arial" w:cs="Arial"/>
+          <w:lang w:val="en-AU"/>
+        </w:rPr>
+      </w:pPr>
+      <w:r>
+        <w:rPr>
+          <w:rFonts w:ascii="Arial" w:hAnsi="Arial" w:cs="Arial"/>
+        </w:rPr>
+        <w:t xml:space="preserve">SQL DDL/DML queries, Processing Data, </w:t>
+      </w:r>
+      <w:r>
+        <w:rPr>
+          <w:rFonts w:ascii="Arial" w:hAnsi="Arial" w:cs="Arial"/>
+        </w:rPr>
+        <w:t xml:space="preserve">creating views, </w:t>
+      </w:r>
+      <w:r>
+        <w:rPr>
+          <w:rFonts w:ascii="Arial" w:hAnsi="Arial" w:cs="Arial"/>
+        </w:rPr>
+        <w:t>PL/SQL Blocks, Procedures, Functions, Exceptions, Packages, Cursors, Col</w:t>
+      </w:r>
+      <w:r>
+        <w:rPr>
+          <w:rFonts w:ascii="Arial" w:hAnsi="Arial" w:cs="Arial"/>
+        </w:rPr>
+        <w:t>lections, Triggers in Oracle SQL</w:t>
+      </w:r>
+      <w:r>
+        <w:rPr>
+          <w:rFonts w:ascii="Arial" w:hAnsi="Arial" w:cs="Arial"/>
+        </w:rPr>
+        <w:t>.</w:t>
+      </w:r>
+    </w:p>
+    <w:p>
+      <w:pPr>
+        <w:numPr>
+          <w:ilvl w:val="0"/>
+          <w:numId w:val="39"/>
+        </w:numPr>
+        <w:tabs>
+          <w:tab w:val="right" w:pos="10490"/>
+        </w:tabs>
+        <w:spacing w:after="0" w:line="240" w:lineRule="auto"/>
+        <w:ind w:left="360" w:right="-12"/>
+        <w:jc w:val="both"/>
+        <w:rPr>
+          <w:rFonts w:ascii="Arial" w:hAnsi="Arial" w:cs="Arial"/>
+          <w:lang w:val="en-AU"/>
+        </w:rPr>
+      </w:pPr>
+      <w:r>
+        <w:rPr>
+          <w:rFonts w:ascii="Arial" w:hAnsi="Arial" w:cs="Arial"/>
+          <w:lang w:val="en-AU"/>
+        </w:rPr>
+        <w:t>Analyse communication between the WAMAS and host applications (SAP, JDE) thru XML, JSON message files and c</w:t>
+      </w:r>
+      <w:r>
+        <w:rPr>
+          <w:rFonts w:ascii="Arial" w:hAnsi="Arial" w:cs="Arial"/>
+          <w:lang w:val="en-AU"/>
+        </w:rPr>
+        <w:t>orrect processing errors caused by customer</w:t>
+      </w:r>
+      <w:r>
+        <w:rPr>
+          <w:rFonts w:ascii="Arial" w:hAnsi="Arial" w:cs="Arial"/>
+          <w:lang w:val="en-AU"/>
+        </w:rPr>
+        <w:t xml:space="preserve"> systems.</w:t>
+      </w:r>
+    </w:p>
+    <w:p>
+      <w:pPr>
+        <w:numPr>
+          <w:ilvl w:val="0"/>
+          <w:numId w:val="39"/>
+        </w:numPr>
+        <w:tabs>
+          <w:tab w:val="right" w:pos="10490"/>
+        </w:tabs>
+        <w:spacing w:after="0" w:line="240" w:lineRule="auto"/>
+        <w:ind w:left="360" w:right="-12"/>
+        <w:jc w:val="both"/>
+        <w:rPr>
+          <w:rFonts w:ascii="Arial" w:hAnsi="Arial" w:cs="Arial"/>
+          <w:lang w:val="en-AU"/>
+        </w:rPr>
+      </w:pPr>
+      <w:bookmarkStart w:id="1" w:name="OLE_LINK4"/>
+      <w:bookmarkStart w:id="2" w:name="OLE_LINK5"/>
+      <w:bookmarkStart w:id="3" w:name="OLE_LINK6"/>
+      <w:r>
+        <w:rPr>
+          <w:rFonts w:ascii="Arial" w:hAnsi="Arial" w:cs="Arial"/>
+          <w:lang w:val="en-AU"/>
+        </w:rPr>
+        <w:t>Identify and develop software fixes (Java)</w:t>
+      </w:r>
+      <w:r>
+        <w:rPr>
+          <w:rFonts w:ascii="Arial" w:hAnsi="Arial" w:cs="Arial"/>
+          <w:lang w:val="en-AU"/>
+        </w:rPr>
+        <w:t>. Create &amp; update the Jira tickets with changes implemented.</w:t>
+      </w:r>
+    </w:p>
+    <w:p>
+      <w:pPr>
+        <w:numPr>
+          <w:ilvl w:val="0"/>
+          <w:numId w:val="39"/>
+        </w:numPr>
+        <w:tabs>
+          <w:tab w:val="right" w:pos="10490"/>
+        </w:tabs>
+        <w:spacing w:after="0" w:line="240" w:lineRule="auto"/>
+        <w:ind w:left="360" w:right="-12"/>
+        <w:jc w:val="both"/>
+        <w:rPr>
+          <w:rFonts w:ascii="Arial" w:hAnsi="Arial" w:cs="Arial"/>
+          <w:lang w:val="en-AU"/>
+        </w:rPr>
+      </w:pPr>
+      <w:r>
+        <w:rPr>
+          <w:rFonts w:ascii="Arial" w:hAnsi="Arial" w:cs="Arial"/>
+          <w:lang w:val="en-AU"/>
+        </w:rPr>
+        <w:lastRenderedPageBreak/>
+        <w:t>Develop software changes (Java)</w:t>
+      </w:r>
+    </w:p>
+    <w:p>
+      <w:pPr>
+        <w:numPr>
+          <w:ilvl w:val="0"/>
+          <w:numId w:val="39"/>
+        </w:numPr>
+        <w:tabs>
+          <w:tab w:val="right" w:pos="10490"/>
+        </w:tabs>
+        <w:spacing w:after="0" w:line="240" w:lineRule="auto"/>
+        <w:ind w:left="360" w:right="-12"/>
+        <w:jc w:val="both"/>
+        <w:rPr>
+          <w:rFonts w:ascii="Arial" w:hAnsi="Arial" w:cs="Arial"/>
+          <w:lang w:val="en-AU"/>
+        </w:rPr>
+      </w:pPr>
+      <w:r>
+        <w:rPr>
+          <w:rFonts w:ascii="Arial" w:hAnsi="Arial" w:cs="Arial"/>
+          <w:lang w:val="en-AU"/>
+        </w:rPr>
+        <w:t>Investigate and resolve 2nd level support incidents that are beyond the scope of Level 1 support</w:t>
+      </w:r>
+      <w:bookmarkEnd w:id="1"/>
+      <w:bookmarkEnd w:id="2"/>
+      <w:bookmarkEnd w:id="3"/>
+    </w:p>
+    <w:p>
+      <w:pPr>
+        <w:numPr>
+          <w:ilvl w:val="0"/>
+          <w:numId w:val="39"/>
+        </w:numPr>
+        <w:tabs>
+          <w:tab w:val="right" w:pos="10490"/>
+        </w:tabs>
+        <w:spacing w:after="0" w:line="240" w:lineRule="auto"/>
+        <w:ind w:left="360" w:right="-12"/>
+        <w:jc w:val="both"/>
+        <w:rPr>
+          <w:rFonts w:ascii="Arial" w:hAnsi="Arial" w:cs="Arial"/>
+          <w:lang w:val="en-AU"/>
+        </w:rPr>
+      </w:pPr>
+      <w:r>
+        <w:rPr>
+          <w:rFonts w:ascii="Arial" w:hAnsi="Arial" w:cs="Arial"/>
+          <w:lang w:val="en-AU"/>
+        </w:rPr>
+        <w:t>Support and maintain both Hardware and Software systems including software updates and hardware upgrades</w:t>
+      </w:r>
+    </w:p>
+    <w:p>
+      <w:pPr>
+        <w:numPr>
+          <w:ilvl w:val="0"/>
+          <w:numId w:val="39"/>
+        </w:numPr>
+        <w:tabs>
+          <w:tab w:val="right" w:pos="10490"/>
+        </w:tabs>
+        <w:spacing w:after="0" w:line="240" w:lineRule="auto"/>
+        <w:ind w:left="360" w:right="-12"/>
+        <w:jc w:val="both"/>
+        <w:rPr>
+          <w:rFonts w:ascii="Arial" w:hAnsi="Arial" w:cs="Arial"/>
+          <w:lang w:val="en-AU"/>
+        </w:rPr>
+      </w:pPr>
+      <w:r>
+        <w:rPr>
+          <w:rFonts w:ascii="Arial" w:hAnsi="Arial" w:cs="Arial"/>
+          <w:lang w:val="en-AU"/>
+        </w:rPr>
+        <w:t>Assist with training of other team members and apprentices within area of expertise</w:t>
+      </w:r>
+    </w:p>
+    <w:p>
+      <w:pPr>
+        <w:numPr>
+          <w:ilvl w:val="0"/>
+          <w:numId w:val="39"/>
+        </w:numPr>
+        <w:tabs>
+          <w:tab w:val="right" w:pos="10490"/>
+        </w:tabs>
+        <w:spacing w:after="0" w:line="240" w:lineRule="auto"/>
+        <w:ind w:left="360" w:right="-12"/>
+        <w:jc w:val="both"/>
+        <w:rPr>
+          <w:rFonts w:ascii="Arial" w:hAnsi="Arial" w:cs="Arial"/>
+          <w:lang w:val="en-AU"/>
+        </w:rPr>
+      </w:pPr>
+      <w:r>
+        <w:rPr>
+          <w:rFonts w:ascii="Arial" w:hAnsi="Arial" w:cs="Arial"/>
+          <w:lang w:val="en-AU"/>
+        </w:rPr>
+        <w:t>Contribute to the Knowledge Base</w:t>
+      </w:r>
+    </w:p>
+    <w:p>
+      <w:pPr>
+        <w:numPr>
+          <w:ilvl w:val="0"/>
+          <w:numId w:val="39"/>
+        </w:numPr>
+        <w:tabs>
+          <w:tab w:val="right" w:pos="10490"/>
+        </w:tabs>
+        <w:spacing w:after="0" w:line="240" w:lineRule="auto"/>
+        <w:ind w:left="360" w:right="-12"/>
+        <w:jc w:val="both"/>
+        <w:rPr>
+          <w:rFonts w:ascii="Arial" w:hAnsi="Arial" w:cs="Arial"/>
+          <w:lang w:val="en-AU"/>
+        </w:rPr>
+      </w:pPr>
+      <w:r>
+        <w:rPr>
+          <w:rFonts w:ascii="Arial" w:hAnsi="Arial" w:cs="Arial"/>
+          <w:lang w:val="en-AU"/>
+        </w:rPr>
+        <w:t>Assist in the remote diagnosis of problems as required</w:t>
+      </w:r>
+    </w:p>
+    <w:p>
+      <w:pPr>
+        <w:numPr>
+          <w:ilvl w:val="0"/>
+          <w:numId w:val="39"/>
+        </w:numPr>
+        <w:tabs>
+          <w:tab w:val="right" w:pos="10490"/>
+        </w:tabs>
+        <w:spacing w:after="0" w:line="240" w:lineRule="auto"/>
+        <w:ind w:left="360" w:right="-12"/>
+        <w:jc w:val="both"/>
+        <w:rPr>
+          <w:rFonts w:ascii="Arial" w:hAnsi="Arial" w:cs="Arial"/>
+          <w:lang w:val="en-AU"/>
+        </w:rPr>
+      </w:pPr>
+      <w:r>
+        <w:rPr>
+          <w:rFonts w:ascii="Arial" w:hAnsi="Arial" w:cs="Arial"/>
+          <w:lang w:val="en-AU"/>
+        </w:rPr>
+        <w:t>Escalate technical problems to supervisor, where appropriate</w:t>
+      </w:r>
+    </w:p>
+    <w:p>
+      <w:pPr>
+        <w:tabs>
+          <w:tab w:val="right" w:pos="10490"/>
+        </w:tabs>
+        <w:spacing w:after="0" w:line="240" w:lineRule="auto"/>
+        <w:ind w:right="-12"/>
+        <w:jc w:val="both"/>
+        <w:rPr>
+          <w:rFonts w:ascii="Arial" w:hAnsi="Arial" w:cs="Arial"/>
+          <w:lang w:val="en-AU"/>
+        </w:rPr>
+      </w:pPr>
+    </w:p>
+    <w:p>
+      <w:pPr>
+        <w:tabs>
+          <w:tab w:val="right" w:pos="10490"/>
+        </w:tabs>
+        <w:spacing w:after="0" w:line="240" w:lineRule="auto"/>
+        <w:ind w:right="-12"/>
+        <w:jc w:val="both"/>
+        <w:rPr>
+          <w:rFonts w:ascii="Arial" w:hAnsi="Arial" w:cs="Arial"/>
+          <w:lang w:val="en-GB"/>
+        </w:rPr>
+      </w:pPr>
+    </w:p>
+    <w:p>
+      <w:pPr>
+        <w:tabs>
+          <w:tab w:val="right" w:pos="10490"/>
+          <w:tab w:val="right" w:pos="10773"/>
+        </w:tabs>
+        <w:spacing w:after="0" w:line="240" w:lineRule="auto"/>
+        <w:ind w:right="-257"/>
+        <w:rPr>
+          <w:rFonts w:ascii="Arial" w:hAnsi="Arial" w:cs="Arial"/>
+          <w:b/>
+        </w:rPr>
+      </w:pPr>
+      <w:r>
+        <w:rPr>
+          <w:rFonts w:ascii="Arial" w:hAnsi="Arial" w:cs="Arial"/>
+          <w:b/>
+          <w:lang w:val="en-GB"/>
+        </w:rPr>
+        <w:t xml:space="preserve">Lagardère </w:t>
+      </w:r>
+      <w:r>
+        <w:rPr>
+          <w:rFonts w:ascii="Arial" w:hAnsi="Arial" w:cs="Arial"/>
+          <w:b/>
+        </w:rPr>
+        <w:t>Travel Retail Asia Pacific</w:t>
+      </w:r>
+      <w:r>
+        <w:rPr>
+          <w:rFonts w:ascii="Arial" w:hAnsi="Arial" w:cs="Arial"/>
+          <w:b/>
+        </w:rPr>
+        <w:t>, Sydney</w:t>
+      </w:r>
+      <w:r>
+        <w:rPr>
+          <w:rFonts w:ascii="Arial" w:hAnsi="Arial" w:cs="Arial"/>
+          <w:b/>
+        </w:rPr>
+        <w:t xml:space="preserve"> </w:t>
+      </w:r>
+      <w:r>
+        <w:rPr>
+          <w:rFonts w:ascii="Arial" w:hAnsi="Arial" w:cs="Arial"/>
+          <w:b/>
+        </w:rPr>
+        <w:tab/>
+      </w:r>
+      <w:r>
+        <w:rPr>
+          <w:rFonts w:ascii="Arial" w:hAnsi="Arial" w:cs="Arial"/>
+          <w:b/>
+        </w:rPr>
+        <w:t>Aug</w:t>
+      </w:r>
+      <w:r>
+        <w:rPr>
+          <w:rFonts w:ascii="Arial" w:hAnsi="Arial" w:cs="Arial"/>
+          <w:b/>
+        </w:rPr>
+        <w:t xml:space="preserve"> 201</w:t>
+      </w:r>
+      <w:r>
+        <w:rPr>
+          <w:rFonts w:ascii="Arial" w:hAnsi="Arial" w:cs="Arial"/>
+          <w:b/>
+        </w:rPr>
+        <w:t>4</w:t>
+      </w:r>
+      <w:r>
+        <w:rPr>
+          <w:rFonts w:ascii="Arial" w:hAnsi="Arial" w:cs="Arial"/>
+          <w:b/>
+        </w:rPr>
+        <w:t xml:space="preserve"> </w:t>
+      </w:r>
+      <w:r>
+        <w:rPr>
+          <w:rFonts w:ascii="Arial" w:hAnsi="Arial" w:cs="Arial"/>
+          <w:b/>
+        </w:rPr>
+        <w:t>–</w:t>
+      </w:r>
+      <w:r>
+        <w:rPr>
+          <w:rFonts w:ascii="Arial" w:hAnsi="Arial" w:cs="Arial"/>
+          <w:b/>
+        </w:rPr>
+        <w:t xml:space="preserve"> </w:t>
+      </w:r>
+      <w:r>
+        <w:rPr>
+          <w:rFonts w:ascii="Arial" w:hAnsi="Arial" w:cs="Arial"/>
+          <w:b/>
+        </w:rPr>
+        <w:t>Oct 2018</w:t>
+      </w:r>
+    </w:p>
+    <w:p>
+      <w:pPr>
+        <w:tabs>
+          <w:tab w:val="right" w:pos="10490"/>
+          <w:tab w:val="right" w:pos="10773"/>
+        </w:tabs>
         <w:spacing w:after="0" w:line="240" w:lineRule="auto"/>
         <w:ind w:right="310"/>
-        <w:jc w:val="both"/>
-        <w:rPr>
-          <w:rFonts w:ascii="Arial" w:hAnsi="Arial" w:cs="Arial"/>
-          <w:b/>
-        </w:rPr>
-      </w:pPr>
-      <w:r>
-        <w:rPr>
-          <w:rFonts w:ascii="Arial" w:hAnsi="Arial" w:cs="Arial"/>
-          <w:b/>
-        </w:rPr>
-        <w:t>Experience:</w:t>
-      </w:r>
-    </w:p>
-    <w:p>
-      <w:pPr>
-        <w:tabs>
-          <w:tab w:val="right" w:pos="11057"/>
-        </w:tabs>
-        <w:spacing w:after="0" w:line="240" w:lineRule="auto"/>
-        <w:ind w:right="-257"/>
-        <w:rPr>
-          <w:rFonts w:ascii="Arial" w:hAnsi="Arial" w:cs="Arial"/>
-          <w:b/>
-        </w:rPr>
-      </w:pPr>
-      <w:r>
-        <w:rPr>
-          <w:rFonts w:ascii="Arial" w:hAnsi="Arial" w:cs="Arial"/>
-          <w:b/>
-          <w:lang w:val="en-GB"/>
-        </w:rPr>
-        <w:t xml:space="preserve">Lagardère </w:t>
-      </w:r>
-      <w:r>
-        <w:rPr>
-          <w:rFonts w:ascii="Arial" w:hAnsi="Arial" w:cs="Arial"/>
-          <w:b/>
-        </w:rPr>
-        <w:t>Travel Retail Asia Pacific</w:t>
-      </w:r>
-      <w:r>
-        <w:rPr>
-          <w:rFonts w:ascii="Arial" w:hAnsi="Arial" w:cs="Arial"/>
-          <w:b/>
-        </w:rPr>
-        <w:t>, Sydney</w:t>
+        <w:rPr>
+          <w:rFonts w:ascii="Arial" w:hAnsi="Arial" w:cs="Arial"/>
+          <w:b/>
+        </w:rPr>
+      </w:pPr>
+      <w:r>
+        <w:rPr>
+          <w:rFonts w:ascii="Arial" w:hAnsi="Arial" w:cs="Arial"/>
+          <w:b/>
+        </w:rPr>
+        <w:t>IT S</w:t>
+      </w:r>
+      <w:r>
+        <w:rPr>
+          <w:rFonts w:ascii="Arial" w:hAnsi="Arial" w:cs="Arial"/>
+          <w:b/>
+        </w:rPr>
+        <w:t>upport Administrator / Analyst</w:t>
       </w:r>
       <w:r>
         <w:rPr>
@@ -5216,61 +6296,14 @@
           <w:b/>
         </w:rPr>
         <w:tab/>
-      </w:r>
-      <w:r>
-        <w:rPr>
-          <w:rFonts w:ascii="Arial" w:hAnsi="Arial" w:cs="Arial"/>
-          <w:b/>
-        </w:rPr>
-        <w:t>Aug</w:t>
-      </w:r>
-      <w:r>
-        <w:rPr>
-          <w:rFonts w:ascii="Arial" w:hAnsi="Arial" w:cs="Arial"/>
-          <w:b/>
-        </w:rPr>
-        <w:t xml:space="preserve"> 201</w:t>
-      </w:r>
-      <w:r>
-        <w:rPr>
-          <w:rFonts w:ascii="Arial" w:hAnsi="Arial" w:cs="Arial"/>
-          <w:b/>
-        </w:rPr>
-        <w:t>4</w:t>
-      </w:r>
-      <w:r>
-        <w:rPr>
-          <w:rFonts w:ascii="Arial" w:hAnsi="Arial" w:cs="Arial"/>
-          <w:b/>
-        </w:rPr>
-        <w:t xml:space="preserve"> - Present</w:t>
-      </w:r>
-    </w:p>
-    <w:p>
-      <w:pPr>
-        <w:tabs>
-          <w:tab w:val="right" w:pos="11057"/>
-        </w:tabs>
-        <w:spacing w:after="0" w:line="240" w:lineRule="auto"/>
-        <w:ind w:right="310"/>
-        <w:rPr>
-          <w:rFonts w:ascii="Arial" w:hAnsi="Arial" w:cs="Arial"/>
-          <w:b/>
-        </w:rPr>
-      </w:pPr>
-      <w:r>
-        <w:rPr>
-          <w:rFonts w:ascii="Arial" w:hAnsi="Arial" w:cs="Arial"/>
-          <w:b/>
-        </w:rPr>
-        <w:t>IT S</w:t>
-      </w:r>
-      <w:r>
-        <w:rPr>
-          <w:rFonts w:ascii="Arial" w:hAnsi="Arial" w:cs="Arial"/>
-          <w:b/>
-        </w:rPr>
-        <w:t>upport Administrator / Analyst</w:t>
+        <w:t xml:space="preserve">Sep 2016 </w:t>
+      </w:r>
+      <w:r>
+        <w:rPr>
+          <w:rFonts w:ascii="Arial" w:hAnsi="Arial" w:cs="Arial"/>
+          <w:b/>
+        </w:rPr>
+        <w:t>–</w:t>
       </w:r>
       <w:r>
         <w:rPr>
@@ -5284,14 +6317,14 @@
           <w:rFonts w:ascii="Arial" w:hAnsi="Arial" w:cs="Arial"/>
           <w:b/>
         </w:rPr>
-        <w:tab/>
-        <w:t>Sep 2016 - Present</w:t>
-      </w:r>
-    </w:p>
-    <w:p>
-      <w:pPr>
-        <w:tabs>
-          <w:tab w:val="right" w:pos="11057"/>
+        <w:t>Oct 2018</w:t>
+      </w:r>
+    </w:p>
+    <w:p>
+      <w:pPr>
+        <w:tabs>
+          <w:tab w:val="right" w:pos="10490"/>
+          <w:tab w:val="right" w:pos="10773"/>
         </w:tabs>
         <w:spacing w:after="0" w:line="240" w:lineRule="auto"/>
         <w:ind w:right="310"/>
@@ -5319,6 +6352,7 @@
     <w:p>
       <w:pPr>
         <w:tabs>
+          <w:tab w:val="right" w:pos="10490"/>
           <w:tab w:val="right" w:pos="11057"/>
         </w:tabs>
         <w:spacing w:after="0" w:line="240" w:lineRule="auto"/>
@@ -5342,8 +6376,11 @@
           <w:ilvl w:val="0"/>
           <w:numId w:val="37"/>
         </w:numPr>
-        <w:spacing w:after="0" w:line="240" w:lineRule="auto"/>
-        <w:ind w:right="310"/>
+        <w:tabs>
+          <w:tab w:val="right" w:pos="10490"/>
+        </w:tabs>
+        <w:spacing w:after="0" w:line="240" w:lineRule="auto"/>
+        <w:ind w:right="-11"/>
         <w:jc w:val="both"/>
         <w:rPr>
           <w:rFonts w:ascii="Arial" w:hAnsi="Arial" w:cs="Arial"/>
@@ -5420,8 +6457,11 @@
           <w:ilvl w:val="0"/>
           <w:numId w:val="37"/>
         </w:numPr>
-        <w:spacing w:after="0" w:line="240" w:lineRule="auto"/>
-        <w:ind w:right="310"/>
+        <w:tabs>
+          <w:tab w:val="right" w:pos="10490"/>
+        </w:tabs>
+        <w:spacing w:after="0" w:line="240" w:lineRule="auto"/>
+        <w:ind w:right="-11"/>
         <w:jc w:val="both"/>
         <w:rPr>
           <w:rFonts w:ascii="Arial" w:hAnsi="Arial" w:cs="Arial"/>
@@ -5456,8 +6496,11 @@
           <w:ilvl w:val="0"/>
           <w:numId w:val="37"/>
         </w:numPr>
-        <w:spacing w:after="0" w:line="240" w:lineRule="auto"/>
-        <w:ind w:right="310"/>
+        <w:tabs>
+          <w:tab w:val="right" w:pos="10490"/>
+        </w:tabs>
+        <w:spacing w:after="0" w:line="240" w:lineRule="auto"/>
+        <w:ind w:right="-11"/>
         <w:jc w:val="both"/>
         <w:rPr>
           <w:rFonts w:ascii="Arial" w:hAnsi="Arial" w:cs="Arial"/>
@@ -5492,20 +6535,22 @@
           <w:ilvl w:val="0"/>
           <w:numId w:val="37"/>
         </w:numPr>
-        <w:spacing w:after="0" w:line="240" w:lineRule="auto"/>
-        <w:ind w:right="310"/>
-        <w:jc w:val="both"/>
-        <w:rPr>
-          <w:rFonts w:ascii="Arial" w:hAnsi="Arial" w:cs="Arial"/>
-          <w:lang w:val="en-AU"/>
-        </w:rPr>
-      </w:pPr>
-      <w:r>
-        <w:rPr>
-          <w:rFonts w:ascii="Arial" w:hAnsi="Arial" w:cs="Arial"/>
-          <w:lang w:val="en-AU"/>
-        </w:rPr>
-        <w:lastRenderedPageBreak/>
+        <w:tabs>
+          <w:tab w:val="right" w:pos="10490"/>
+        </w:tabs>
+        <w:spacing w:after="0" w:line="240" w:lineRule="auto"/>
+        <w:ind w:right="-11"/>
+        <w:jc w:val="both"/>
+        <w:rPr>
+          <w:rFonts w:ascii="Arial" w:hAnsi="Arial" w:cs="Arial"/>
+          <w:lang w:val="en-AU"/>
+        </w:rPr>
+      </w:pPr>
+      <w:r>
+        <w:rPr>
+          <w:rFonts w:ascii="Arial" w:hAnsi="Arial" w:cs="Arial"/>
+          <w:lang w:val="en-AU"/>
+        </w:rPr>
         <w:t xml:space="preserve">Created and administered user accounts in </w:t>
       </w:r>
       <w:r>
@@ -5552,8 +6597,11 @@
           <w:ilvl w:val="0"/>
           <w:numId w:val="37"/>
         </w:numPr>
-        <w:spacing w:after="0" w:line="240" w:lineRule="auto"/>
-        <w:ind w:right="310"/>
+        <w:tabs>
+          <w:tab w:val="right" w:pos="10490"/>
+        </w:tabs>
+        <w:spacing w:after="0" w:line="240" w:lineRule="auto"/>
+        <w:ind w:right="-11"/>
         <w:jc w:val="both"/>
         <w:rPr>
           <w:rFonts w:ascii="Arial" w:hAnsi="Arial" w:cs="Arial"/>
@@ -5574,8 +6622,11 @@
           <w:ilvl w:val="0"/>
           <w:numId w:val="37"/>
         </w:numPr>
-        <w:spacing w:after="0" w:line="240" w:lineRule="auto"/>
-        <w:ind w:right="310"/>
+        <w:tabs>
+          <w:tab w:val="right" w:pos="10490"/>
+        </w:tabs>
+        <w:spacing w:after="0" w:line="240" w:lineRule="auto"/>
+        <w:ind w:right="-11"/>
         <w:jc w:val="both"/>
         <w:rPr>
           <w:rFonts w:ascii="Arial" w:hAnsi="Arial" w:cs="Arial"/>
@@ -5610,8 +6661,11 @@
           <w:ilvl w:val="0"/>
           <w:numId w:val="37"/>
         </w:numPr>
-        <w:spacing w:after="0" w:line="240" w:lineRule="auto"/>
-        <w:ind w:right="310"/>
+        <w:tabs>
+          <w:tab w:val="right" w:pos="10490"/>
+        </w:tabs>
+        <w:spacing w:after="0" w:line="240" w:lineRule="auto"/>
+        <w:ind w:right="-11"/>
         <w:jc w:val="both"/>
         <w:rPr>
           <w:rFonts w:ascii="Arial" w:hAnsi="Arial" w:cs="Arial"/>
@@ -5709,8 +6763,11 @@
           <w:ilvl w:val="0"/>
           <w:numId w:val="37"/>
         </w:numPr>
-        <w:spacing w:after="0" w:line="240" w:lineRule="auto"/>
-        <w:ind w:right="310"/>
+        <w:tabs>
+          <w:tab w:val="right" w:pos="10490"/>
+        </w:tabs>
+        <w:spacing w:after="0" w:line="240" w:lineRule="auto"/>
+        <w:ind w:right="-11"/>
         <w:jc w:val="both"/>
         <w:rPr>
           <w:rFonts w:ascii="Arial" w:hAnsi="Arial" w:cs="Arial"/>
@@ -5738,8 +6795,11 @@
           <w:ilvl w:val="0"/>
           <w:numId w:val="37"/>
         </w:numPr>
-        <w:spacing w:after="0" w:line="240" w:lineRule="auto"/>
-        <w:ind w:right="310"/>
+        <w:tabs>
+          <w:tab w:val="right" w:pos="10490"/>
+        </w:tabs>
+        <w:spacing w:after="0" w:line="240" w:lineRule="auto"/>
+        <w:ind w:right="-11"/>
         <w:jc w:val="both"/>
         <w:rPr>
           <w:rFonts w:ascii="Arial" w:hAnsi="Arial" w:cs="Arial"/>
@@ -5759,8 +6819,11 @@
           <w:ilvl w:val="0"/>
           <w:numId w:val="37"/>
         </w:numPr>
-        <w:spacing w:after="0" w:line="240" w:lineRule="auto"/>
-        <w:ind w:right="310"/>
+        <w:tabs>
+          <w:tab w:val="right" w:pos="10490"/>
+        </w:tabs>
+        <w:spacing w:after="0" w:line="240" w:lineRule="auto"/>
+        <w:ind w:right="-11"/>
         <w:jc w:val="both"/>
         <w:rPr>
           <w:rFonts w:ascii="Arial" w:hAnsi="Arial" w:cs="Arial"/>
@@ -5781,8 +6844,11 @@
           <w:ilvl w:val="0"/>
           <w:numId w:val="37"/>
         </w:numPr>
-        <w:spacing w:after="0" w:line="240" w:lineRule="auto"/>
-        <w:ind w:right="310"/>
+        <w:tabs>
+          <w:tab w:val="right" w:pos="10490"/>
+        </w:tabs>
+        <w:spacing w:after="0" w:line="240" w:lineRule="auto"/>
+        <w:ind w:right="-11"/>
         <w:jc w:val="both"/>
         <w:rPr>
           <w:rFonts w:ascii="Arial" w:hAnsi="Arial" w:cs="Arial"/>
@@ -5833,10 +6899,11 @@
           <w:numId w:val="37"/>
         </w:numPr>
         <w:tabs>
+          <w:tab w:val="right" w:pos="10490"/>
           <w:tab w:val="right" w:pos="11057"/>
         </w:tabs>
         <w:spacing w:after="0" w:line="240" w:lineRule="auto"/>
-        <w:ind w:right="310"/>
+        <w:ind w:right="-11"/>
         <w:rPr>
           <w:rFonts w:ascii="Arial" w:hAnsi="Arial" w:cs="Arial"/>
           <w:lang w:val="en-AU"/>
@@ -5878,10 +6945,11 @@
           <w:numId w:val="37"/>
         </w:numPr>
         <w:tabs>
+          <w:tab w:val="right" w:pos="10490"/>
           <w:tab w:val="right" w:pos="11057"/>
         </w:tabs>
         <w:spacing w:after="0" w:line="240" w:lineRule="auto"/>
-        <w:ind w:right="310"/>
+        <w:ind w:right="-11"/>
         <w:rPr>
           <w:rFonts w:ascii="Arial" w:hAnsi="Arial" w:cs="Arial"/>
           <w:lang w:val="en-AU"/>
@@ -5919,53 +6987,69 @@
           <w:numId w:val="37"/>
         </w:numPr>
         <w:tabs>
+          <w:tab w:val="right" w:pos="10490"/>
           <w:tab w:val="right" w:pos="11057"/>
         </w:tabs>
         <w:spacing w:after="0" w:line="240" w:lineRule="auto"/>
+        <w:ind w:right="-11"/>
+        <w:rPr>
+          <w:rFonts w:ascii="Arial" w:hAnsi="Arial" w:cs="Arial"/>
+          <w:lang w:val="en-AU"/>
+        </w:rPr>
+      </w:pPr>
+      <w:r>
+        <w:rPr>
+          <w:rFonts w:ascii="Arial" w:hAnsi="Arial" w:cs="Arial"/>
+          <w:lang w:val="en-AU"/>
+        </w:rPr>
+        <w:t xml:space="preserve">Provided </w:t>
+      </w:r>
+      <w:r>
+        <w:rPr>
+          <w:rFonts w:ascii="Arial" w:hAnsi="Arial" w:cs="Arial"/>
+          <w:lang w:val="en-AU"/>
+        </w:rPr>
+        <w:t xml:space="preserve">after hours </w:t>
+      </w:r>
+      <w:r>
+        <w:rPr>
+          <w:rFonts w:ascii="Arial" w:hAnsi="Arial" w:cs="Arial"/>
+          <w:lang w:val="en-AU"/>
+        </w:rPr>
+        <w:t xml:space="preserve">IT </w:t>
+      </w:r>
+      <w:r>
+        <w:rPr>
+          <w:rFonts w:ascii="Arial" w:hAnsi="Arial" w:cs="Arial"/>
+          <w:lang w:val="en-AU"/>
+        </w:rPr>
+        <w:t xml:space="preserve">support </w:t>
+      </w:r>
+      <w:r>
+        <w:rPr>
+          <w:rFonts w:ascii="Arial" w:hAnsi="Arial" w:cs="Arial"/>
+        </w:rPr>
+        <w:t>for severity 1 issues affecting business.</w:t>
+      </w:r>
+    </w:p>
+    <w:p>
+      <w:pPr>
+        <w:tabs>
+          <w:tab w:val="right" w:pos="10490"/>
+          <w:tab w:val="right" w:pos="11057"/>
+        </w:tabs>
+        <w:spacing w:after="0" w:line="240" w:lineRule="auto"/>
         <w:ind w:right="310"/>
         <w:rPr>
           <w:rFonts w:ascii="Arial" w:hAnsi="Arial" w:cs="Arial"/>
-          <w:lang w:val="en-AU"/>
-        </w:rPr>
-      </w:pPr>
-      <w:r>
-        <w:rPr>
-          <w:rFonts w:ascii="Arial" w:hAnsi="Arial" w:cs="Arial"/>
-          <w:lang w:val="en-AU"/>
-        </w:rPr>
-        <w:t xml:space="preserve">Provided </w:t>
-      </w:r>
-      <w:r>
-        <w:rPr>
-          <w:rFonts w:ascii="Arial" w:hAnsi="Arial" w:cs="Arial"/>
-          <w:lang w:val="en-AU"/>
-        </w:rPr>
-        <w:t xml:space="preserve">after hours </w:t>
-      </w:r>
-      <w:r>
-        <w:rPr>
-          <w:rFonts w:ascii="Arial" w:hAnsi="Arial" w:cs="Arial"/>
-          <w:lang w:val="en-AU"/>
-        </w:rPr>
-        <w:t xml:space="preserve">IT </w:t>
-      </w:r>
-      <w:r>
-        <w:rPr>
-          <w:rFonts w:ascii="Arial" w:hAnsi="Arial" w:cs="Arial"/>
-          <w:lang w:val="en-AU"/>
-        </w:rPr>
-        <w:t xml:space="preserve">support </w:t>
-      </w:r>
-      <w:r>
-        <w:rPr>
-          <w:rFonts w:ascii="Arial" w:hAnsi="Arial" w:cs="Arial"/>
-        </w:rPr>
-        <w:t>for severity 1 issues affecting business.</w:t>
-      </w:r>
-    </w:p>
-    <w:p>
-      <w:pPr>
-        <w:tabs>
+          <w:b/>
+        </w:rPr>
+      </w:pPr>
+    </w:p>
+    <w:p>
+      <w:pPr>
+        <w:tabs>
+          <w:tab w:val="right" w:pos="10490"/>
           <w:tab w:val="right" w:pos="11057"/>
         </w:tabs>
         <w:spacing w:after="0" w:line="240" w:lineRule="auto"/>
@@ -5979,7 +7063,7 @@
     <w:p>
       <w:pPr>
         <w:tabs>
-          <w:tab w:val="right" w:pos="11057"/>
+          <w:tab w:val="right" w:pos="10490"/>
         </w:tabs>
         <w:spacing w:after="0" w:line="240" w:lineRule="auto"/>
         <w:ind w:right="310"/>
@@ -5988,6 +7072,76 @@
           <w:b/>
         </w:rPr>
       </w:pPr>
+      <w:r>
+        <w:rPr>
+          <w:rFonts w:ascii="Arial" w:hAnsi="Arial" w:cs="Arial"/>
+          <w:b/>
+        </w:rPr>
+        <w:t>Enter Computer Systems</w:t>
+      </w:r>
+      <w:r>
+        <w:rPr>
+          <w:rFonts w:ascii="Arial" w:hAnsi="Arial" w:cs="Arial"/>
+          <w:b/>
+        </w:rPr>
+        <w:tab/>
+      </w:r>
+      <w:r>
+        <w:rPr>
+          <w:rFonts w:ascii="Arial" w:hAnsi="Arial" w:cs="Arial"/>
+          <w:b/>
+        </w:rPr>
+        <w:t>Feb</w:t>
+      </w:r>
+      <w:r>
+        <w:rPr>
+          <w:rFonts w:ascii="Arial" w:hAnsi="Arial" w:cs="Arial"/>
+          <w:b/>
+        </w:rPr>
+        <w:t xml:space="preserve"> 201</w:t>
+      </w:r>
+      <w:r>
+        <w:rPr>
+          <w:rFonts w:ascii="Arial" w:hAnsi="Arial" w:cs="Arial"/>
+          <w:b/>
+        </w:rPr>
+        <w:t>1</w:t>
+      </w:r>
+      <w:r>
+        <w:rPr>
+          <w:rFonts w:ascii="Arial" w:hAnsi="Arial" w:cs="Arial"/>
+          <w:b/>
+        </w:rPr>
+        <w:t xml:space="preserve"> </w:t>
+      </w:r>
+      <w:r>
+        <w:rPr>
+          <w:rFonts w:ascii="Arial" w:hAnsi="Arial" w:cs="Arial"/>
+          <w:b/>
+        </w:rPr>
+        <w:t>–</w:t>
+      </w:r>
+      <w:r>
+        <w:rPr>
+          <w:rFonts w:ascii="Arial" w:hAnsi="Arial" w:cs="Arial"/>
+          <w:b/>
+        </w:rPr>
+        <w:t xml:space="preserve"> </w:t>
+      </w:r>
+      <w:r>
+        <w:rPr>
+          <w:rFonts w:ascii="Arial" w:hAnsi="Arial" w:cs="Arial"/>
+          <w:b/>
+        </w:rPr>
+        <w:t xml:space="preserve">Feb </w:t>
+      </w:r>
+      <w:r>
+        <w:rPr>
+          <w:rFonts w:ascii="Arial" w:hAnsi="Arial" w:cs="Arial"/>
+          <w:b/>
+        </w:rPr>
+        <w:t>2014</w:t>
+      </w:r>
     </w:p>
     <w:p>
       <w:pPr>
@@ -6006,91 +7160,14 @@
           <w:rFonts w:ascii="Arial" w:hAnsi="Arial" w:cs="Arial"/>
           <w:b/>
         </w:rPr>
-        <w:t>Enter Computer Systems</w:t>
-      </w:r>
-      <w:r>
-        <w:rPr>
-          <w:rFonts w:ascii="Arial" w:hAnsi="Arial" w:cs="Arial"/>
-          <w:b/>
-        </w:rPr>
-        <w:tab/>
-      </w:r>
-      <w:r>
-        <w:rPr>
-          <w:rFonts w:ascii="Arial" w:hAnsi="Arial" w:cs="Arial"/>
-          <w:b/>
-        </w:rPr>
-        <w:t>Feb</w:t>
-      </w:r>
-      <w:r>
-        <w:rPr>
-          <w:rFonts w:ascii="Arial" w:hAnsi="Arial" w:cs="Arial"/>
-          <w:b/>
-        </w:rPr>
-        <w:t xml:space="preserve"> 201</w:t>
-      </w:r>
-      <w:r>
-        <w:rPr>
-          <w:rFonts w:ascii="Arial" w:hAnsi="Arial" w:cs="Arial"/>
-          <w:b/>
-        </w:rPr>
-        <w:t>1</w:t>
-      </w:r>
-      <w:r>
-        <w:rPr>
-          <w:rFonts w:ascii="Arial" w:hAnsi="Arial" w:cs="Arial"/>
-          <w:b/>
-        </w:rPr>
-        <w:t xml:space="preserve"> </w:t>
-      </w:r>
-      <w:r>
-        <w:rPr>
-          <w:rFonts w:ascii="Arial" w:hAnsi="Arial" w:cs="Arial"/>
-          <w:b/>
-        </w:rPr>
-        <w:t>–</w:t>
-      </w:r>
-      <w:r>
-        <w:rPr>
-          <w:rFonts w:ascii="Arial" w:hAnsi="Arial" w:cs="Arial"/>
-          <w:b/>
-        </w:rPr>
-        <w:t xml:space="preserve"> </w:t>
-      </w:r>
-      <w:r>
-        <w:rPr>
-          <w:rFonts w:ascii="Arial" w:hAnsi="Arial" w:cs="Arial"/>
-          <w:b/>
-        </w:rPr>
-        <w:t xml:space="preserve">Feb </w:t>
-      </w:r>
-      <w:r>
-        <w:rPr>
-          <w:rFonts w:ascii="Arial" w:hAnsi="Arial" w:cs="Arial"/>
-          <w:b/>
-        </w:rPr>
-        <w:t>2014</w:t>
-      </w:r>
-    </w:p>
-    <w:p>
-      <w:pPr>
-        <w:spacing w:after="0" w:line="240" w:lineRule="auto"/>
-        <w:ind w:right="310"/>
-        <w:rPr>
-          <w:rFonts w:ascii="Arial" w:hAnsi="Arial" w:cs="Arial"/>
-          <w:b/>
-        </w:rPr>
-      </w:pPr>
-      <w:r>
-        <w:rPr>
-          <w:rFonts w:ascii="Arial" w:hAnsi="Arial" w:cs="Arial"/>
-          <w:b/>
-        </w:rPr>
         <w:t>IT Support / Help Desk</w:t>
       </w:r>
     </w:p>
     <w:p>
       <w:pPr>
+        <w:tabs>
+          <w:tab w:val="right" w:pos="10490"/>
+        </w:tabs>
         <w:spacing w:after="0" w:line="240" w:lineRule="auto"/>
         <w:ind w:right="310"/>
         <w:rPr>
@@ -6112,10 +7189,13 @@
           <w:ilvl w:val="0"/>
           <w:numId w:val="21"/>
         </w:numPr>
+        <w:tabs>
+          <w:tab w:val="right" w:pos="10479"/>
+        </w:tabs>
         <w:autoSpaceDE w:val="0"/>
         <w:autoSpaceDN w:val="0"/>
         <w:spacing w:after="0" w:line="240" w:lineRule="auto"/>
-        <w:ind w:right="310"/>
+        <w:ind w:right="-11"/>
         <w:jc w:val="both"/>
         <w:rPr>
           <w:rFonts w:ascii="Arial" w:hAnsi="Arial" w:cs="Arial"/>
@@ -6148,10 +7228,13 @@
           <w:ilvl w:val="0"/>
           <w:numId w:val="21"/>
         </w:numPr>
+        <w:tabs>
+          <w:tab w:val="right" w:pos="10479"/>
+        </w:tabs>
         <w:autoSpaceDE w:val="0"/>
         <w:autoSpaceDN w:val="0"/>
         <w:spacing w:after="0" w:line="240" w:lineRule="auto"/>
-        <w:ind w:right="310"/>
+        <w:ind w:right="-11"/>
         <w:jc w:val="both"/>
         <w:rPr>
           <w:rFonts w:ascii="Arial" w:hAnsi="Arial" w:cs="Arial"/>
@@ -6170,10 +7253,13 @@
           <w:ilvl w:val="0"/>
           <w:numId w:val="21"/>
         </w:numPr>
+        <w:tabs>
+          <w:tab w:val="right" w:pos="10479"/>
+        </w:tabs>
         <w:autoSpaceDE w:val="0"/>
         <w:autoSpaceDN w:val="0"/>
         <w:spacing w:after="0" w:line="240" w:lineRule="auto"/>
-        <w:ind w:right="310"/>
+        <w:ind w:right="-11"/>
         <w:jc w:val="both"/>
         <w:rPr>
           <w:rFonts w:ascii="Arial" w:hAnsi="Arial" w:cs="Arial"/>
@@ -6192,10 +7278,13 @@
           <w:ilvl w:val="0"/>
           <w:numId w:val="21"/>
         </w:numPr>
+        <w:tabs>
+          <w:tab w:val="right" w:pos="10479"/>
+        </w:tabs>
         <w:autoSpaceDE w:val="0"/>
         <w:autoSpaceDN w:val="0"/>
         <w:spacing w:after="0" w:line="240" w:lineRule="auto"/>
-        <w:ind w:right="310"/>
+        <w:ind w:right="-11"/>
         <w:jc w:val="both"/>
         <w:rPr>
           <w:rFonts w:ascii="Arial" w:hAnsi="Arial" w:cs="Arial"/>
@@ -6214,10 +7303,13 @@
           <w:ilvl w:val="0"/>
           <w:numId w:val="21"/>
         </w:numPr>
+        <w:tabs>
+          <w:tab w:val="right" w:pos="10479"/>
+        </w:tabs>
         <w:autoSpaceDE w:val="0"/>
         <w:autoSpaceDN w:val="0"/>
         <w:spacing w:after="0" w:line="240" w:lineRule="auto"/>
-        <w:ind w:right="310"/>
+        <w:ind w:right="-11"/>
         <w:jc w:val="both"/>
         <w:rPr>
           <w:rFonts w:ascii="Arial" w:hAnsi="Arial" w:cs="Arial"/>
@@ -6236,10 +7328,13 @@
           <w:ilvl w:val="0"/>
           <w:numId w:val="21"/>
         </w:numPr>
+        <w:tabs>
+          <w:tab w:val="right" w:pos="10479"/>
+        </w:tabs>
         <w:autoSpaceDE w:val="0"/>
         <w:autoSpaceDN w:val="0"/>
         <w:spacing w:after="0" w:line="240" w:lineRule="auto"/>
-        <w:ind w:right="310"/>
+        <w:ind w:right="-11"/>
         <w:jc w:val="both"/>
         <w:rPr>
           <w:rFonts w:ascii="Arial" w:hAnsi="Arial" w:cs="Arial"/>
@@ -6290,6 +7385,9 @@
     </w:p>
     <w:p>
       <w:pPr>
+        <w:tabs>
+          <w:tab w:val="right" w:pos="10490"/>
+        </w:tabs>
         <w:autoSpaceDE w:val="0"/>
         <w:autoSpaceDN w:val="0"/>
         <w:spacing w:after="0" w:line="240" w:lineRule="auto"/>
@@ -6302,6 +7400,9 @@
     </w:p>
     <w:p>
       <w:pPr>
+        <w:tabs>
+          <w:tab w:val="right" w:pos="10490"/>
+        </w:tabs>
         <w:autoSpaceDE w:val="0"/>
         <w:autoSpaceDN w:val="0"/>
         <w:spacing w:after="0" w:line="240" w:lineRule="auto"/>
@@ -6378,6 +7479,9 @@
     </w:p>
     <w:p>
       <w:pPr>
+        <w:tabs>
+          <w:tab w:val="right" w:pos="10490"/>
+        </w:tabs>
         <w:spacing w:after="0" w:line="240" w:lineRule="auto"/>
         <w:ind w:right="310"/>
         <w:rPr>
@@ -6395,6 +7499,9 @@
     </w:p>
     <w:p>
       <w:pPr>
+        <w:tabs>
+          <w:tab w:val="right" w:pos="10490"/>
+        </w:tabs>
         <w:autoSpaceDE w:val="0"/>
         <w:autoSpaceDN w:val="0"/>
         <w:spacing w:after="0" w:line="240" w:lineRule="auto"/>
@@ -6418,10 +7525,13 @@
           <w:ilvl w:val="0"/>
           <w:numId w:val="21"/>
         </w:numPr>
+        <w:tabs>
+          <w:tab w:val="right" w:pos="10490"/>
+        </w:tabs>
         <w:autoSpaceDE w:val="0"/>
         <w:autoSpaceDN w:val="0"/>
         <w:spacing w:after="0" w:line="240" w:lineRule="auto"/>
-        <w:ind w:right="310"/>
+        <w:ind w:right="-11"/>
         <w:jc w:val="both"/>
         <w:rPr>
           <w:rFonts w:ascii="Arial" w:hAnsi="Arial" w:cs="Arial"/>
@@ -6452,10 +7562,13 @@
           <w:ilvl w:val="0"/>
           <w:numId w:val="21"/>
         </w:numPr>
+        <w:tabs>
+          <w:tab w:val="right" w:pos="10490"/>
+        </w:tabs>
         <w:autoSpaceDE w:val="0"/>
         <w:autoSpaceDN w:val="0"/>
         <w:spacing w:after="0" w:line="240" w:lineRule="auto"/>
-        <w:ind w:right="310"/>
+        <w:ind w:right="-11"/>
         <w:jc w:val="both"/>
         <w:rPr>
           <w:rFonts w:ascii="Arial" w:hAnsi="Arial" w:cs="Arial"/>
@@ -6510,10 +7623,13 @@
           <w:ilvl w:val="0"/>
           <w:numId w:val="21"/>
         </w:numPr>
+        <w:tabs>
+          <w:tab w:val="right" w:pos="10490"/>
+        </w:tabs>
         <w:autoSpaceDE w:val="0"/>
         <w:autoSpaceDN w:val="0"/>
         <w:spacing w:after="0" w:line="240" w:lineRule="auto"/>
-        <w:ind w:right="310"/>
+        <w:ind w:right="-11"/>
         <w:jc w:val="both"/>
         <w:rPr>
           <w:rFonts w:ascii="Arial" w:hAnsi="Arial" w:cs="Arial"/>
@@ -6532,10 +7648,13 @@
           <w:ilvl w:val="0"/>
           <w:numId w:val="21"/>
         </w:numPr>
+        <w:tabs>
+          <w:tab w:val="right" w:pos="10490"/>
+        </w:tabs>
         <w:autoSpaceDE w:val="0"/>
         <w:autoSpaceDN w:val="0"/>
         <w:spacing w:after="0" w:line="240" w:lineRule="auto"/>
-        <w:ind w:right="310"/>
+        <w:ind w:right="-11"/>
         <w:jc w:val="both"/>
         <w:rPr>
           <w:rFonts w:ascii="Arial" w:hAnsi="Arial" w:cs="Arial"/>
@@ -6554,10 +7673,13 @@
           <w:ilvl w:val="0"/>
           <w:numId w:val="21"/>
         </w:numPr>
+        <w:tabs>
+          <w:tab w:val="right" w:pos="10490"/>
+        </w:tabs>
         <w:autoSpaceDE w:val="0"/>
         <w:autoSpaceDN w:val="0"/>
         <w:spacing w:after="0" w:line="240" w:lineRule="auto"/>
-        <w:ind w:right="310"/>
+        <w:ind w:right="-11"/>
         <w:jc w:val="both"/>
         <w:rPr>
           <w:rFonts w:ascii="Arial" w:hAnsi="Arial" w:cs="Arial"/>
@@ -6594,20 +7716,22 @@
           <w:ilvl w:val="0"/>
           <w:numId w:val="21"/>
         </w:numPr>
+        <w:tabs>
+          <w:tab w:val="right" w:pos="10490"/>
+        </w:tabs>
         <w:autoSpaceDE w:val="0"/>
         <w:autoSpaceDN w:val="0"/>
         <w:spacing w:after="0" w:line="240" w:lineRule="auto"/>
-        <w:ind w:right="310"/>
-        <w:jc w:val="both"/>
-        <w:rPr>
-          <w:rFonts w:ascii="Arial" w:hAnsi="Arial" w:cs="Arial"/>
-        </w:rPr>
-      </w:pPr>
-      <w:r>
-        <w:rPr>
-          <w:rFonts w:ascii="Arial" w:hAnsi="Arial" w:cs="Arial"/>
-        </w:rPr>
-        <w:lastRenderedPageBreak/>
+        <w:ind w:right="-11"/>
+        <w:jc w:val="both"/>
+        <w:rPr>
+          <w:rFonts w:ascii="Arial" w:hAnsi="Arial" w:cs="Arial"/>
+        </w:rPr>
+      </w:pPr>
+      <w:r>
+        <w:rPr>
+          <w:rFonts w:ascii="Arial" w:hAnsi="Arial" w:cs="Arial"/>
+        </w:rPr>
         <w:t xml:space="preserve">Identified and recruited consultants for </w:t>
       </w:r>
       <w:r>
@@ -6656,6 +7780,9 @@
     <w:p>
       <w:pPr>
         <w:widowControl w:val="0"/>
+        <w:tabs>
+          <w:tab w:val="right" w:pos="10490"/>
+        </w:tabs>
         <w:autoSpaceDE w:val="0"/>
         <w:autoSpaceDN w:val="0"/>
         <w:adjustRightInd w:val="0"/>
@@ -6670,6 +7797,9 @@
     <w:p>
       <w:pPr>
         <w:widowControl w:val="0"/>
+        <w:tabs>
+          <w:tab w:val="right" w:pos="10490"/>
+        </w:tabs>
         <w:autoSpaceDE w:val="0"/>
         <w:autoSpaceDN w:val="0"/>
         <w:adjustRightInd w:val="0"/>
@@ -6773,6 +7903,9 @@
     <w:p>
       <w:pPr>
         <w:widowControl w:val="0"/>
+        <w:tabs>
+          <w:tab w:val="right" w:pos="10490"/>
+        </w:tabs>
         <w:autoSpaceDE w:val="0"/>
         <w:autoSpaceDN w:val="0"/>
         <w:adjustRightInd w:val="0"/>
@@ -6798,10 +7931,13 @@
           <w:ilvl w:val="0"/>
           <w:numId w:val="21"/>
         </w:numPr>
+        <w:tabs>
+          <w:tab w:val="right" w:pos="10490"/>
+        </w:tabs>
         <w:autoSpaceDE w:val="0"/>
         <w:autoSpaceDN w:val="0"/>
         <w:spacing w:after="0" w:line="240" w:lineRule="auto"/>
-        <w:ind w:right="310"/>
+        <w:ind w:right="-11"/>
         <w:jc w:val="both"/>
         <w:rPr>
           <w:rFonts w:ascii="Arial" w:hAnsi="Arial" w:cs="Arial"/>
@@ -6820,10 +7956,13 @@
           <w:ilvl w:val="0"/>
           <w:numId w:val="21"/>
         </w:numPr>
+        <w:tabs>
+          <w:tab w:val="right" w:pos="10490"/>
+        </w:tabs>
         <w:autoSpaceDE w:val="0"/>
         <w:autoSpaceDN w:val="0"/>
         <w:spacing w:after="0" w:line="240" w:lineRule="auto"/>
-        <w:ind w:right="310"/>
+        <w:ind w:right="-11"/>
         <w:jc w:val="both"/>
         <w:rPr>
           <w:rFonts w:ascii="Arial" w:hAnsi="Arial" w:cs="Arial"/>
@@ -6842,10 +7981,13 @@
           <w:ilvl w:val="0"/>
           <w:numId w:val="21"/>
         </w:numPr>
+        <w:tabs>
+          <w:tab w:val="right" w:pos="10490"/>
+        </w:tabs>
         <w:autoSpaceDE w:val="0"/>
         <w:autoSpaceDN w:val="0"/>
         <w:spacing w:after="0" w:line="240" w:lineRule="auto"/>
-        <w:ind w:right="310"/>
+        <w:ind w:right="-11"/>
         <w:jc w:val="both"/>
         <w:rPr>
           <w:rFonts w:ascii="Arial" w:hAnsi="Arial" w:cs="Arial"/>
@@ -6864,10 +8006,13 @@
           <w:ilvl w:val="0"/>
           <w:numId w:val="21"/>
         </w:numPr>
+        <w:tabs>
+          <w:tab w:val="right" w:pos="10490"/>
+        </w:tabs>
         <w:autoSpaceDE w:val="0"/>
         <w:autoSpaceDN w:val="0"/>
         <w:spacing w:after="0" w:line="240" w:lineRule="auto"/>
-        <w:ind w:right="310"/>
+        <w:ind w:right="-11"/>
         <w:jc w:val="both"/>
         <w:rPr>
           <w:rFonts w:ascii="Arial" w:hAnsi="Arial" w:cs="Arial"/>
@@ -6886,10 +8031,13 @@
           <w:ilvl w:val="0"/>
           <w:numId w:val="21"/>
         </w:numPr>
+        <w:tabs>
+          <w:tab w:val="right" w:pos="10490"/>
+        </w:tabs>
         <w:autoSpaceDE w:val="0"/>
         <w:autoSpaceDN w:val="0"/>
         <w:spacing w:after="0" w:line="240" w:lineRule="auto"/>
-        <w:ind w:right="310"/>
+        <w:ind w:right="-11"/>
         <w:jc w:val="both"/>
         <w:rPr>
           <w:rFonts w:ascii="Arial" w:hAnsi="Arial" w:cs="Arial"/>
@@ -6904,7 +8052,7 @@
     </w:p>
     <w:sectPr>
       <w:pgSz w:w="12240" w:h="15840"/>
-      <w:pgMar w:top="720" w:right="720" w:bottom="720" w:left="720" w:header="720" w:footer="720" w:gutter="0"/>
+      <w:pgMar w:top="720" w:right="1041" w:bottom="720" w:left="720" w:header="720" w:footer="720" w:gutter="0"/>
       <w:cols w:space="720"/>
       <w:noEndnote/>
       <w:docGrid w:linePitch="299"/>
@@ -8924,6 +10072,119 @@
     </w:lvl>
   </w:abstractNum>
   <w:abstractNum w:abstractNumId="24">
+    <w:nsid w:val="7F4F3F4A"/>
+    <w:multiLevelType w:val="hybridMultilevel"/>
+    <w:tmpl w:val="974A7980"/>
+    <w:lvl w:ilvl="0" w:tplc="0C090001">
+      <w:start w:val="1"/>
+      <w:numFmt w:val="bullet"/>
+      <w:lvlText w:val=""/>
+      <w:lvlJc w:val="left"/>
+      <w:pPr>
+        <w:ind w:left="720" w:hanging="360"/>
+      </w:pPr>
+      <w:rPr>
+        <w:rFonts w:ascii="Symbol" w:hAnsi="Symbol" w:hint="default"/>
+      </w:rPr>
+    </w:lvl>
+    <w:lvl w:ilvl="1" w:tplc="0C090003" w:tentative="1">
+      <w:start w:val="1"/>
+      <w:numFmt w:val="bullet"/>
+      <w:lvlText w:val="o"/>
+      <w:lvlJc w:val="left"/>
+      <w:pPr>
+        <w:ind w:left="1440" w:hanging="360"/>
+      </w:pPr>
+      <w:rPr>
+        <w:rFonts w:ascii="Courier New" w:hAnsi="Courier New" w:cs="Courier New" w:hint="default"/>
+      </w:rPr>
+    </w:lvl>
+    <w:lvl w:ilvl="2" w:tplc="0C090005" w:tentative="1">
+      <w:start w:val="1"/>
+      <w:numFmt w:val="bullet"/>
+      <w:lvlText w:val=""/>
+      <w:lvlJc w:val="left"/>
+      <w:pPr>
+        <w:ind w:left="2160" w:hanging="360"/>
+      </w:pPr>
+      <w:rPr>
+        <w:rFonts w:ascii="Wingdings" w:hAnsi="Wingdings" w:hint="default"/>
+      </w:rPr>
+    </w:lvl>
+    <w:lvl w:ilvl="3" w:tplc="0C090001" w:tentative="1">
+      <w:start w:val="1"/>
+      <w:numFmt w:val="bullet"/>
+      <w:lvlText w:val=""/>
+      <w:lvlJc w:val="left"/>
+      <w:pPr>
+        <w:ind w:left="2880" w:hanging="360"/>
+      </w:pPr>
+      <w:rPr>
+        <w:rFonts w:ascii="Symbol" w:hAnsi="Symbol" w:hint="default"/>
+      </w:rPr>
+    </w:lvl>
+    <w:lvl w:ilvl="4" w:tplc="0C090003" w:tentative="1">
+      <w:start w:val="1"/>
+      <w:numFmt w:val="bullet"/>
+      <w:lvlText w:val="o"/>
+      <w:lvlJc w:val="left"/>
+      <w:pPr>
+        <w:ind w:left="3600" w:hanging="360"/>
+      </w:pPr>
+      <w:rPr>
+        <w:rFonts w:ascii="Courier New" w:hAnsi="Courier New" w:cs="Courier New" w:hint="default"/>
+      </w:rPr>
+    </w:lvl>
+    <w:lvl w:ilvl="5" w:tplc="0C090005" w:tentative="1">
+      <w:start w:val="1"/>
+      <w:numFmt w:val="bullet"/>
+      <w:lvlText w:val=""/>
+      <w:lvlJc w:val="left"/>
+      <w:pPr>
+        <w:ind w:left="4320" w:hanging="360"/>
+      </w:pPr>
+      <w:rPr>
+        <w:rFonts w:ascii="Wingdings" w:hAnsi="Wingdings" w:hint="default"/>
+      </w:rPr>
+    </w:lvl>
+    <w:lvl w:ilvl="6" w:tplc="0C090001" w:tentative="1">
+      <w:start w:val="1"/>
+      <w:numFmt w:val="bullet"/>
+      <w:lvlText w:val=""/>
+      <w:lvlJc w:val="left"/>
+      <w:pPr>
+        <w:ind w:left="5040" w:hanging="360"/>
+      </w:pPr>
+      <w:rPr>
+        <w:rFonts w:ascii="Symbol" w:hAnsi="Symbol" w:hint="default"/>
+      </w:rPr>
+    </w:lvl>
+    <w:lvl w:ilvl="7" w:tplc="0C090003" w:tentative="1">
+      <w:start w:val="1"/>
+      <w:numFmt w:val="bullet"/>
+      <w:lvlText w:val="o"/>
+      <w:lvlJc w:val="left"/>
+      <w:pPr>
+        <w:ind w:left="5760" w:hanging="360"/>
+      </w:pPr>
+      <w:rPr>
+        <w:rFonts w:ascii="Courier New" w:hAnsi="Courier New" w:cs="Courier New" w:hint="default"/>
+      </w:rPr>
+    </w:lvl>
+    <w:lvl w:ilvl="8" w:tplc="0C090005" w:tentative="1">
+      <w:start w:val="1"/>
+      <w:numFmt w:val="bullet"/>
+      <w:lvlText w:val=""/>
+      <w:lvlJc w:val="left"/>
+      <w:pPr>
+        <w:ind w:left="6480" w:hanging="360"/>
+      </w:pPr>
+      <w:rPr>
+        <w:rFonts w:ascii="Wingdings" w:hAnsi="Wingdings" w:hint="default"/>
+      </w:rPr>
+    </w:lvl>
+  </w:abstractNum>
+  <w:abstractNum w:abstractNumId="25">
     <w:nsid w:val="7FDE4955"/>
     <w:multiLevelType w:val="hybridMultilevel"/>
     <w:tmpl w:val="F718ECA6"/>
@@ -9277,7 +10538,7 @@
     <w:abstractNumId w:val="0"/>
   </w:num>
   <w:num w:numId="33">
-    <w:abstractNumId w:val="24"/>
+    <w:abstractNumId w:val="25"/>
   </w:num>
   <w:num w:numId="34">
     <w:abstractNumId w:val="20"/>
@@ -9293,6 +10554,9 @@
   </w:num>
   <w:num w:numId="38">
     <w:abstractNumId w:val="15"/>
+  </w:num>
+  <w:num w:numId="39">
+    <w:abstractNumId w:val="24"/>
   </w:num>
 </w:numbering>
 </file>
@@ -9463,7 +10727,6 @@
   <w:style w:type="character" w:default="1" w:styleId="DefaultParagraphFont">
     <w:name w:val="Default Paragraph Font"/>
     <w:uiPriority w:val="1"/>
-    <w:semiHidden/>
     <w:unhideWhenUsed/>
   </w:style>
   <w:style w:type="table" w:default="1" w:styleId="TableNormal">

</xml_diff>

<commit_message>
Resume with updated summary.
</commit_message>
<xml_diff>
--- a/Tapas_Mohite_Resume.docx
+++ b/Tapas_Mohite_Resume.docx
@@ -2,24 +2,6 @@
 <file path=word/document.xml><?xml version="1.0" encoding="utf-8"?>
 <w:document xmlns:ve="http://schemas.openxmlformats.org/markup-compatibility/2006" xmlns:o="urn:schemas-microsoft-com:office:office" xmlns:r="http://schemas.openxmlformats.org/officeDocument/2006/relationships" xmlns:m="http://schemas.openxmlformats.org/officeDocument/2006/math" xmlns:v="urn:schemas-microsoft-com:vml" xmlns:wp="http://schemas.openxmlformats.org/drawingml/2006/wordprocessingDrawing" xmlns:w10="urn:schemas-microsoft-com:office:word" xmlns:w="http://schemas.openxmlformats.org/wordprocessingml/2006/main" xmlns:wne="http://schemas.microsoft.com/office/word/2006/wordml">
   <w:body>
-    <w:p>
-      <w:pPr>
-        <w:widowControl w:val="0"/>
-        <w:tabs>
-          <w:tab w:val="right" w:pos="10490"/>
-        </w:tabs>
-        <w:autoSpaceDE w:val="0"/>
-        <w:autoSpaceDN w:val="0"/>
-        <w:adjustRightInd w:val="0"/>
-        <w:spacing w:after="0" w:line="240" w:lineRule="auto"/>
-        <w:jc w:val="center"/>
-        <w:rPr>
-          <w:rFonts w:ascii="Arial" w:hAnsi="Arial" w:cs="Arial"/>
-          <w:b/>
-          <w:bCs/>
-        </w:rPr>
-      </w:pPr>
-    </w:p>
     <w:p>
       <w:pPr>
         <w:widowControl w:val="0"/>
@@ -198,22 +180,6 @@
         <w:jc w:val="both"/>
         <w:rPr>
           <w:rFonts w:ascii="Arial" w:hAnsi="Arial" w:cs="Arial"/>
-        </w:rPr>
-      </w:pPr>
-    </w:p>
-    <w:p>
-      <w:pPr>
-        <w:widowControl w:val="0"/>
-        <w:tabs>
-          <w:tab w:val="right" w:pos="10490"/>
-        </w:tabs>
-        <w:autoSpaceDE w:val="0"/>
-        <w:autoSpaceDN w:val="0"/>
-        <w:adjustRightInd w:val="0"/>
-        <w:spacing w:after="0" w:line="240" w:lineRule="auto"/>
-        <w:jc w:val="both"/>
-        <w:rPr>
-          <w:rFonts w:ascii="Arial" w:hAnsi="Arial" w:cs="Arial"/>
           <w:b/>
         </w:rPr>
       </w:pPr>
@@ -245,37 +211,51 @@
       <w:r>
         <w:rPr>
           <w:rFonts w:ascii="Arial" w:hAnsi="Arial" w:cs="Arial"/>
-          <w:bCs/>
-        </w:rPr>
-        <w:t>AWS Certified Solution Architect Associate</w:t>
-      </w:r>
-      <w:r>
-        <w:rPr>
-          <w:rFonts w:ascii="Arial" w:hAnsi="Arial" w:cs="Arial"/>
-          <w:bCs/>
-        </w:rPr>
-        <w:t xml:space="preserve"> 2018</w:t>
-      </w:r>
-      <w:r>
-        <w:rPr>
-          <w:rFonts w:ascii="Arial" w:hAnsi="Arial" w:cs="Arial"/>
-          <w:bCs/>
-        </w:rPr>
-        <w:t xml:space="preserve"> (SAA-C01) </w:t>
-      </w:r>
-      <w:r>
-        <w:rPr>
-          <w:rFonts w:ascii="Arial" w:hAnsi="Arial" w:cs="Arial"/>
-          <w:bCs/>
-        </w:rPr>
-        <w:t xml:space="preserve">and AWS Certified Developer Associate (DVA-C01), </w:t>
-      </w:r>
-      <w:r>
-        <w:rPr>
-          <w:rFonts w:ascii="Arial" w:hAnsi="Arial" w:cs="Arial"/>
-          <w:bCs/>
-        </w:rPr>
-        <w:t>and an AWS &amp; data visualization enthusiast with hands-on experience designing, architecting &amp; developing AWS based applications &amp; creating data visualizations, dashboards using Tableau, Alteryx &amp; R.</w:t>
+          <w:lang w:val="en-AU"/>
+        </w:rPr>
+        <w:t>Technical Analyst with 7+ years experience working in IT field in varied roles as Software Engineer, Production Support, Java / Oracle Application Support</w:t>
+      </w:r>
+      <w:r>
+        <w:rPr>
+          <w:rFonts w:ascii="Arial" w:hAnsi="Arial" w:cs="Arial"/>
+          <w:lang w:val="en-AU"/>
+        </w:rPr>
+        <w:t xml:space="preserve">, Quality Analyst </w:t>
+      </w:r>
+      <w:r>
+        <w:rPr>
+          <w:rFonts w:ascii="Arial" w:hAnsi="Arial" w:cs="Arial"/>
+          <w:lang w:val="en-AU"/>
+        </w:rPr>
+        <w:t>in Logistics, Supply-Chain</w:t>
+      </w:r>
+      <w:r>
+        <w:rPr>
+          <w:rFonts w:ascii="Arial" w:hAnsi="Arial" w:cs="Arial"/>
+          <w:lang w:val="en-AU"/>
+        </w:rPr>
+        <w:t xml:space="preserve">, </w:t>
+      </w:r>
+      <w:r>
+        <w:rPr>
+          <w:rFonts w:ascii="Arial" w:hAnsi="Arial" w:cs="Arial"/>
+          <w:lang w:val="en-AU"/>
+        </w:rPr>
+        <w:t xml:space="preserve">Retail </w:t>
+      </w:r>
+      <w:r>
+        <w:rPr>
+          <w:rFonts w:ascii="Arial" w:hAnsi="Arial" w:cs="Arial"/>
+          <w:lang w:val="en-AU"/>
+        </w:rPr>
+        <w:t xml:space="preserve">and Telecom </w:t>
+      </w:r>
+      <w:r>
+        <w:rPr>
+          <w:rFonts w:ascii="Arial" w:hAnsi="Arial" w:cs="Arial"/>
+          <w:lang w:val="en-AU"/>
+        </w:rPr>
+        <w:t>Domain.</w:t>
       </w:r>
     </w:p>
     <w:p>
@@ -298,110 +278,51 @@
       <w:r>
         <w:rPr>
           <w:rFonts w:ascii="Arial" w:hAnsi="Arial" w:cs="Arial"/>
-        </w:rPr>
-        <w:t>E</w:t>
-      </w:r>
-      <w:r>
-        <w:rPr>
-          <w:rFonts w:ascii="Arial" w:hAnsi="Arial" w:cs="Arial"/>
-        </w:rPr>
-        <w:t>xceptional ability to</w:t>
-      </w:r>
-      <w:r>
-        <w:rPr>
-          <w:rFonts w:ascii="Arial" w:hAnsi="Arial" w:cs="Arial"/>
-        </w:rPr>
-        <w:t xml:space="preserve"> effectively communicate with </w:t>
-      </w:r>
-      <w:r>
-        <w:rPr>
-          <w:rFonts w:ascii="Arial" w:hAnsi="Arial" w:cs="Arial"/>
-        </w:rPr>
-        <w:t xml:space="preserve">technical and </w:t>
-      </w:r>
-      <w:r>
-        <w:rPr>
-          <w:rFonts w:ascii="Arial" w:hAnsi="Arial" w:cs="Arial"/>
-        </w:rPr>
-        <w:t xml:space="preserve">non-technical </w:t>
-      </w:r>
-      <w:r>
-        <w:rPr>
-          <w:rFonts w:ascii="Arial" w:hAnsi="Arial" w:cs="Arial"/>
-        </w:rPr>
-        <w:t>users</w:t>
-      </w:r>
-      <w:r>
-        <w:rPr>
-          <w:rFonts w:ascii="Arial" w:hAnsi="Arial" w:cs="Arial"/>
-        </w:rPr>
-        <w:t xml:space="preserve"> and </w:t>
-      </w:r>
-      <w:r>
-        <w:rPr>
-          <w:rFonts w:ascii="Arial" w:hAnsi="Arial" w:cs="Arial"/>
-        </w:rPr>
-        <w:t xml:space="preserve">administer and </w:t>
-      </w:r>
-      <w:r>
-        <w:rPr>
-          <w:rFonts w:ascii="Arial" w:hAnsi="Arial" w:cs="Arial"/>
-        </w:rPr>
-        <w:t xml:space="preserve">troubleshoot </w:t>
-      </w:r>
-      <w:r>
-        <w:rPr>
-          <w:rFonts w:ascii="Arial" w:hAnsi="Arial" w:cs="Arial"/>
-        </w:rPr>
-        <w:t xml:space="preserve">issues with </w:t>
-      </w:r>
-      <w:r>
-        <w:rPr>
-          <w:rFonts w:ascii="Arial" w:hAnsi="Arial" w:cs="Arial"/>
-        </w:rPr>
-        <w:t xml:space="preserve">IT systems and </w:t>
-      </w:r>
-      <w:r>
-        <w:rPr>
-          <w:rFonts w:ascii="Arial" w:hAnsi="Arial" w:cs="Arial"/>
-        </w:rPr>
-        <w:t xml:space="preserve">ERP </w:t>
-      </w:r>
-      <w:r>
-        <w:rPr>
-          <w:rFonts w:ascii="Arial" w:hAnsi="Arial" w:cs="Arial"/>
-        </w:rPr>
-        <w:t>application</w:t>
-      </w:r>
-      <w:r>
-        <w:rPr>
-          <w:rFonts w:ascii="Arial" w:hAnsi="Arial" w:cs="Arial"/>
-        </w:rPr>
-        <w:t>s</w:t>
-      </w:r>
-      <w:r>
-        <w:rPr>
-          <w:rFonts w:ascii="Arial" w:hAnsi="Arial" w:cs="Arial"/>
-        </w:rPr>
-        <w:t xml:space="preserve"> support </w:t>
-      </w:r>
-      <w:r>
-        <w:rPr>
-          <w:rFonts w:ascii="Arial" w:hAnsi="Arial" w:cs="Arial"/>
-        </w:rPr>
-        <w:t>adhering to industry best practices</w:t>
-      </w:r>
-      <w:r>
-        <w:rPr>
-          <w:rFonts w:ascii="Arial" w:hAnsi="Arial" w:cs="Arial"/>
-        </w:rPr>
-        <w:t xml:space="preserve"> including ITIL V3</w:t>
-      </w:r>
-      <w:r>
-        <w:rPr>
-          <w:rFonts w:ascii="Arial" w:hAnsi="Arial" w:cs="Arial"/>
-        </w:rPr>
-        <w:t>.</w:t>
+          <w:bCs/>
+        </w:rPr>
+        <w:t>AWS Certified Solution Architect Associate</w:t>
+      </w:r>
+      <w:r>
+        <w:rPr>
+          <w:rFonts w:ascii="Arial" w:hAnsi="Arial" w:cs="Arial"/>
+          <w:bCs/>
+        </w:rPr>
+        <w:t xml:space="preserve"> 2018</w:t>
+      </w:r>
+      <w:r>
+        <w:rPr>
+          <w:rFonts w:ascii="Arial" w:hAnsi="Arial" w:cs="Arial"/>
+          <w:bCs/>
+        </w:rPr>
+        <w:t xml:space="preserve"> (SAA-C01) </w:t>
+      </w:r>
+      <w:r>
+        <w:rPr>
+          <w:rFonts w:ascii="Arial" w:hAnsi="Arial" w:cs="Arial"/>
+          <w:bCs/>
+        </w:rPr>
+        <w:t xml:space="preserve">and AWS Certified Developer Associate (DVA-C01), </w:t>
+      </w:r>
+      <w:r>
+        <w:rPr>
+          <w:rFonts w:ascii="Arial" w:hAnsi="Arial" w:cs="Arial"/>
+          <w:bCs/>
+        </w:rPr>
+        <w:t xml:space="preserve">with hands-on experience designing, architecting &amp; developing AWS based applications &amp; creating data visualizations, dashboards using </w:t>
+      </w:r>
+      <w:r>
+        <w:rPr>
+          <w:rFonts w:ascii="Arial" w:hAnsi="Arial" w:cs="Arial"/>
+          <w:bCs/>
+        </w:rPr>
+        <w:t xml:space="preserve">Jasper Reports, </w:t>
+      </w:r>
+      <w:r>
+        <w:rPr>
+          <w:rFonts w:ascii="Arial" w:hAnsi="Arial" w:cs="Arial"/>
+          <w:bCs/>
+        </w:rPr>
+        <w:t>Tableau, Alteryx &amp; R.</w:t>
       </w:r>
     </w:p>
     <w:p>
@@ -424,37 +345,32 @@
       <w:r>
         <w:rPr>
           <w:rFonts w:ascii="Arial" w:hAnsi="Arial" w:cs="Arial"/>
-          <w:lang w:val="en-AU"/>
-        </w:rPr>
-        <w:t xml:space="preserve">With Master’s Degree and Bachelor’s Degree in Information Technology, I have extensive technical education </w:t>
-      </w:r>
-      <w:r>
-        <w:rPr>
-          <w:rFonts w:ascii="Arial" w:hAnsi="Arial" w:cs="Arial"/>
-          <w:lang w:val="en-AU"/>
-        </w:rPr>
-        <w:t xml:space="preserve">and professional experience </w:t>
-      </w:r>
-      <w:r>
-        <w:rPr>
-          <w:rFonts w:ascii="Arial" w:hAnsi="Arial" w:cs="Arial"/>
-          <w:lang w:val="en-AU"/>
-        </w:rPr>
-        <w:t xml:space="preserve">in Information Technology of more than </w:t>
-      </w:r>
-      <w:r>
-        <w:rPr>
-          <w:rFonts w:ascii="Arial" w:hAnsi="Arial" w:cs="Arial"/>
-          <w:lang w:val="en-AU"/>
-        </w:rPr>
-        <w:t>ten</w:t>
-      </w:r>
-      <w:r>
-        <w:rPr>
-          <w:rFonts w:ascii="Arial" w:hAnsi="Arial" w:cs="Arial"/>
-          <w:lang w:val="en-AU"/>
-        </w:rPr>
-        <w:t xml:space="preserve"> years.</w:t>
+        </w:rPr>
+        <w:t>A</w:t>
+      </w:r>
+      <w:r>
+        <w:rPr>
+          <w:rFonts w:ascii="Arial" w:hAnsi="Arial" w:cs="Arial"/>
+        </w:rPr>
+        <w:t>pplication programming</w:t>
+      </w:r>
+      <w:r>
+        <w:rPr>
+          <w:rFonts w:ascii="Arial" w:hAnsi="Arial" w:cs="Arial"/>
+        </w:rPr>
+        <w:t xml:space="preserve"> in Java, Python using</w:t>
+      </w:r>
+      <w:r>
+        <w:rPr>
+          <w:rFonts w:ascii="Arial" w:hAnsi="Arial" w:cs="Arial"/>
+        </w:rPr>
+        <w:t xml:space="preserve"> database systems</w:t>
+      </w:r>
+      <w:r>
+        <w:rPr>
+          <w:rFonts w:ascii="Arial" w:hAnsi="Arial" w:cs="Arial"/>
+        </w:rPr>
+        <w:t xml:space="preserve"> (Oracle 12C, 11G, PostgreSQL).</w:t>
       </w:r>
     </w:p>
     <w:p>
@@ -477,170 +393,37 @@
       <w:r>
         <w:rPr>
           <w:rFonts w:ascii="Arial" w:hAnsi="Arial" w:cs="Arial"/>
-        </w:rPr>
-        <w:t>A</w:t>
-      </w:r>
-      <w:r>
-        <w:rPr>
-          <w:rFonts w:ascii="Arial" w:hAnsi="Arial" w:cs="Arial"/>
-        </w:rPr>
-        <w:t>pplication programming</w:t>
-      </w:r>
-      <w:r>
-        <w:rPr>
-          <w:rFonts w:ascii="Arial" w:hAnsi="Arial" w:cs="Arial"/>
-        </w:rPr>
-        <w:t xml:space="preserve"> in Java, Python</w:t>
-      </w:r>
-      <w:r>
-        <w:rPr>
-          <w:rFonts w:ascii="Arial" w:hAnsi="Arial" w:cs="Arial"/>
-        </w:rPr>
-        <w:t xml:space="preserve">, </w:t>
-      </w:r>
-      <w:r>
-        <w:rPr>
-          <w:rFonts w:ascii="Arial" w:hAnsi="Arial" w:cs="Arial"/>
-        </w:rPr>
-        <w:t xml:space="preserve">JavaScript, </w:t>
-      </w:r>
-      <w:r>
-        <w:rPr>
-          <w:rFonts w:ascii="Arial" w:hAnsi="Arial" w:cs="Arial"/>
-        </w:rPr>
-        <w:t>database systems</w:t>
-      </w:r>
-      <w:r>
-        <w:rPr>
-          <w:rFonts w:ascii="Arial" w:hAnsi="Arial" w:cs="Arial"/>
-        </w:rPr>
-        <w:t xml:space="preserve"> (Oracle 12C, 11G, PostgreSQL)</w:t>
-      </w:r>
-      <w:r>
-        <w:rPr>
-          <w:rFonts w:ascii="Arial" w:hAnsi="Arial" w:cs="Arial"/>
-        </w:rPr>
-        <w:t xml:space="preserve">, ticketing system, Windows desktop and server operating systems, </w:t>
-      </w:r>
-      <w:r>
-        <w:rPr>
-          <w:rFonts w:ascii="Arial" w:hAnsi="Arial" w:cs="Arial"/>
-        </w:rPr>
-        <w:t xml:space="preserve">Office 365, </w:t>
-      </w:r>
-      <w:r>
-        <w:rPr>
-          <w:rFonts w:ascii="Arial" w:hAnsi="Arial" w:cs="Arial"/>
-        </w:rPr>
-        <w:t>Active Directory</w:t>
-      </w:r>
-      <w:r>
-        <w:rPr>
-          <w:rFonts w:ascii="Arial" w:hAnsi="Arial" w:cs="Arial"/>
-        </w:rPr>
-        <w:t xml:space="preserve">, ACL, </w:t>
-      </w:r>
-      <w:r>
-        <w:rPr>
-          <w:rFonts w:ascii="Arial" w:hAnsi="Arial" w:cs="Arial"/>
-        </w:rPr>
-        <w:t>controlled access and role based access systems.</w:t>
-      </w:r>
-    </w:p>
-    <w:p>
-      <w:pPr>
-        <w:numPr>
-          <w:ilvl w:val="0"/>
-          <w:numId w:val="37"/>
-        </w:numPr>
-        <w:tabs>
-          <w:tab w:val="right" w:pos="10490"/>
-        </w:tabs>
-        <w:spacing w:after="0" w:line="240" w:lineRule="auto"/>
-        <w:ind w:right="310"/>
-        <w:jc w:val="both"/>
-        <w:rPr>
-          <w:rFonts w:ascii="Arial" w:hAnsi="Arial" w:cs="Arial"/>
-          <w:lang w:val="en-AU"/>
-        </w:rPr>
-      </w:pPr>
-      <w:r>
-        <w:rPr>
-          <w:rFonts w:ascii="Arial" w:hAnsi="Arial" w:cs="Arial"/>
-          <w:lang w:val="en-AU"/>
-        </w:rPr>
-        <w:t>Provide onsite and remote Level 2 application and IT infrastructure support to more than 140 duty-free and travel retail stores in AU and NZ, and 150+ corporate office users in Sydney.</w:t>
-      </w:r>
-    </w:p>
-    <w:p>
-      <w:pPr>
-        <w:numPr>
-          <w:ilvl w:val="0"/>
-          <w:numId w:val="37"/>
-        </w:numPr>
-        <w:tabs>
-          <w:tab w:val="right" w:pos="10490"/>
-        </w:tabs>
-        <w:spacing w:after="0" w:line="240" w:lineRule="auto"/>
-        <w:ind w:right="310"/>
-        <w:jc w:val="both"/>
-        <w:rPr>
-          <w:rFonts w:ascii="Arial" w:hAnsi="Arial" w:cs="Arial"/>
-          <w:lang w:val="en-AU"/>
-        </w:rPr>
-      </w:pPr>
-      <w:r>
-        <w:rPr>
-          <w:rFonts w:ascii="Arial" w:hAnsi="Arial" w:cs="Arial"/>
-          <w:lang w:val="en-AU"/>
-        </w:rPr>
-        <w:t>Configured devices in Nagios XI. Monitored all network nodes including POS, time clocks, Network switches (HP), routers (Cisco), back office computers and system resources.</w:t>
-      </w:r>
-    </w:p>
-    <w:p>
-      <w:pPr>
-        <w:numPr>
-          <w:ilvl w:val="0"/>
-          <w:numId w:val="37"/>
-        </w:numPr>
-        <w:tabs>
-          <w:tab w:val="right" w:pos="10490"/>
-        </w:tabs>
-        <w:spacing w:after="0" w:line="240" w:lineRule="auto"/>
-        <w:ind w:right="310"/>
-        <w:jc w:val="both"/>
-        <w:rPr>
-          <w:rFonts w:ascii="Arial" w:hAnsi="Arial" w:cs="Arial"/>
-          <w:lang w:val="en-AU"/>
-        </w:rPr>
-      </w:pPr>
-      <w:r>
-        <w:rPr>
-          <w:rFonts w:ascii="Arial" w:hAnsi="Arial" w:cs="Arial"/>
-          <w:lang w:val="en-AU"/>
-        </w:rPr>
-        <w:t xml:space="preserve">Provide Application support and administration </w:t>
-      </w:r>
-      <w:r>
-        <w:rPr>
-          <w:rFonts w:ascii="Arial" w:hAnsi="Arial" w:cs="Arial"/>
-          <w:lang w:val="en-AU"/>
-        </w:rPr>
-        <w:t>of</w:t>
-      </w:r>
-      <w:r>
-        <w:rPr>
-          <w:rFonts w:ascii="Arial" w:hAnsi="Arial" w:cs="Arial"/>
-          <w:lang w:val="en-AU"/>
-        </w:rPr>
-        <w:t xml:space="preserve"> enterprise appl</w:t>
-      </w:r>
-      <w:r>
-        <w:rPr>
-          <w:rFonts w:ascii="Arial" w:hAnsi="Arial" w:cs="Arial"/>
-          <w:lang w:val="en-AU"/>
-        </w:rPr>
-        <w:t>ication Microsoft Dynamics NAV.</w:t>
+          <w:lang w:val="en-AU"/>
+        </w:rPr>
+        <w:t xml:space="preserve">With Master’s Degree and Bachelor’s Degree in Information Technology, I have extensive technical education </w:t>
+      </w:r>
+      <w:r>
+        <w:rPr>
+          <w:rFonts w:ascii="Arial" w:hAnsi="Arial" w:cs="Arial"/>
+          <w:lang w:val="en-AU"/>
+        </w:rPr>
+        <w:t xml:space="preserve">and professional experience </w:t>
+      </w:r>
+      <w:r>
+        <w:rPr>
+          <w:rFonts w:ascii="Arial" w:hAnsi="Arial" w:cs="Arial"/>
+          <w:lang w:val="en-AU"/>
+        </w:rPr>
+        <w:t xml:space="preserve">in Information Technology of more than </w:t>
+      </w:r>
+      <w:r>
+        <w:rPr>
+          <w:rFonts w:ascii="Arial" w:hAnsi="Arial" w:cs="Arial"/>
+          <w:lang w:val="en-AU"/>
+        </w:rPr>
+        <w:t>ten</w:t>
+      </w:r>
+      <w:r>
+        <w:rPr>
+          <w:rFonts w:ascii="Arial" w:hAnsi="Arial" w:cs="Arial"/>
+          <w:lang w:val="en-AU"/>
+        </w:rPr>
+        <w:t xml:space="preserve"> years.</w:t>
       </w:r>
     </w:p>
     <w:p>
@@ -652,8 +435,6 @@
         <w:tabs>
           <w:tab w:val="right" w:pos="10490"/>
         </w:tabs>
-        <w:autoSpaceDE w:val="0"/>
-        <w:autoSpaceDN w:val="0"/>
         <w:spacing w:after="0" w:line="240" w:lineRule="auto"/>
         <w:ind w:right="310"/>
         <w:jc w:val="both"/>
@@ -666,24 +447,58 @@
         <w:rPr>
           <w:rFonts w:ascii="Arial" w:hAnsi="Arial" w:cs="Arial"/>
         </w:rPr>
-        <w:t xml:space="preserve">I do strongly believe in work ethics, taking ownership of all the assigned tasks. With excellent written and verbal communication skills </w:t>
-      </w:r>
-      <w:r>
-        <w:rPr>
-          <w:rFonts w:ascii="Arial" w:eastAsia="Arial" w:hAnsi="Arial" w:cs="Arial"/>
-        </w:rPr>
-        <w:t>to interact effectively and efficiently</w:t>
-      </w:r>
-      <w:r>
-        <w:rPr>
-          <w:rFonts w:ascii="Arial" w:hAnsi="Arial" w:cs="Arial"/>
-        </w:rPr>
-        <w:t>, I am extremely efficient working in a team environment as well.</w:t>
+        <w:t>E</w:t>
+      </w:r>
+      <w:r>
+        <w:rPr>
+          <w:rFonts w:ascii="Arial" w:hAnsi="Arial" w:cs="Arial"/>
+        </w:rPr>
+        <w:t>xceptional ability to</w:t>
+      </w:r>
+      <w:r>
+        <w:rPr>
+          <w:rFonts w:ascii="Arial" w:hAnsi="Arial" w:cs="Arial"/>
+        </w:rPr>
+        <w:t xml:space="preserve"> effectively </w:t>
+      </w:r>
+      <w:r>
+        <w:rPr>
+          <w:rFonts w:ascii="Arial" w:hAnsi="Arial" w:cs="Arial"/>
+        </w:rPr>
+        <w:t xml:space="preserve">present and </w:t>
+      </w:r>
+      <w:r>
+        <w:rPr>
+          <w:rFonts w:ascii="Arial" w:hAnsi="Arial" w:cs="Arial"/>
+        </w:rPr>
+        <w:t xml:space="preserve">communicate with </w:t>
+      </w:r>
+      <w:r>
+        <w:rPr>
+          <w:rFonts w:ascii="Arial" w:hAnsi="Arial" w:cs="Arial"/>
+        </w:rPr>
+        <w:t xml:space="preserve">technical and </w:t>
+      </w:r>
+      <w:r>
+        <w:rPr>
+          <w:rFonts w:ascii="Arial" w:hAnsi="Arial" w:cs="Arial"/>
+        </w:rPr>
+        <w:t xml:space="preserve">non-technical </w:t>
+      </w:r>
+      <w:r>
+        <w:rPr>
+          <w:rFonts w:ascii="Arial" w:hAnsi="Arial" w:cs="Arial"/>
+        </w:rPr>
+        <w:t>personnel at all levels.</w:t>
       </w:r>
     </w:p>
     <w:p>
       <w:pPr>
         <w:widowControl w:val="0"/>
+        <w:numPr>
+          <w:ilvl w:val="0"/>
+          <w:numId w:val="21"/>
+        </w:numPr>
         <w:tabs>
           <w:tab w:val="right" w:pos="10490"/>
         </w:tabs>
@@ -702,6 +517,24 @@
       <w:r>
         <w:rPr>
           <w:rFonts w:ascii="Arial" w:hAnsi="Arial" w:cs="Arial"/>
+        </w:rPr>
+        <w:t xml:space="preserve">I do strongly believe in work ethics, taking ownership of all the assigned tasks. With excellent written and verbal communication skills </w:t>
+      </w:r>
+      <w:r>
+        <w:rPr>
+          <w:rFonts w:ascii="Arial" w:eastAsia="Arial" w:hAnsi="Arial" w:cs="Arial"/>
+        </w:rPr>
+        <w:t>to interact effectively and efficiently</w:t>
+      </w:r>
+      <w:r>
+        <w:rPr>
+          <w:rFonts w:ascii="Arial" w:hAnsi="Arial" w:cs="Arial"/>
+        </w:rPr>
+        <w:t>, I am extremely efficient working in a team environment as well.</w:t>
+      </w:r>
+      <w:r>
+        <w:rPr>
+          <w:rFonts w:ascii="Arial" w:hAnsi="Arial" w:cs="Arial"/>
           <w:bCs/>
         </w:rPr>
         <w:br/>
@@ -861,8 +694,8 @@
         <w:autoSpaceDE w:val="0"/>
         <w:autoSpaceDN w:val="0"/>
         <w:adjustRightInd w:val="0"/>
-        <w:spacing w:after="0" w:line="240" w:lineRule="auto"/>
-        <w:ind w:left="2127" w:right="310" w:hanging="1407"/>
+        <w:spacing w:after="0" w:line="360" w:lineRule="auto"/>
+        <w:ind w:left="2127" w:right="312" w:hanging="1407"/>
         <w:rPr>
           <w:rFonts w:ascii="Arial" w:hAnsi="Arial" w:cs="Arial"/>
           <w:bCs/>
@@ -902,14 +735,35 @@
         <w:autoSpaceDE w:val="0"/>
         <w:autoSpaceDN w:val="0"/>
         <w:adjustRightInd w:val="0"/>
-        <w:spacing w:after="0" w:line="240" w:lineRule="auto"/>
-        <w:ind w:right="310" w:firstLine="720"/>
-        <w:jc w:val="both"/>
-        <w:rPr>
-          <w:rFonts w:ascii="Arial" w:hAnsi="Arial" w:cs="Arial"/>
-          <w:bCs/>
-        </w:rPr>
-      </w:pPr>
+        <w:spacing w:after="0" w:line="360" w:lineRule="auto"/>
+        <w:ind w:right="312" w:firstLine="720"/>
+        <w:jc w:val="both"/>
+        <w:rPr>
+          <w:rFonts w:ascii="Arial" w:hAnsi="Arial" w:cs="Arial"/>
+          <w:bCs/>
+        </w:rPr>
+      </w:pPr>
+      <w:r>
+        <w:rPr>
+          <w:rFonts w:ascii="Arial" w:hAnsi="Arial" w:cs="Arial"/>
+          <w:bCs/>
+        </w:rPr>
+        <w:t>Validation Number</w:t>
+      </w:r>
+      <w:r>
+        <w:rPr>
+          <w:rFonts w:ascii="Arial" w:hAnsi="Arial" w:cs="Arial"/>
+          <w:bCs/>
+        </w:rPr>
+        <w:t>:</w:t>
+      </w:r>
+      <w:r>
+        <w:rPr>
+          <w:rFonts w:ascii="Arial" w:hAnsi="Arial" w:cs="Arial"/>
+          <w:bCs/>
+        </w:rPr>
+        <w:t xml:space="preserve"> V0E0VCNCK11EQ9KT</w:t>
+      </w:r>
     </w:p>
     <w:p>
       <w:pPr>
@@ -920,65 +774,8 @@
         <w:autoSpaceDE w:val="0"/>
         <w:autoSpaceDN w:val="0"/>
         <w:adjustRightInd w:val="0"/>
-        <w:spacing w:after="0" w:line="240" w:lineRule="auto"/>
-        <w:ind w:right="310" w:firstLine="720"/>
-        <w:jc w:val="both"/>
-        <w:rPr>
-          <w:rFonts w:ascii="Arial" w:hAnsi="Arial" w:cs="Arial"/>
-          <w:bCs/>
-        </w:rPr>
-      </w:pPr>
-      <w:r>
-        <w:rPr>
-          <w:rFonts w:ascii="Arial" w:hAnsi="Arial" w:cs="Arial"/>
-          <w:bCs/>
-        </w:rPr>
-        <w:t>Validation Number</w:t>
-      </w:r>
-      <w:r>
-        <w:rPr>
-          <w:rFonts w:ascii="Arial" w:hAnsi="Arial" w:cs="Arial"/>
-          <w:bCs/>
-        </w:rPr>
-        <w:t>:</w:t>
-      </w:r>
-      <w:r>
-        <w:rPr>
-          <w:rFonts w:ascii="Arial" w:hAnsi="Arial" w:cs="Arial"/>
-          <w:bCs/>
-        </w:rPr>
-        <w:t xml:space="preserve"> V0E0VCNCK11EQ9KT</w:t>
-      </w:r>
-    </w:p>
-    <w:p>
-      <w:pPr>
-        <w:widowControl w:val="0"/>
-        <w:tabs>
-          <w:tab w:val="right" w:pos="10490"/>
-        </w:tabs>
-        <w:autoSpaceDE w:val="0"/>
-        <w:autoSpaceDN w:val="0"/>
-        <w:adjustRightInd w:val="0"/>
-        <w:spacing w:after="0" w:line="240" w:lineRule="auto"/>
-        <w:ind w:right="310"/>
-        <w:jc w:val="both"/>
-        <w:rPr>
-          <w:rFonts w:ascii="Arial" w:hAnsi="Arial" w:cs="Arial"/>
-          <w:bCs/>
-        </w:rPr>
-      </w:pPr>
-    </w:p>
-    <w:p>
-      <w:pPr>
-        <w:widowControl w:val="0"/>
-        <w:tabs>
-          <w:tab w:val="right" w:pos="10490"/>
-        </w:tabs>
-        <w:autoSpaceDE w:val="0"/>
-        <w:autoSpaceDN w:val="0"/>
-        <w:adjustRightInd w:val="0"/>
-        <w:spacing w:after="0" w:line="240" w:lineRule="auto"/>
-        <w:ind w:right="310" w:firstLine="720"/>
+        <w:spacing w:after="0" w:line="360" w:lineRule="auto"/>
+        <w:ind w:right="312" w:firstLine="720"/>
         <w:jc w:val="both"/>
         <w:rPr>
           <w:rFonts w:ascii="Arial" w:hAnsi="Arial" w:cs="Arial"/>
@@ -1153,8 +950,8 @@
         <w:autoSpaceDE w:val="0"/>
         <w:autoSpaceDN w:val="0"/>
         <w:adjustRightInd w:val="0"/>
-        <w:spacing w:after="0" w:line="240" w:lineRule="auto"/>
-        <w:ind w:left="2127" w:right="310" w:hanging="1407"/>
+        <w:spacing w:after="0" w:line="360" w:lineRule="auto"/>
+        <w:ind w:left="2127" w:right="312" w:hanging="1407"/>
         <w:rPr>
           <w:rFonts w:ascii="Arial" w:hAnsi="Arial" w:cs="Arial"/>
           <w:bCs/>
@@ -1194,14 +991,43 @@
         <w:autoSpaceDE w:val="0"/>
         <w:autoSpaceDN w:val="0"/>
         <w:adjustRightInd w:val="0"/>
-        <w:spacing w:after="0" w:line="240" w:lineRule="auto"/>
-        <w:ind w:right="310" w:firstLine="720"/>
-        <w:jc w:val="both"/>
-        <w:rPr>
-          <w:rFonts w:ascii="Arial" w:hAnsi="Arial" w:cs="Arial"/>
-          <w:bCs/>
-        </w:rPr>
-      </w:pPr>
+        <w:spacing w:after="0" w:line="360" w:lineRule="auto"/>
+        <w:ind w:right="312" w:firstLine="720"/>
+        <w:jc w:val="both"/>
+        <w:rPr>
+          <w:rFonts w:ascii="Arial" w:hAnsi="Arial" w:cs="Arial"/>
+          <w:bCs/>
+        </w:rPr>
+      </w:pPr>
+      <w:r>
+        <w:rPr>
+          <w:rFonts w:ascii="Arial" w:hAnsi="Arial" w:cs="Arial"/>
+          <w:bCs/>
+        </w:rPr>
+        <w:t>Validation Number</w:t>
+      </w:r>
+      <w:r>
+        <w:rPr>
+          <w:rFonts w:ascii="Arial" w:hAnsi="Arial" w:cs="Arial"/>
+          <w:bCs/>
+        </w:rPr>
+        <w:t>:</w:t>
+      </w:r>
+      <w:r>
+        <w:rPr>
+          <w:rFonts w:ascii="Arial" w:hAnsi="Arial" w:cs="Arial"/>
+          <w:bCs/>
+        </w:rPr>
+        <w:t xml:space="preserve"> </w:t>
+      </w:r>
+      <w:r>
+        <w:rPr>
+          <w:rFonts w:ascii="Arial" w:hAnsi="Arial" w:cs="Arial"/>
+          <w:bCs/>
+          <w:lang w:val="en-AU"/>
+        </w:rPr>
+        <w:t>49C3D3NKKJ44QC51</w:t>
+      </w:r>
     </w:p>
     <w:p>
       <w:pPr>
@@ -1212,73 +1038,8 @@
         <w:autoSpaceDE w:val="0"/>
         <w:autoSpaceDN w:val="0"/>
         <w:adjustRightInd w:val="0"/>
-        <w:spacing w:after="0" w:line="240" w:lineRule="auto"/>
-        <w:ind w:right="310" w:firstLine="720"/>
-        <w:jc w:val="both"/>
-        <w:rPr>
-          <w:rFonts w:ascii="Arial" w:hAnsi="Arial" w:cs="Arial"/>
-          <w:bCs/>
-        </w:rPr>
-      </w:pPr>
-      <w:r>
-        <w:rPr>
-          <w:rFonts w:ascii="Arial" w:hAnsi="Arial" w:cs="Arial"/>
-          <w:bCs/>
-        </w:rPr>
-        <w:t>Validation Number</w:t>
-      </w:r>
-      <w:r>
-        <w:rPr>
-          <w:rFonts w:ascii="Arial" w:hAnsi="Arial" w:cs="Arial"/>
-          <w:bCs/>
-        </w:rPr>
-        <w:t>:</w:t>
-      </w:r>
-      <w:r>
-        <w:rPr>
-          <w:rFonts w:ascii="Arial" w:hAnsi="Arial" w:cs="Arial"/>
-          <w:bCs/>
-        </w:rPr>
-        <w:t xml:space="preserve"> </w:t>
-      </w:r>
-      <w:r>
-        <w:rPr>
-          <w:rFonts w:ascii="Arial" w:hAnsi="Arial" w:cs="Arial"/>
-          <w:bCs/>
-          <w:lang w:val="en-AU"/>
-        </w:rPr>
-        <w:t>49C3D3NKKJ44QC51</w:t>
-      </w:r>
-    </w:p>
-    <w:p>
-      <w:pPr>
-        <w:widowControl w:val="0"/>
-        <w:tabs>
-          <w:tab w:val="right" w:pos="10490"/>
-        </w:tabs>
-        <w:autoSpaceDE w:val="0"/>
-        <w:autoSpaceDN w:val="0"/>
-        <w:adjustRightInd w:val="0"/>
-        <w:spacing w:after="0" w:line="240" w:lineRule="auto"/>
-        <w:ind w:right="310"/>
-        <w:jc w:val="both"/>
-        <w:rPr>
-          <w:rFonts w:ascii="Arial" w:hAnsi="Arial" w:cs="Arial"/>
-          <w:bCs/>
-        </w:rPr>
-      </w:pPr>
-    </w:p>
-    <w:p>
-      <w:pPr>
-        <w:widowControl w:val="0"/>
-        <w:tabs>
-          <w:tab w:val="right" w:pos="10490"/>
-        </w:tabs>
-        <w:autoSpaceDE w:val="0"/>
-        <w:autoSpaceDN w:val="0"/>
-        <w:adjustRightInd w:val="0"/>
-        <w:spacing w:after="0" w:line="240" w:lineRule="auto"/>
-        <w:ind w:right="310" w:firstLine="720"/>
+        <w:spacing w:after="0" w:line="360" w:lineRule="auto"/>
+        <w:ind w:right="312" w:firstLine="720"/>
         <w:jc w:val="both"/>
         <w:rPr>
           <w:rFonts w:ascii="Arial" w:hAnsi="Arial" w:cs="Arial"/>
@@ -1349,8 +1110,8 @@
         <w:autoSpaceDE w:val="0"/>
         <w:autoSpaceDN w:val="0"/>
         <w:adjustRightInd w:val="0"/>
-        <w:spacing w:after="0" w:line="240" w:lineRule="auto"/>
-        <w:ind w:right="310"/>
+        <w:spacing w:after="0" w:line="360" w:lineRule="auto"/>
+        <w:ind w:right="312"/>
         <w:jc w:val="both"/>
         <w:rPr>
           <w:rFonts w:ascii="Arial" w:hAnsi="Arial" w:cs="Arial"/>
@@ -1372,79 +1133,43 @@
           <w:b/>
           <w:bCs/>
         </w:rPr>
-        <w:t>O</w:t>
-      </w:r>
-      <w:r>
-        <w:rPr>
-          <w:rFonts w:ascii="Arial" w:hAnsi="Arial" w:cs="Arial"/>
-          <w:b/>
-          <w:bCs/>
-        </w:rPr>
-        <w:t>neDrive by</w:t>
-      </w:r>
-      <w:r>
-        <w:rPr>
-          <w:rFonts w:ascii="Arial" w:hAnsi="Arial" w:cs="Arial"/>
-          <w:b/>
-          <w:bCs/>
-        </w:rPr>
-        <w:t xml:space="preserve"> clicking on the following URL, </w:t>
-      </w:r>
-    </w:p>
-    <w:p>
-      <w:pPr>
-        <w:widowControl w:val="0"/>
-        <w:tabs>
-          <w:tab w:val="right" w:pos="10490"/>
-        </w:tabs>
-        <w:autoSpaceDE w:val="0"/>
-        <w:autoSpaceDN w:val="0"/>
-        <w:adjustRightInd w:val="0"/>
-        <w:spacing w:after="0" w:line="240" w:lineRule="auto"/>
-        <w:ind w:right="310"/>
-        <w:jc w:val="both"/>
-        <w:rPr>
-          <w:rFonts w:ascii="Arial" w:hAnsi="Arial" w:cs="Arial"/>
-          <w:b/>
-          <w:bCs/>
-        </w:rPr>
-      </w:pPr>
-    </w:p>
-    <w:p>
-      <w:pPr>
-        <w:widowControl w:val="0"/>
-        <w:tabs>
-          <w:tab w:val="right" w:pos="10490"/>
-        </w:tabs>
-        <w:autoSpaceDE w:val="0"/>
-        <w:autoSpaceDN w:val="0"/>
-        <w:adjustRightInd w:val="0"/>
-        <w:spacing w:after="0" w:line="240" w:lineRule="auto"/>
-        <w:ind w:right="310" w:firstLine="720"/>
-        <w:jc w:val="both"/>
-        <w:rPr>
-          <w:rFonts w:ascii="Arial" w:hAnsi="Arial" w:cs="Arial"/>
-          <w:b/>
-          <w:bCs/>
-        </w:rPr>
-      </w:pPr>
+        <w:t>GitHub</w:t>
+      </w:r>
+      <w:r>
+        <w:rPr>
+          <w:rFonts w:ascii="Arial" w:hAnsi="Arial" w:cs="Arial"/>
+          <w:b/>
+          <w:bCs/>
+        </w:rPr>
+        <w:t xml:space="preserve"> by</w:t>
+      </w:r>
+      <w:r>
+        <w:rPr>
+          <w:rFonts w:ascii="Arial" w:hAnsi="Arial" w:cs="Arial"/>
+          <w:b/>
+          <w:bCs/>
+        </w:rPr>
+        <w:t xml:space="preserve"> clicking</w:t>
+      </w:r>
+      <w:r>
+        <w:rPr>
+          <w:rFonts w:ascii="Arial" w:hAnsi="Arial" w:cs="Arial"/>
+          <w:b/>
+          <w:bCs/>
+        </w:rPr>
+        <w:t xml:space="preserve">: </w:t>
+      </w:r>
       <w:hyperlink r:id="rId10" w:history="1">
         <w:r>
           <w:rPr>
             <w:rStyle w:val="Hyperlink"/>
             <w:rFonts w:ascii="Arial" w:hAnsi="Arial" w:cs="Arial"/>
+            <w:b/>
+            <w:bCs/>
           </w:rPr>
-          <w:t>https://1drv.ms/f/s!AibXNYAUyS6bgs4HAfl2pq9SdeZm3Q</w:t>
+          <w:t>https://mohitetapas.github.io/cv/</w:t>
         </w:r>
       </w:hyperlink>
-      <w:r>
-        <w:rPr>
-          <w:rFonts w:ascii="Arial" w:hAnsi="Arial" w:cs="Arial"/>
-          <w:b/>
-          <w:bCs/>
-        </w:rPr>
-        <w:t xml:space="preserve"> </w:t>
-      </w:r>
     </w:p>
     <w:p>
       <w:pPr>
@@ -1464,13 +1189,50 @@
           <w:bCs/>
         </w:rPr>
       </w:pPr>
-      <w:r>
-        <w:rPr>
-          <w:rFonts w:ascii="Arial" w:hAnsi="Arial" w:cs="Arial"/>
-          <w:b/>
-          <w:bCs/>
-        </w:rPr>
-        <w:lastRenderedPageBreak/>
+    </w:p>
+    <w:p>
+      <w:pPr>
+        <w:widowControl w:val="0"/>
+        <w:tabs>
+          <w:tab w:val="right" w:pos="10490"/>
+        </w:tabs>
+        <w:autoSpaceDE w:val="0"/>
+        <w:autoSpaceDN w:val="0"/>
+        <w:adjustRightInd w:val="0"/>
+        <w:spacing w:after="0" w:line="240" w:lineRule="auto"/>
+        <w:ind w:right="310"/>
+        <w:jc w:val="both"/>
+        <w:rPr>
+          <w:rFonts w:ascii="Arial" w:hAnsi="Arial" w:cs="Arial"/>
+          <w:b/>
+          <w:bCs/>
+        </w:rPr>
+      </w:pPr>
+    </w:p>
+    <w:p>
+      <w:pPr>
+        <w:widowControl w:val="0"/>
+        <w:tabs>
+          <w:tab w:val="right" w:pos="10490"/>
+        </w:tabs>
+        <w:autoSpaceDE w:val="0"/>
+        <w:autoSpaceDN w:val="0"/>
+        <w:adjustRightInd w:val="0"/>
+        <w:spacing w:after="0" w:line="240" w:lineRule="auto"/>
+        <w:ind w:right="310"/>
+        <w:jc w:val="both"/>
+        <w:rPr>
+          <w:rFonts w:ascii="Arial" w:hAnsi="Arial" w:cs="Arial"/>
+          <w:b/>
+          <w:bCs/>
+        </w:rPr>
+      </w:pPr>
+      <w:r>
+        <w:rPr>
+          <w:rFonts w:ascii="Arial" w:hAnsi="Arial" w:cs="Arial"/>
+          <w:b/>
+          <w:bCs/>
+        </w:rPr>
         <w:t>Courses and Certifications:</w:t>
       </w:r>
     </w:p>
@@ -1920,6 +1682,7 @@
                 <w:color w:val="000000"/>
                 <w:lang w:eastAsia="en-AU"/>
               </w:rPr>
+              <w:lastRenderedPageBreak/>
               <w:t>AWS Certified Solutions Architect Associate, 2018 - UDEMY</w:t>
             </w:r>
           </w:p>
@@ -3367,8 +3130,40 @@
           <w:rFonts w:ascii="Arial" w:hAnsi="Arial" w:cs="Arial"/>
           <w:bCs/>
         </w:rPr>
-        <w:t>Pune University, Pune India - 2011</w:t>
-      </w:r>
+        <w:t xml:space="preserve">Pune University, Pune India </w:t>
+      </w:r>
+      <w:r>
+        <w:rPr>
+          <w:rFonts w:ascii="Arial" w:hAnsi="Arial" w:cs="Arial"/>
+          <w:bCs/>
+        </w:rPr>
+        <w:t>–</w:t>
+      </w:r>
+      <w:r>
+        <w:rPr>
+          <w:rFonts w:ascii="Arial" w:hAnsi="Arial" w:cs="Arial"/>
+          <w:bCs/>
+        </w:rPr>
+        <w:t xml:space="preserve"> 2011</w:t>
+      </w:r>
+    </w:p>
+    <w:p>
+      <w:pPr>
+        <w:widowControl w:val="0"/>
+        <w:tabs>
+          <w:tab w:val="right" w:pos="10490"/>
+        </w:tabs>
+        <w:autoSpaceDE w:val="0"/>
+        <w:autoSpaceDN w:val="0"/>
+        <w:adjustRightInd w:val="0"/>
+        <w:spacing w:after="0" w:line="240" w:lineRule="auto"/>
+        <w:ind w:right="310"/>
+        <w:jc w:val="both"/>
+        <w:rPr>
+          <w:rFonts w:ascii="Arial" w:hAnsi="Arial" w:cs="Arial"/>
+          <w:bCs/>
+        </w:rPr>
+      </w:pPr>
     </w:p>
     <w:p>
       <w:pPr>
@@ -4140,7 +3935,6 @@
                 <w:b w:val="0"/>
                 <w:bCs w:val="0"/>
               </w:rPr>
-              <w:lastRenderedPageBreak/>
               <w:t>Engineering Mathematics I, II and III</w:t>
             </w:r>
           </w:p>
@@ -4578,32 +4372,9 @@
         <w:jc w:val="both"/>
         <w:rPr>
           <w:rFonts w:ascii="Arial" w:hAnsi="Arial" w:cs="Arial"/>
-        </w:rPr>
-      </w:pPr>
-      <w:r>
-        <w:rPr>
-          <w:rFonts w:ascii="Arial" w:hAnsi="Arial" w:cs="Arial"/>
-          <w:b/>
-          <w:bCs/>
-        </w:rPr>
-        <w:t>Graduation</w:t>
-      </w:r>
-      <w:r>
-        <w:rPr>
-          <w:rFonts w:ascii="Arial" w:hAnsi="Arial" w:cs="Arial"/>
-          <w:b/>
-          <w:bCs/>
-        </w:rPr>
-        <w:t xml:space="preserve"> Project</w:t>
-      </w:r>
-      <w:r>
-        <w:rPr>
-          <w:rFonts w:ascii="Arial" w:hAnsi="Arial" w:cs="Arial"/>
-          <w:b/>
-          <w:bCs/>
-        </w:rPr>
-        <w:t>:</w:t>
-      </w:r>
+          <w:bCs/>
+        </w:rPr>
+      </w:pPr>
     </w:p>
     <w:p>
       <w:pPr>
@@ -4625,14 +4396,26 @@
         <w:rPr>
           <w:rFonts w:ascii="Arial" w:hAnsi="Arial" w:cs="Arial"/>
           <w:b/>
-        </w:rPr>
-        <w:t>Title:</w:t>
-      </w:r>
-      <w:r>
-        <w:rPr>
-          <w:rFonts w:ascii="Arial" w:hAnsi="Arial" w:cs="Arial"/>
-        </w:rPr>
-        <w:t xml:space="preserve"> The NXTGEN Login Security System (Company Sponsored)</w:t>
+          <w:bCs/>
+        </w:rPr>
+        <w:lastRenderedPageBreak/>
+        <w:t>Graduation</w:t>
+      </w:r>
+      <w:r>
+        <w:rPr>
+          <w:rFonts w:ascii="Arial" w:hAnsi="Arial" w:cs="Arial"/>
+          <w:b/>
+          <w:bCs/>
+        </w:rPr>
+        <w:t xml:space="preserve"> Project</w:t>
+      </w:r>
+      <w:r>
+        <w:rPr>
+          <w:rFonts w:ascii="Arial" w:hAnsi="Arial" w:cs="Arial"/>
+          <w:b/>
+          <w:bCs/>
+        </w:rPr>
+        <w:t>:</w:t>
       </w:r>
     </w:p>
     <w:p>
@@ -4654,8 +4437,15 @@
       <w:r>
         <w:rPr>
           <w:rFonts w:ascii="Arial" w:hAnsi="Arial" w:cs="Arial"/>
-        </w:rPr>
-        <w:t>Java, SMS API, Mail API, Client-Server Architecture, Mobile Communications; backend Database in MySQL</w:t>
+          <w:b/>
+        </w:rPr>
+        <w:t>Title:</w:t>
+      </w:r>
+      <w:r>
+        <w:rPr>
+          <w:rFonts w:ascii="Arial" w:hAnsi="Arial" w:cs="Arial"/>
+        </w:rPr>
+        <w:t xml:space="preserve"> The NXTGEN Login Security System (Company Sponsored)</w:t>
       </w:r>
     </w:p>
     <w:p>
@@ -4672,10 +4462,14 @@
         <w:jc w:val="both"/>
         <w:rPr>
           <w:rFonts w:ascii="Arial" w:hAnsi="Arial" w:cs="Arial"/>
-          <w:b/>
-          <w:bCs/>
-        </w:rPr>
-      </w:pPr>
+        </w:rPr>
+      </w:pPr>
+      <w:r>
+        <w:rPr>
+          <w:rFonts w:ascii="Arial" w:hAnsi="Arial" w:cs="Arial"/>
+        </w:rPr>
+        <w:t>Java, SMS API, Mail API, Client-Server Architecture, Mobile Communications; backend Database in MySQL</w:t>
+      </w:r>
     </w:p>
     <w:p>
       <w:pPr>
@@ -4691,16 +4485,10 @@
         <w:jc w:val="both"/>
         <w:rPr>
           <w:rFonts w:ascii="Arial" w:hAnsi="Arial" w:cs="Arial"/>
-        </w:rPr>
-      </w:pPr>
-      <w:r>
-        <w:rPr>
-          <w:rFonts w:ascii="Arial" w:hAnsi="Arial" w:cs="Arial"/>
-          <w:b/>
-          <w:bCs/>
-        </w:rPr>
-        <w:t>Seminar:</w:t>
-      </w:r>
+          <w:b/>
+          <w:bCs/>
+        </w:rPr>
+      </w:pPr>
     </w:p>
     <w:p>
       <w:pPr>
@@ -4721,20 +4509,10 @@
       <w:r>
         <w:rPr>
           <w:rFonts w:ascii="Arial" w:hAnsi="Arial" w:cs="Arial"/>
-        </w:rPr>
-        <w:t xml:space="preserve">Topic: Digital </w:t>
-      </w:r>
-      <w:r>
-        <w:rPr>
-          <w:rFonts w:ascii="Arial" w:hAnsi="Arial" w:cs="Arial"/>
-        </w:rPr>
-        <w:t xml:space="preserve">Information </w:t>
-      </w:r>
-      <w:r>
-        <w:rPr>
-          <w:rFonts w:ascii="Arial" w:hAnsi="Arial" w:cs="Arial"/>
-        </w:rPr>
-        <w:t>Preservation.</w:t>
+          <w:b/>
+          <w:bCs/>
+        </w:rPr>
+        <w:t>Seminar:</w:t>
       </w:r>
     </w:p>
     <w:p>
@@ -4753,6 +4531,24 @@
           <w:rFonts w:ascii="Arial" w:hAnsi="Arial" w:cs="Arial"/>
         </w:rPr>
       </w:pPr>
+      <w:r>
+        <w:rPr>
+          <w:rFonts w:ascii="Arial" w:hAnsi="Arial" w:cs="Arial"/>
+        </w:rPr>
+        <w:t xml:space="preserve">Topic: Digital </w:t>
+      </w:r>
+      <w:r>
+        <w:rPr>
+          <w:rFonts w:ascii="Arial" w:hAnsi="Arial" w:cs="Arial"/>
+        </w:rPr>
+        <w:t xml:space="preserve">Information </w:t>
+      </w:r>
+      <w:r>
+        <w:rPr>
+          <w:rFonts w:ascii="Arial" w:hAnsi="Arial" w:cs="Arial"/>
+        </w:rPr>
+        <w:t>Preservation.</w:t>
+      </w:r>
     </w:p>
     <w:p>
       <w:pPr>
@@ -4770,30 +4566,6 @@
           <w:rFonts w:ascii="Arial" w:hAnsi="Arial" w:cs="Arial"/>
         </w:rPr>
       </w:pPr>
-      <w:r>
-        <w:rPr>
-          <w:rFonts w:ascii="Arial" w:hAnsi="Arial" w:cs="Arial"/>
-          <w:b/>
-          <w:bCs/>
-        </w:rPr>
-        <w:t>Mini Project</w:t>
-      </w:r>
-      <w:r>
-        <w:rPr>
-          <w:rFonts w:ascii="Arial" w:hAnsi="Arial" w:cs="Arial"/>
-          <w:b/>
-          <w:bCs/>
-        </w:rPr>
-        <w:t>s</w:t>
-      </w:r>
-      <w:r>
-        <w:rPr>
-          <w:rFonts w:ascii="Arial" w:hAnsi="Arial" w:cs="Arial"/>
-          <w:b/>
-          <w:bCs/>
-        </w:rPr>
-        <w:t>:</w:t>
-      </w:r>
     </w:p>
     <w:p>
       <w:pPr>
@@ -4815,14 +4587,25 @@
         <w:rPr>
           <w:rFonts w:ascii="Arial" w:hAnsi="Arial" w:cs="Arial"/>
           <w:b/>
-        </w:rPr>
-        <w:t>Title:</w:t>
-      </w:r>
-      <w:r>
-        <w:rPr>
-          <w:rFonts w:ascii="Arial" w:hAnsi="Arial" w:cs="Arial"/>
-        </w:rPr>
-        <w:t xml:space="preserve"> The Result Analysis Software.</w:t>
+          <w:bCs/>
+        </w:rPr>
+        <w:t>Mini Project</w:t>
+      </w:r>
+      <w:r>
+        <w:rPr>
+          <w:rFonts w:ascii="Arial" w:hAnsi="Arial" w:cs="Arial"/>
+          <w:b/>
+          <w:bCs/>
+        </w:rPr>
+        <w:t>s</w:t>
+      </w:r>
+      <w:r>
+        <w:rPr>
+          <w:rFonts w:ascii="Arial" w:hAnsi="Arial" w:cs="Arial"/>
+          <w:b/>
+          <w:bCs/>
+        </w:rPr>
+        <w:t>:</w:t>
       </w:r>
     </w:p>
     <w:p>
@@ -4844,8 +4627,15 @@
       <w:r>
         <w:rPr>
           <w:rFonts w:ascii="Arial" w:hAnsi="Arial" w:cs="Arial"/>
-        </w:rPr>
-        <w:t>Front End Visual Basic (VB) and backend in Oracle 9i and Ms Access.</w:t>
+          <w:b/>
+        </w:rPr>
+        <w:t>Title:</w:t>
+      </w:r>
+      <w:r>
+        <w:rPr>
+          <w:rFonts w:ascii="Arial" w:hAnsi="Arial" w:cs="Arial"/>
+        </w:rPr>
+        <w:t xml:space="preserve"> The Result Analysis Software.</w:t>
       </w:r>
     </w:p>
     <w:p>
@@ -4858,12 +4648,18 @@
         <w:autoSpaceDN w:val="0"/>
         <w:adjustRightInd w:val="0"/>
         <w:spacing w:after="0" w:line="240" w:lineRule="auto"/>
-        <w:ind w:left="360" w:right="310"/>
-        <w:jc w:val="both"/>
-        <w:rPr>
-          <w:rFonts w:ascii="Arial" w:hAnsi="Arial" w:cs="Arial"/>
-        </w:rPr>
-      </w:pPr>
+        <w:ind w:right="310"/>
+        <w:jc w:val="both"/>
+        <w:rPr>
+          <w:rFonts w:ascii="Arial" w:hAnsi="Arial" w:cs="Arial"/>
+        </w:rPr>
+      </w:pPr>
+      <w:r>
+        <w:rPr>
+          <w:rFonts w:ascii="Arial" w:hAnsi="Arial" w:cs="Arial"/>
+        </w:rPr>
+        <w:t>Front End Visual Basic (VB) and backend in Oracle 9i and Ms Access.</w:t>
+      </w:r>
     </w:p>
     <w:p>
       <w:pPr>
@@ -4875,31 +4671,12 @@
         <w:autoSpaceDN w:val="0"/>
         <w:adjustRightInd w:val="0"/>
         <w:spacing w:after="0" w:line="240" w:lineRule="auto"/>
-        <w:ind w:right="310"/>
-        <w:jc w:val="both"/>
-        <w:rPr>
-          <w:rFonts w:ascii="Arial" w:hAnsi="Arial" w:cs="Arial"/>
-        </w:rPr>
-      </w:pPr>
-      <w:r>
-        <w:rPr>
-          <w:rFonts w:ascii="Arial" w:hAnsi="Arial" w:cs="Arial"/>
-          <w:b/>
-        </w:rPr>
-        <w:t>Title:</w:t>
-      </w:r>
-      <w:r>
-        <w:rPr>
-          <w:rFonts w:ascii="Arial" w:hAnsi="Arial" w:cs="Arial"/>
-        </w:rPr>
-        <w:t xml:space="preserve"> The Book Store Managem</w:t>
-      </w:r>
-      <w:r>
-        <w:rPr>
-          <w:rFonts w:ascii="Arial" w:hAnsi="Arial" w:cs="Arial"/>
-        </w:rPr>
-        <w:t>ent Software, the Library Management Software</w:t>
-      </w:r>
+        <w:ind w:left="360" w:right="310"/>
+        <w:jc w:val="both"/>
+        <w:rPr>
+          <w:rFonts w:ascii="Arial" w:hAnsi="Arial" w:cs="Arial"/>
+        </w:rPr>
+      </w:pPr>
     </w:p>
     <w:p>
       <w:pPr>
@@ -4920,8 +4697,21 @@
       <w:r>
         <w:rPr>
           <w:rFonts w:ascii="Arial" w:hAnsi="Arial" w:cs="Arial"/>
-        </w:rPr>
-        <w:t>Front End Visual Basic (VB) and backend in Oracle 9i.</w:t>
+          <w:b/>
+        </w:rPr>
+        <w:t>Title:</w:t>
+      </w:r>
+      <w:r>
+        <w:rPr>
+          <w:rFonts w:ascii="Arial" w:hAnsi="Arial" w:cs="Arial"/>
+        </w:rPr>
+        <w:t xml:space="preserve"> The Book Store Managem</w:t>
+      </w:r>
+      <w:r>
+        <w:rPr>
+          <w:rFonts w:ascii="Arial" w:hAnsi="Arial" w:cs="Arial"/>
+        </w:rPr>
+        <w:t>ent Software, the Library Management Software</w:t>
       </w:r>
     </w:p>
     <w:p>
@@ -4940,6 +4730,12 @@
           <w:rFonts w:ascii="Arial" w:hAnsi="Arial" w:cs="Arial"/>
         </w:rPr>
       </w:pPr>
+      <w:r>
+        <w:rPr>
+          <w:rFonts w:ascii="Arial" w:hAnsi="Arial" w:cs="Arial"/>
+        </w:rPr>
+        <w:t>Front End Visual Basic (VB) and backend in Oracle 9i.</w:t>
+      </w:r>
     </w:p>
     <w:p>
       <w:pPr>
@@ -5165,19 +4961,11 @@
         </w:rPr>
         <w:t xml:space="preserve">Reporting BI Tools: </w:t>
       </w:r>
-      <w:proofErr w:type="spellStart"/>
-      <w:r>
-        <w:rPr>
-          <w:rFonts w:ascii="Arial" w:hAnsi="Arial" w:cs="Arial"/>
-        </w:rPr>
-        <w:t>Jaspersoft</w:t>
-      </w:r>
-      <w:proofErr w:type="spellEnd"/>
-      <w:r>
-        <w:rPr>
-          <w:rFonts w:ascii="Arial" w:hAnsi="Arial" w:cs="Arial"/>
-        </w:rPr>
-        <w:t xml:space="preserve"> Studio, Jasper Reports, </w:t>
+      <w:r>
+        <w:rPr>
+          <w:rFonts w:ascii="Arial" w:hAnsi="Arial" w:cs="Arial"/>
+        </w:rPr>
+        <w:t xml:space="preserve">Jaspersoft Studio, Jasper Reports, </w:t>
       </w:r>
       <w:r>
         <w:rPr>
@@ -5972,7 +5760,6 @@
           <w:rFonts w:ascii="Arial" w:hAnsi="Arial" w:cs="Arial"/>
           <w:lang w:val="en-AU"/>
         </w:rPr>
-        <w:lastRenderedPageBreak/>
         <w:t>Develop software changes (Java)</w:t>
       </w:r>
     </w:p>
@@ -6139,20 +5926,6 @@
         <w:jc w:val="both"/>
         <w:rPr>
           <w:rFonts w:ascii="Arial" w:hAnsi="Arial" w:cs="Arial"/>
-          <w:lang w:val="en-AU"/>
-        </w:rPr>
-      </w:pPr>
-    </w:p>
-    <w:p>
-      <w:pPr>
-        <w:tabs>
-          <w:tab w:val="right" w:pos="10490"/>
-        </w:tabs>
-        <w:spacing w:after="0" w:line="240" w:lineRule="auto"/>
-        <w:ind w:right="-12"/>
-        <w:jc w:val="both"/>
-        <w:rPr>
-          <w:rFonts w:ascii="Arial" w:hAnsi="Arial" w:cs="Arial"/>
           <w:lang w:val="en-GB"/>
         </w:rPr>
       </w:pPr>
@@ -7608,6 +7381,7 @@
         <w:rPr>
           <w:rFonts w:ascii="Arial" w:hAnsi="Arial" w:cs="Arial"/>
         </w:rPr>
+        <w:lastRenderedPageBreak/>
         <w:t xml:space="preserve">following </w:t>
       </w:r>
       <w:r>
@@ -10727,6 +10501,7 @@
   <w:style w:type="character" w:default="1" w:styleId="DefaultParagraphFont">
     <w:name w:val="Default Paragraph Font"/>
     <w:uiPriority w:val="1"/>
+    <w:semiHidden/>
     <w:unhideWhenUsed/>
   </w:style>
   <w:style w:type="table" w:default="1" w:styleId="TableNormal">

</xml_diff>